<commit_message>
Finished reading (and making notes) for the initial paper.
</commit_message>
<xml_diff>
--- a/research/lua_feasibility_research.docx
+++ b/research/lua_feasibility_research.docx
@@ -1,6 +1,6 @@
 
 <file path=word/document.xml><?xml version="1.0" encoding="utf-8"?>
-<w:document xmlns:wpc="http://schemas.microsoft.com/office/word/2010/wordprocessingCanvas" xmlns:cx="http://schemas.microsoft.com/office/drawing/2014/chartex" xmlns:cx1="http://schemas.microsoft.com/office/drawing/2015/9/8/chartex" xmlns:mc="http://schemas.openxmlformats.org/markup-compatibility/2006" xmlns:o="urn:schemas-microsoft-com:office:office" xmlns:r="http://schemas.openxmlformats.org/officeDocument/2006/relationships" xmlns:m="http://schemas.openxmlformats.org/officeDocument/2006/math" xmlns:v="urn:schemas-microsoft-com:vml" xmlns:wp14="http://schemas.microsoft.com/office/word/2010/wordprocessingDrawing" xmlns:wp="http://schemas.openxmlformats.org/drawingml/2006/wordprocessingDrawing" xmlns:w10="urn:schemas-microsoft-com:office:word" xmlns:w="http://schemas.openxmlformats.org/wordprocessingml/2006/main" xmlns:w14="http://schemas.microsoft.com/office/word/2010/wordml" xmlns:w15="http://schemas.microsoft.com/office/word/2012/wordml" xmlns:w16se="http://schemas.microsoft.com/office/word/2015/wordml/symex" xmlns:wpg="http://schemas.microsoft.com/office/word/2010/wordprocessingGroup" xmlns:wpi="http://schemas.microsoft.com/office/word/2010/wordprocessingInk" xmlns:wne="http://schemas.microsoft.com/office/word/2006/wordml" xmlns:wps="http://schemas.microsoft.com/office/word/2010/wordprocessingShape" mc:Ignorable="w14 w15 w16se wp14">
+<w:document xmlns:wpc="http://schemas.microsoft.com/office/word/2010/wordprocessingCanvas" xmlns:cx="http://schemas.microsoft.com/office/drawing/2014/chartex" xmlns:cx1="http://schemas.microsoft.com/office/drawing/2015/9/8/chartex" xmlns:cx2="http://schemas.microsoft.com/office/drawing/2015/10/21/chartex" xmlns:cx3="http://schemas.microsoft.com/office/drawing/2016/5/9/chartex" xmlns:cx4="http://schemas.microsoft.com/office/drawing/2016/5/10/chartex" xmlns:cx5="http://schemas.microsoft.com/office/drawing/2016/5/11/chartex" xmlns:cx6="http://schemas.microsoft.com/office/drawing/2016/5/12/chartex" xmlns:cx7="http://schemas.microsoft.com/office/drawing/2016/5/13/chartex" xmlns:cx8="http://schemas.microsoft.com/office/drawing/2016/5/14/chartex" xmlns:mc="http://schemas.openxmlformats.org/markup-compatibility/2006" xmlns:aink="http://schemas.microsoft.com/office/drawing/2016/ink" xmlns:am3d="http://schemas.microsoft.com/office/drawing/2017/model3d" xmlns:o="urn:schemas-microsoft-com:office:office" xmlns:r="http://schemas.openxmlformats.org/officeDocument/2006/relationships" xmlns:m="http://schemas.openxmlformats.org/officeDocument/2006/math" xmlns:v="urn:schemas-microsoft-com:vml" xmlns:wp14="http://schemas.microsoft.com/office/word/2010/wordprocessingDrawing" xmlns:wp="http://schemas.openxmlformats.org/drawingml/2006/wordprocessingDrawing" xmlns:w10="urn:schemas-microsoft-com:office:word" xmlns:w="http://schemas.openxmlformats.org/wordprocessingml/2006/main" xmlns:w14="http://schemas.microsoft.com/office/word/2010/wordml" xmlns:w15="http://schemas.microsoft.com/office/word/2012/wordml" xmlns:w16cid="http://schemas.microsoft.com/office/word/2016/wordml/cid" xmlns:w16se="http://schemas.microsoft.com/office/word/2015/wordml/symex" xmlns:wpg="http://schemas.microsoft.com/office/word/2010/wordprocessingGroup" xmlns:wpi="http://schemas.microsoft.com/office/word/2010/wordprocessingInk" xmlns:wne="http://schemas.microsoft.com/office/word/2006/wordml" xmlns:wps="http://schemas.microsoft.com/office/word/2010/wordprocessingShape" mc:Ignorable="w14 w15 w16se w16cid wp14">
   <w:body>
     <w:p>
       <w:pPr>
@@ -11,24 +11,23 @@
           <w:u w:val="single"/>
         </w:rPr>
       </w:pPr>
-      <w:proofErr w:type="spellStart"/>
       <w:r>
         <w:rPr>
           <w:b/>
           <w:sz w:val="28"/>
           <w:u w:val="single"/>
         </w:rPr>
-        <w:t>Lua</w:t>
-      </w:r>
-      <w:proofErr w:type="spellEnd"/>
-      <w:r>
-        <w:rPr>
-          <w:b/>
-          <w:sz w:val="28"/>
+        <w:t>Lua Feasibility Research</w:t>
+      </w:r>
+    </w:p>
+    <w:p>
+      <w:pPr>
+        <w:rPr>
+          <w:b/>
+          <w:sz w:val="24"/>
           <w:u w:val="single"/>
         </w:rPr>
-        <w:t xml:space="preserve"> Feasibility Research</w:t>
-      </w:r>
+      </w:pPr>
     </w:p>
     <w:p>
       <w:pPr>
@@ -38,32 +37,13 @@
           <w:u w:val="single"/>
         </w:rPr>
       </w:pPr>
-    </w:p>
-    <w:p>
-      <w:pPr>
+      <w:r>
         <w:rPr>
           <w:b/>
           <w:sz w:val="24"/>
           <w:u w:val="single"/>
         </w:rPr>
-      </w:pPr>
-      <w:proofErr w:type="spellStart"/>
-      <w:r>
-        <w:rPr>
-          <w:b/>
-          <w:sz w:val="24"/>
-          <w:u w:val="single"/>
-        </w:rPr>
-        <w:t>Lua</w:t>
-      </w:r>
-      <w:proofErr w:type="spellEnd"/>
-      <w:r>
-        <w:rPr>
-          <w:b/>
-          <w:sz w:val="24"/>
-          <w:u w:val="single"/>
-        </w:rPr>
-        <w:t xml:space="preserve"> Academic Paper</w:t>
+        <w:t>Lua Academic Paper</w:t>
       </w:r>
     </w:p>
     <w:p>
@@ -103,21 +83,7 @@
         <w:rPr>
           <w:sz w:val="24"/>
         </w:rPr>
-        <w:t xml:space="preserve">– Research into </w:t>
-      </w:r>
-      <w:proofErr w:type="spellStart"/>
-      <w:r>
-        <w:rPr>
-          <w:sz w:val="24"/>
-        </w:rPr>
-        <w:t>Roblox</w:t>
-      </w:r>
-      <w:proofErr w:type="spellEnd"/>
-      <w:r>
-        <w:rPr>
-          <w:sz w:val="24"/>
-        </w:rPr>
-        <w:t xml:space="preserve"> scripts should show how well this design philosophy works</w:t>
+        <w:t>– Research into Roblox scripts should show how well this design philosophy works</w:t>
       </w:r>
       <w:r>
         <w:rPr>
@@ -167,21 +133,7 @@
         <w:rPr>
           <w:sz w:val="24"/>
         </w:rPr>
-        <w:t xml:space="preserve">By design, </w:t>
-      </w:r>
-      <w:proofErr w:type="spellStart"/>
-      <w:r>
-        <w:rPr>
-          <w:sz w:val="24"/>
-        </w:rPr>
-        <w:t>Lua</w:t>
-      </w:r>
-      <w:proofErr w:type="spellEnd"/>
-      <w:r>
-        <w:rPr>
-          <w:sz w:val="24"/>
-        </w:rPr>
-        <w:t xml:space="preserve"> is a </w:t>
+        <w:t xml:space="preserve">By design, Lua is a </w:t>
       </w:r>
       <w:proofErr w:type="gramStart"/>
       <w:r>
@@ -217,19 +169,11 @@
           <w:sz w:val="24"/>
         </w:rPr>
       </w:pPr>
-      <w:proofErr w:type="spellStart"/>
-      <w:r>
-        <w:rPr>
-          <w:sz w:val="24"/>
-        </w:rPr>
-        <w:t>Lua</w:t>
-      </w:r>
-      <w:proofErr w:type="spellEnd"/>
-      <w:r>
-        <w:rPr>
-          <w:sz w:val="24"/>
-        </w:rPr>
-        <w:t xml:space="preserve"> has several meta mechanisms</w:t>
+      <w:r>
+        <w:rPr>
+          <w:sz w:val="24"/>
+        </w:rPr>
+        <w:t>Lua has several meta mechanisms</w:t>
       </w:r>
       <w:r>
         <w:rPr>
@@ -291,35 +235,7 @@
         <w:rPr>
           <w:sz w:val="24"/>
         </w:rPr>
-        <w:t xml:space="preserve">Allow for the creation of highly polymorphic parts. For instance, whilst persistence and multiple name spaces are not present in </w:t>
-      </w:r>
-      <w:proofErr w:type="spellStart"/>
-      <w:r>
-        <w:rPr>
-          <w:sz w:val="24"/>
-        </w:rPr>
-        <w:t>Lua</w:t>
-      </w:r>
-      <w:proofErr w:type="spellEnd"/>
-      <w:r>
-        <w:rPr>
-          <w:sz w:val="24"/>
-        </w:rPr>
-        <w:t xml:space="preserve">, they </w:t>
-      </w:r>
-      <w:proofErr w:type="gramStart"/>
-      <w:r>
-        <w:rPr>
-          <w:sz w:val="24"/>
-        </w:rPr>
-        <w:t>can be implemented</w:t>
-      </w:r>
-      <w:proofErr w:type="gramEnd"/>
-      <w:r>
-        <w:rPr>
-          <w:sz w:val="24"/>
-        </w:rPr>
-        <w:t xml:space="preserve"> via reflexive facilities.</w:t>
+        <w:t>Allow for the creation of highly polymorphic parts. For instance, whilst persistence and multiple name spaces are not present in Lua, they can be implemented via reflexive facilities.</w:t>
       </w:r>
     </w:p>
     <w:p>
@@ -344,21 +260,7 @@
         <w:rPr>
           <w:sz w:val="24"/>
         </w:rPr>
-        <w:t xml:space="preserve"> Used to extend the meaning of syntactical constructions, e.g. </w:t>
-      </w:r>
-      <w:proofErr w:type="gramStart"/>
-      <w:r>
-        <w:rPr>
-          <w:sz w:val="24"/>
-        </w:rPr>
-        <w:t>can be used</w:t>
-      </w:r>
-      <w:proofErr w:type="gramEnd"/>
-      <w:r>
-        <w:rPr>
-          <w:sz w:val="24"/>
-        </w:rPr>
-        <w:t xml:space="preserve"> to implement different kinds of inheritance.</w:t>
+        <w:t xml:space="preserve"> Used to extend the meaning of syntactical constructions, e.g. can be used to implement different kinds of inheritance.</w:t>
       </w:r>
     </w:p>
     <w:p>
@@ -377,38 +279,75 @@
           <w:i/>
           <w:sz w:val="24"/>
         </w:rPr>
+        <w:t xml:space="preserve">“Lua has no notion of a </w:t>
+      </w:r>
+      <w:r>
+        <w:rPr>
+          <w:b/>
+          <w:i/>
+          <w:sz w:val="24"/>
+        </w:rPr>
+        <w:t>main</w:t>
+      </w:r>
+      <w:r>
+        <w:rPr>
+          <w:i/>
+          <w:sz w:val="24"/>
+        </w:rPr>
+        <w:t xml:space="preserve"> program”</w:t>
+      </w:r>
+      <w:r>
+        <w:rPr>
+          <w:i/>
+          <w:sz w:val="24"/>
+        </w:rPr>
+        <w:t xml:space="preserve"> </w:t>
+      </w:r>
+      <w:r>
+        <w:rPr>
+          <w:sz w:val="24"/>
+        </w:rPr>
+        <w:t xml:space="preserve">– </w:t>
+      </w:r>
+      <w:r>
+        <w:rPr>
+          <w:sz w:val="24"/>
+        </w:rPr>
+        <w:t>This makes sense for game mods so the proposed new language should probably maintain this concept.</w:t>
+      </w:r>
+    </w:p>
+    <w:p>
+      <w:pPr>
+        <w:pStyle w:val="ListParagraph"/>
+        <w:numPr>
+          <w:ilvl w:val="0"/>
+          <w:numId w:val="1"/>
+        </w:numPr>
+        <w:rPr>
+          <w:i/>
+          <w:sz w:val="24"/>
+        </w:rPr>
+      </w:pPr>
+      <w:r>
+        <w:rPr>
+          <w:i/>
+          <w:sz w:val="24"/>
+        </w:rPr>
         <w:t>“</w:t>
       </w:r>
-      <w:proofErr w:type="spellStart"/>
-      <w:r>
-        <w:rPr>
-          <w:i/>
-          <w:sz w:val="24"/>
-        </w:rPr>
-        <w:t>Lua</w:t>
-      </w:r>
-      <w:proofErr w:type="spellEnd"/>
-      <w:r>
-        <w:rPr>
-          <w:i/>
-          <w:sz w:val="24"/>
-        </w:rPr>
-        <w:t xml:space="preserve"> has no notion of a </w:t>
-      </w:r>
-      <w:r>
-        <w:rPr>
-          <w:b/>
-          <w:i/>
-          <w:sz w:val="24"/>
-        </w:rPr>
-        <w:t>main</w:t>
-      </w:r>
-      <w:r>
-        <w:rPr>
-          <w:i/>
-          <w:sz w:val="24"/>
-        </w:rPr>
-        <w:t xml:space="preserve"> program”</w:t>
+      <w:r>
+        <w:rPr>
+          <w:i/>
+          <w:sz w:val="24"/>
+        </w:rPr>
+        <w:t>Lua is provided as a library of C functions to be linked to host applications.</w:t>
+      </w:r>
+      <w:r>
+        <w:rPr>
+          <w:i/>
+          <w:sz w:val="24"/>
+        </w:rPr>
+        <w:t>”</w:t>
       </w:r>
       <w:r>
         <w:rPr>
@@ -421,13 +360,119 @@
         <w:rPr>
           <w:sz w:val="24"/>
         </w:rPr>
+        <w:t>– If Lua is already interpreted as a library of C functions, then it should be fairly simple to translate the proposed new language to C too.</w:t>
+      </w:r>
+    </w:p>
+    <w:p>
+      <w:pPr>
+        <w:pStyle w:val="ListParagraph"/>
+        <w:numPr>
+          <w:ilvl w:val="0"/>
+          <w:numId w:val="1"/>
+        </w:numPr>
+        <w:rPr>
+          <w:i/>
+          <w:sz w:val="24"/>
+        </w:rPr>
+      </w:pPr>
+      <w:r>
+        <w:rPr>
+          <w:sz w:val="24"/>
+        </w:rPr>
+        <w:t xml:space="preserve">Lua has a </w:t>
+      </w:r>
+      <w:r>
+        <w:rPr>
+          <w:b/>
+          <w:sz w:val="24"/>
+        </w:rPr>
+        <w:t xml:space="preserve">global </w:t>
+      </w:r>
+      <w:r>
+        <w:rPr>
+          <w:sz w:val="24"/>
+        </w:rPr>
+        <w:t>scope, which I may want to carry forward to the proposed new language.</w:t>
+      </w:r>
+    </w:p>
+    <w:p>
+      <w:pPr>
+        <w:pStyle w:val="ListParagraph"/>
+        <w:numPr>
+          <w:ilvl w:val="0"/>
+          <w:numId w:val="1"/>
+        </w:numPr>
+        <w:rPr>
+          <w:i/>
+          <w:sz w:val="24"/>
+        </w:rPr>
+      </w:pPr>
+      <w:r>
+        <w:rPr>
+          <w:i/>
+          <w:sz w:val="24"/>
+        </w:rPr>
+        <w:t>“</w:t>
+      </w:r>
+      <w:r>
+        <w:rPr>
+          <w:i/>
+          <w:sz w:val="24"/>
+        </w:rPr>
+        <w:t xml:space="preserve">The unit of execution of Lua is called a </w:t>
+      </w:r>
+      <w:r>
+        <w:rPr>
+          <w:b/>
+          <w:i/>
+          <w:sz w:val="24"/>
+        </w:rPr>
+        <w:t>chunk</w:t>
+      </w:r>
+      <w:r>
+        <w:rPr>
+          <w:i/>
+          <w:sz w:val="24"/>
+        </w:rPr>
+        <w:t>. A chunk may contain statements and function definitions. When a chunk is executed, first all its functions and statements are compiled, and the functions added to the global environment; then the statements are executed in sequential order.</w:t>
+      </w:r>
+      <w:r>
+        <w:rPr>
+          <w:i/>
+          <w:sz w:val="24"/>
+        </w:rPr>
+        <w:t xml:space="preserve">” </w:t>
+      </w:r>
+      <w:r>
+        <w:rPr>
+          <w:sz w:val="24"/>
+        </w:rPr>
         <w:t xml:space="preserve">– </w:t>
       </w:r>
       <w:r>
         <w:rPr>
           <w:sz w:val="24"/>
         </w:rPr>
-        <w:t>This makes sense for game mods so the proposed new language should probably maintain this concept.</w:t>
+        <w:t>Due to this execution model, Lua in a sense is Event</w:t>
+      </w:r>
+      <w:r>
+        <w:rPr>
+          <w:i/>
+          <w:sz w:val="24"/>
+        </w:rPr>
+        <w:t>-</w:t>
+      </w:r>
+      <w:r>
+        <w:rPr>
+          <w:sz w:val="24"/>
+        </w:rPr>
+        <w:t>Driven by the host application.</w:t>
+      </w:r>
+      <w:r>
+        <w:rPr>
+          <w:sz w:val="24"/>
+        </w:rPr>
+        <w:t xml:space="preserve"> I think this model of execution likewise makes sense for mods.</w:t>
       </w:r>
     </w:p>
     <w:p>
@@ -449,167 +494,19 @@
         </w:rPr>
         <w:t>“</w:t>
       </w:r>
-      <w:proofErr w:type="spellStart"/>
-      <w:r>
-        <w:rPr>
-          <w:i/>
-          <w:sz w:val="24"/>
-        </w:rPr>
-        <w:t>Lua</w:t>
-      </w:r>
-      <w:proofErr w:type="spellEnd"/>
-      <w:r>
-        <w:rPr>
-          <w:i/>
-          <w:sz w:val="24"/>
-        </w:rPr>
-        <w:t xml:space="preserve"> is provided as a library of C functions to be linked to host applications.</w:t>
-      </w:r>
-      <w:r>
-        <w:rPr>
-          <w:i/>
-          <w:sz w:val="24"/>
-        </w:rPr>
-        <w:t>”</w:t>
-      </w:r>
-      <w:r>
-        <w:rPr>
-          <w:i/>
-          <w:sz w:val="24"/>
-        </w:rPr>
-        <w:t xml:space="preserve"> </w:t>
-      </w:r>
-      <w:r>
-        <w:rPr>
-          <w:sz w:val="24"/>
-        </w:rPr>
-        <w:t xml:space="preserve">– If </w:t>
-      </w:r>
-      <w:proofErr w:type="spellStart"/>
-      <w:r>
-        <w:rPr>
-          <w:sz w:val="24"/>
-        </w:rPr>
-        <w:t>Lua</w:t>
-      </w:r>
-      <w:proofErr w:type="spellEnd"/>
-      <w:r>
-        <w:rPr>
-          <w:sz w:val="24"/>
-        </w:rPr>
-        <w:t xml:space="preserve"> is already interpreted as a library of C functions, then it should be </w:t>
-      </w:r>
-      <w:proofErr w:type="gramStart"/>
-      <w:r>
-        <w:rPr>
-          <w:sz w:val="24"/>
-        </w:rPr>
-        <w:t>fairly simple</w:t>
-      </w:r>
-      <w:proofErr w:type="gramEnd"/>
-      <w:r>
-        <w:rPr>
-          <w:sz w:val="24"/>
-        </w:rPr>
-        <w:t xml:space="preserve"> to translate the proposed new language to C too.</w:t>
-      </w:r>
-    </w:p>
-    <w:p>
-      <w:pPr>
-        <w:pStyle w:val="ListParagraph"/>
-        <w:numPr>
-          <w:ilvl w:val="0"/>
-          <w:numId w:val="1"/>
-        </w:numPr>
-        <w:rPr>
-          <w:i/>
-          <w:sz w:val="24"/>
-        </w:rPr>
-      </w:pPr>
-      <w:proofErr w:type="spellStart"/>
-      <w:r>
-        <w:rPr>
-          <w:sz w:val="24"/>
-        </w:rPr>
-        <w:t>Lua</w:t>
-      </w:r>
-      <w:proofErr w:type="spellEnd"/>
-      <w:r>
-        <w:rPr>
-          <w:sz w:val="24"/>
-        </w:rPr>
-        <w:t xml:space="preserve"> has a </w:t>
-      </w:r>
-      <w:r>
-        <w:rPr>
-          <w:b/>
-          <w:sz w:val="24"/>
-        </w:rPr>
-        <w:t xml:space="preserve">global </w:t>
-      </w:r>
-      <w:r>
-        <w:rPr>
-          <w:sz w:val="24"/>
-        </w:rPr>
-        <w:t>scope, which I may want to carry forward to the proposed new language.</w:t>
-      </w:r>
-    </w:p>
-    <w:p>
-      <w:pPr>
-        <w:pStyle w:val="ListParagraph"/>
-        <w:numPr>
-          <w:ilvl w:val="0"/>
-          <w:numId w:val="1"/>
-        </w:numPr>
-        <w:rPr>
-          <w:i/>
-          <w:sz w:val="24"/>
-        </w:rPr>
-      </w:pPr>
-      <w:r>
-        <w:rPr>
-          <w:i/>
-          <w:sz w:val="24"/>
-        </w:rPr>
-        <w:t>“</w:t>
-      </w:r>
-      <w:r>
-        <w:rPr>
-          <w:i/>
-          <w:sz w:val="24"/>
-        </w:rPr>
-        <w:t xml:space="preserve">The unit of execution of </w:t>
-      </w:r>
-      <w:proofErr w:type="spellStart"/>
-      <w:r>
-        <w:rPr>
-          <w:i/>
-          <w:sz w:val="24"/>
-        </w:rPr>
-        <w:t>Lua</w:t>
-      </w:r>
-      <w:proofErr w:type="spellEnd"/>
-      <w:r>
-        <w:rPr>
-          <w:i/>
-          <w:sz w:val="24"/>
-        </w:rPr>
-        <w:t xml:space="preserve"> is called a </w:t>
-      </w:r>
-      <w:r>
-        <w:rPr>
-          <w:b/>
-          <w:i/>
-          <w:sz w:val="24"/>
-        </w:rPr>
-        <w:t>chunk</w:t>
-      </w:r>
-      <w:r>
-        <w:rPr>
-          <w:i/>
-          <w:sz w:val="24"/>
-        </w:rPr>
-        <w:t>. A chunk may contain statements and function definitions. When a chunk is executed, first all its functions and statements are compiled, and the functions added to the global environment; then the statements are executed in sequential order.</w:t>
+      <w:r>
+        <w:rPr>
+          <w:i/>
+          <w:sz w:val="24"/>
+        </w:rPr>
+        <w:t>Lua is a dynamically typed language</w:t>
+      </w:r>
+      <w:r>
+        <w:rPr>
+          <w:i/>
+          <w:sz w:val="24"/>
+        </w:rPr>
+        <w:t>.</w:t>
       </w:r>
       <w:r>
         <w:rPr>
@@ -622,122 +519,13 @@
         <w:rPr>
           <w:sz w:val="24"/>
         </w:rPr>
-        <w:t xml:space="preserve">– </w:t>
-      </w:r>
-      <w:r>
-        <w:rPr>
-          <w:sz w:val="24"/>
-        </w:rPr>
-        <w:t xml:space="preserve">Due to this execution model, </w:t>
-      </w:r>
-      <w:proofErr w:type="spellStart"/>
-      <w:r>
-        <w:rPr>
-          <w:sz w:val="24"/>
-        </w:rPr>
-        <w:t>Lua</w:t>
-      </w:r>
-      <w:proofErr w:type="spellEnd"/>
-      <w:r>
-        <w:rPr>
-          <w:sz w:val="24"/>
-        </w:rPr>
-        <w:t xml:space="preserve"> in a sense is Event</w:t>
-      </w:r>
-      <w:r>
-        <w:rPr>
-          <w:i/>
-          <w:sz w:val="24"/>
-        </w:rPr>
-        <w:t>-</w:t>
-      </w:r>
-      <w:r>
-        <w:rPr>
-          <w:sz w:val="24"/>
-        </w:rPr>
-        <w:t>Driven by the host application.</w:t>
-      </w:r>
-      <w:r>
-        <w:rPr>
-          <w:sz w:val="24"/>
-        </w:rPr>
-        <w:t xml:space="preserve"> I think this model of execution likewise makes sense for mods.</w:t>
-      </w:r>
-    </w:p>
-    <w:p>
-      <w:pPr>
-        <w:pStyle w:val="ListParagraph"/>
-        <w:numPr>
-          <w:ilvl w:val="0"/>
-          <w:numId w:val="1"/>
-        </w:numPr>
-        <w:rPr>
-          <w:i/>
-          <w:sz w:val="24"/>
-        </w:rPr>
-      </w:pPr>
-      <w:r>
-        <w:rPr>
-          <w:i/>
-          <w:sz w:val="24"/>
-        </w:rPr>
-        <w:t>“</w:t>
-      </w:r>
-      <w:proofErr w:type="spellStart"/>
-      <w:r>
-        <w:rPr>
-          <w:i/>
-          <w:sz w:val="24"/>
-        </w:rPr>
-        <w:t>Lua</w:t>
-      </w:r>
-      <w:proofErr w:type="spellEnd"/>
-      <w:r>
-        <w:rPr>
-          <w:i/>
-          <w:sz w:val="24"/>
-        </w:rPr>
-        <w:t xml:space="preserve"> is a dynamically typed language</w:t>
-      </w:r>
-      <w:r>
-        <w:rPr>
-          <w:i/>
-          <w:sz w:val="24"/>
-        </w:rPr>
-        <w:t>.</w:t>
-      </w:r>
-      <w:r>
-        <w:rPr>
-          <w:i/>
-          <w:sz w:val="24"/>
-        </w:rPr>
-        <w:t xml:space="preserve">” </w:t>
-      </w:r>
-      <w:r>
-        <w:rPr>
-          <w:sz w:val="24"/>
-        </w:rPr>
         <w:t>– As a scripting language, this seems like the correct choice.</w:t>
       </w:r>
       <w:r>
         <w:rPr>
           <w:sz w:val="24"/>
         </w:rPr>
-        <w:t xml:space="preserve"> For larger mods however, perhaps it does not make sense to use a dynamically typed language, so this is something that </w:t>
-      </w:r>
-      <w:proofErr w:type="gramStart"/>
-      <w:r>
-        <w:rPr>
-          <w:sz w:val="24"/>
-        </w:rPr>
-        <w:t>should at least be considered</w:t>
-      </w:r>
-      <w:proofErr w:type="gramEnd"/>
-      <w:r>
-        <w:rPr>
-          <w:sz w:val="24"/>
-        </w:rPr>
-        <w:t>.</w:t>
+        <w:t xml:space="preserve"> For larger mods however, perhaps it does not make sense to use a dynamically typed language, so this is something that should at least be considered.</w:t>
       </w:r>
     </w:p>
     <w:p>
@@ -794,16 +582,1238 @@
         </w:rPr>
         <w:t xml:space="preserve">– </w:t>
       </w:r>
+      <w:r>
+        <w:rPr>
+          <w:sz w:val="24"/>
+        </w:rPr>
+        <w:t>This is really a language design choice, but perhaps something worth changing if we can think of a good reason to.</w:t>
+      </w:r>
+    </w:p>
+    <w:p>
+      <w:pPr>
+        <w:pStyle w:val="ListParagraph"/>
+        <w:numPr>
+          <w:ilvl w:val="0"/>
+          <w:numId w:val="1"/>
+        </w:numPr>
+        <w:rPr>
+          <w:i/>
+          <w:sz w:val="24"/>
+          <w:szCs w:val="24"/>
+        </w:rPr>
+      </w:pPr>
+      <w:r>
+        <w:rPr>
+          <w:i/>
+          <w:sz w:val="24"/>
+        </w:rPr>
+        <w:t>“</w:t>
+      </w:r>
+      <w:r>
+        <w:rPr>
+          <w:i/>
+          <w:sz w:val="24"/>
+        </w:rPr>
+        <w:t>Functions in Lua are first class values.</w:t>
+      </w:r>
+      <w:r>
+        <w:rPr>
+          <w:i/>
+          <w:sz w:val="24"/>
+        </w:rPr>
+        <w:t xml:space="preserve">” </w:t>
+      </w:r>
+      <w:r>
+        <w:rPr>
+          <w:iCs/>
+          <w:sz w:val="24"/>
+        </w:rPr>
+        <w:t>–</w:t>
+      </w:r>
+      <w:r>
+        <w:rPr>
+          <w:i/>
+          <w:sz w:val="24"/>
+        </w:rPr>
+        <w:t xml:space="preserve"> </w:t>
+      </w:r>
+      <w:r>
+        <w:rPr>
+          <w:iCs/>
+          <w:sz w:val="24"/>
+        </w:rPr>
+        <w:t xml:space="preserve">This is a very good language feature that I </w:t>
+      </w:r>
+      <w:r>
+        <w:rPr>
+          <w:iCs/>
+          <w:sz w:val="24"/>
+          <w:szCs w:val="24"/>
+        </w:rPr>
+        <w:t>think should definitely be maintained.</w:t>
+      </w:r>
+    </w:p>
+    <w:p>
+      <w:pPr>
+        <w:pStyle w:val="ListParagraph"/>
+        <w:numPr>
+          <w:ilvl w:val="0"/>
+          <w:numId w:val="1"/>
+        </w:numPr>
+        <w:rPr>
+          <w:i/>
+          <w:sz w:val="24"/>
+          <w:szCs w:val="24"/>
+        </w:rPr>
+      </w:pPr>
+      <w:r>
+        <w:rPr>
+          <w:iCs/>
+          <w:sz w:val="24"/>
+          <w:szCs w:val="24"/>
+        </w:rPr>
+        <w:t>Types:</w:t>
+      </w:r>
+    </w:p>
+    <w:p>
+      <w:pPr>
+        <w:pStyle w:val="ListParagraph"/>
+        <w:numPr>
+          <w:ilvl w:val="1"/>
+          <w:numId w:val="1"/>
+        </w:numPr>
+        <w:rPr>
+          <w:i/>
+          <w:sz w:val="24"/>
+          <w:szCs w:val="24"/>
+        </w:rPr>
+      </w:pPr>
+      <w:r>
+        <w:rPr>
+          <w:rFonts w:ascii="Courier New" w:hAnsi="Courier New" w:cs="Courier New"/>
+          <w:color w:val="000000"/>
+          <w:sz w:val="24"/>
+          <w:szCs w:val="24"/>
+          <w:shd w:val="clear" w:color="auto" w:fill="FFFFFF"/>
+        </w:rPr>
+        <w:t>number</w:t>
+      </w:r>
+      <w:r>
+        <w:rPr>
+          <w:rFonts w:cstheme="minorHAnsi"/>
+          <w:color w:val="000000"/>
+          <w:sz w:val="24"/>
+          <w:szCs w:val="24"/>
+          <w:shd w:val="clear" w:color="auto" w:fill="FFFFFF"/>
+        </w:rPr>
+        <w:t xml:space="preserve"> (floating point values)</w:t>
+      </w:r>
+    </w:p>
+    <w:p>
+      <w:pPr>
+        <w:pStyle w:val="ListParagraph"/>
+        <w:numPr>
+          <w:ilvl w:val="1"/>
+          <w:numId w:val="1"/>
+        </w:numPr>
+        <w:rPr>
+          <w:i/>
+          <w:sz w:val="24"/>
+          <w:szCs w:val="24"/>
+        </w:rPr>
+      </w:pPr>
+      <w:r>
+        <w:rPr>
+          <w:rFonts w:ascii="Courier New" w:hAnsi="Courier New" w:cs="Courier New"/>
+          <w:color w:val="000000"/>
+          <w:sz w:val="24"/>
+          <w:szCs w:val="24"/>
+          <w:shd w:val="clear" w:color="auto" w:fill="FFFFFF"/>
+        </w:rPr>
+        <w:t>string</w:t>
+      </w:r>
+    </w:p>
+    <w:p>
+      <w:pPr>
+        <w:pStyle w:val="ListParagraph"/>
+        <w:numPr>
+          <w:ilvl w:val="1"/>
+          <w:numId w:val="1"/>
+        </w:numPr>
+        <w:rPr>
+          <w:i/>
+          <w:sz w:val="24"/>
+          <w:szCs w:val="24"/>
+        </w:rPr>
+      </w:pPr>
+      <w:r>
+        <w:rPr>
+          <w:rFonts w:ascii="Courier New" w:hAnsi="Courier New" w:cs="Courier New"/>
+          <w:color w:val="000000"/>
+          <w:sz w:val="24"/>
+          <w:szCs w:val="24"/>
+          <w:shd w:val="clear" w:color="auto" w:fill="FFFFFF"/>
+        </w:rPr>
+        <w:t>function</w:t>
+      </w:r>
+    </w:p>
+    <w:p>
+      <w:pPr>
+        <w:pStyle w:val="ListParagraph"/>
+        <w:numPr>
+          <w:ilvl w:val="1"/>
+          <w:numId w:val="1"/>
+        </w:numPr>
+        <w:rPr>
+          <w:i/>
+          <w:sz w:val="24"/>
+          <w:szCs w:val="24"/>
+        </w:rPr>
+      </w:pPr>
+      <w:r>
+        <w:rPr>
+          <w:rFonts w:ascii="Courier New" w:hAnsi="Courier New" w:cs="Courier New"/>
+          <w:color w:val="000000"/>
+          <w:sz w:val="24"/>
+          <w:szCs w:val="24"/>
+          <w:shd w:val="clear" w:color="auto" w:fill="FFFFFF"/>
+        </w:rPr>
+        <w:t>n</w:t>
+      </w:r>
+      <w:r>
+        <w:rPr>
+          <w:rFonts w:ascii="Courier New" w:hAnsi="Courier New" w:cs="Courier New"/>
+          <w:color w:val="000000"/>
+          <w:sz w:val="24"/>
+          <w:szCs w:val="24"/>
+          <w:shd w:val="clear" w:color="auto" w:fill="FFFFFF"/>
+        </w:rPr>
+        <w:t>il</w:t>
+      </w:r>
+      <w:r>
+        <w:rPr>
+          <w:rFonts w:cstheme="minorHAnsi"/>
+          <w:color w:val="000000"/>
+          <w:sz w:val="24"/>
+          <w:szCs w:val="24"/>
+          <w:shd w:val="clear" w:color="auto" w:fill="FFFFFF"/>
+        </w:rPr>
+        <w:t xml:space="preserve"> – </w:t>
+      </w:r>
+      <w:r>
+        <w:rPr>
+          <w:rFonts w:cstheme="minorHAnsi"/>
+          <w:color w:val="000000"/>
+          <w:sz w:val="24"/>
+          <w:szCs w:val="24"/>
+          <w:shd w:val="clear" w:color="auto" w:fill="FFFFFF"/>
+        </w:rPr>
+        <w:t xml:space="preserve">essentially </w:t>
+      </w:r>
+      <w:proofErr w:type="gramStart"/>
+      <w:r>
+        <w:rPr>
+          <w:rFonts w:cstheme="minorHAnsi"/>
+          <w:color w:val="000000"/>
+          <w:sz w:val="24"/>
+          <w:szCs w:val="24"/>
+          <w:shd w:val="clear" w:color="auto" w:fill="FFFFFF"/>
+        </w:rPr>
+        <w:t>null, and</w:t>
+      </w:r>
+      <w:proofErr w:type="gramEnd"/>
+      <w:r>
+        <w:rPr>
+          <w:rFonts w:cstheme="minorHAnsi"/>
+          <w:color w:val="000000"/>
+          <w:sz w:val="24"/>
+          <w:szCs w:val="24"/>
+          <w:shd w:val="clear" w:color="auto" w:fill="FFFFFF"/>
+        </w:rPr>
+        <w:t xml:space="preserve"> is the default value of an uninitialized variable</w:t>
+      </w:r>
+      <w:r>
+        <w:rPr>
+          <w:rFonts w:cstheme="minorHAnsi"/>
+          <w:color w:val="000000"/>
+          <w:sz w:val="24"/>
+          <w:szCs w:val="24"/>
+          <w:shd w:val="clear" w:color="auto" w:fill="FFFFFF"/>
+        </w:rPr>
+        <w:t>.</w:t>
+      </w:r>
+    </w:p>
+    <w:p>
+      <w:pPr>
+        <w:pStyle w:val="ListParagraph"/>
+        <w:numPr>
+          <w:ilvl w:val="1"/>
+          <w:numId w:val="1"/>
+        </w:numPr>
+        <w:rPr>
+          <w:i/>
+          <w:sz w:val="24"/>
+          <w:szCs w:val="24"/>
+        </w:rPr>
+      </w:pPr>
+      <w:proofErr w:type="spellStart"/>
+      <w:r>
+        <w:rPr>
+          <w:rFonts w:ascii="Courier New" w:hAnsi="Courier New" w:cs="Courier New"/>
+          <w:color w:val="000000"/>
+          <w:sz w:val="24"/>
+          <w:szCs w:val="24"/>
+          <w:shd w:val="clear" w:color="auto" w:fill="FFFFFF"/>
+        </w:rPr>
+        <w:t>userdata</w:t>
+      </w:r>
+      <w:proofErr w:type="spellEnd"/>
+      <w:r>
+        <w:rPr>
+          <w:rFonts w:cstheme="minorHAnsi"/>
+          <w:color w:val="000000"/>
+          <w:sz w:val="24"/>
+          <w:szCs w:val="24"/>
+          <w:shd w:val="clear" w:color="auto" w:fill="FFFFFF"/>
+        </w:rPr>
+        <w:t xml:space="preserve"> –</w:t>
+      </w:r>
+      <w:r>
+        <w:rPr>
+          <w:rFonts w:cstheme="minorHAnsi"/>
+          <w:color w:val="000000"/>
+          <w:sz w:val="24"/>
+          <w:szCs w:val="24"/>
+          <w:shd w:val="clear" w:color="auto" w:fill="FFFFFF"/>
+        </w:rPr>
+        <w:t xml:space="preserve"> </w:t>
+      </w:r>
+      <w:r>
+        <w:rPr>
+          <w:rFonts w:cstheme="minorHAnsi"/>
+          <w:color w:val="000000"/>
+          <w:sz w:val="24"/>
+          <w:szCs w:val="24"/>
+          <w:shd w:val="clear" w:color="auto" w:fill="FFFFFF"/>
+        </w:rPr>
+        <w:t>arbitrary host data</w:t>
+      </w:r>
+      <w:r>
+        <w:rPr>
+          <w:rFonts w:cstheme="minorHAnsi"/>
+          <w:color w:val="000000"/>
+          <w:sz w:val="24"/>
+          <w:szCs w:val="24"/>
+          <w:shd w:val="clear" w:color="auto" w:fill="FFFFFF"/>
+        </w:rPr>
+        <w:t>, the only valid operations on values of this type are assignment and the equality test.</w:t>
+      </w:r>
+    </w:p>
+    <w:p>
+      <w:pPr>
+        <w:pStyle w:val="ListParagraph"/>
+        <w:numPr>
+          <w:ilvl w:val="1"/>
+          <w:numId w:val="1"/>
+        </w:numPr>
+        <w:rPr>
+          <w:i/>
+          <w:sz w:val="24"/>
+          <w:szCs w:val="24"/>
+        </w:rPr>
+      </w:pPr>
+      <w:r>
+        <w:rPr>
+          <w:rFonts w:ascii="Courier New" w:hAnsi="Courier New" w:cs="Courier New"/>
+          <w:color w:val="000000"/>
+          <w:sz w:val="24"/>
+          <w:szCs w:val="24"/>
+          <w:shd w:val="clear" w:color="auto" w:fill="FFFFFF"/>
+        </w:rPr>
+        <w:t>table</w:t>
+      </w:r>
+      <w:r>
+        <w:rPr>
+          <w:rFonts w:cstheme="minorHAnsi"/>
+          <w:color w:val="000000"/>
+          <w:sz w:val="24"/>
+          <w:szCs w:val="24"/>
+          <w:shd w:val="clear" w:color="auto" w:fill="FFFFFF"/>
+        </w:rPr>
+        <w:t xml:space="preserve"> – </w:t>
+      </w:r>
+      <w:r>
+        <w:rPr>
+          <w:rFonts w:cstheme="minorHAnsi"/>
+          <w:color w:val="000000"/>
+          <w:sz w:val="24"/>
+          <w:szCs w:val="24"/>
+          <w:shd w:val="clear" w:color="auto" w:fill="FFFFFF"/>
+        </w:rPr>
+        <w:t>Associative arrays, i.e. arrays that can be indexed not only with integers, but also with strings, reals, tables, and function values.</w:t>
+      </w:r>
+    </w:p>
+    <w:p>
+      <w:pPr>
+        <w:pStyle w:val="ListParagraph"/>
+        <w:numPr>
+          <w:ilvl w:val="0"/>
+          <w:numId w:val="1"/>
+        </w:numPr>
+        <w:rPr>
+          <w:i/>
+          <w:sz w:val="24"/>
+          <w:szCs w:val="24"/>
+        </w:rPr>
+      </w:pPr>
+      <w:r>
+        <w:rPr>
+          <w:rFonts w:cstheme="minorHAnsi"/>
+          <w:b/>
+          <w:bCs/>
+          <w:color w:val="000000"/>
+          <w:sz w:val="24"/>
+          <w:szCs w:val="24"/>
+          <w:shd w:val="clear" w:color="auto" w:fill="FFFFFF"/>
+        </w:rPr>
+        <w:t>Associative Arrays:</w:t>
+      </w:r>
+    </w:p>
+    <w:p>
+      <w:pPr>
+        <w:pStyle w:val="ListParagraph"/>
+        <w:numPr>
+          <w:ilvl w:val="1"/>
+          <w:numId w:val="1"/>
+        </w:numPr>
+        <w:rPr>
+          <w:i/>
+          <w:sz w:val="24"/>
+          <w:szCs w:val="24"/>
+        </w:rPr>
+      </w:pPr>
+      <w:r>
+        <w:rPr>
+          <w:rFonts w:cstheme="minorHAnsi"/>
+          <w:color w:val="000000"/>
+          <w:sz w:val="24"/>
+          <w:szCs w:val="24"/>
+          <w:shd w:val="clear" w:color="auto" w:fill="FFFFFF"/>
+        </w:rPr>
+        <w:t>Constructor functions exist</w:t>
+      </w:r>
+      <w:r>
+        <w:rPr>
+          <w:rFonts w:cstheme="minorHAnsi"/>
+          <w:color w:val="000000"/>
+          <w:sz w:val="24"/>
+          <w:szCs w:val="24"/>
+          <w:shd w:val="clear" w:color="auto" w:fill="FFFFFF"/>
+        </w:rPr>
+        <w:t xml:space="preserve"> in either C or Lua that are passed a </w:t>
+      </w:r>
+      <w:r>
+        <w:rPr>
+          <w:rFonts w:ascii="Courier New" w:hAnsi="Courier New" w:cs="Courier New"/>
+          <w:color w:val="000000"/>
+          <w:sz w:val="24"/>
+          <w:szCs w:val="24"/>
+          <w:shd w:val="clear" w:color="auto" w:fill="FFFFFF"/>
+        </w:rPr>
+        <w:t>table</w:t>
+      </w:r>
+      <w:r>
+        <w:rPr>
+          <w:rFonts w:cstheme="minorHAnsi"/>
+          <w:color w:val="000000"/>
+          <w:sz w:val="24"/>
+          <w:szCs w:val="24"/>
+          <w:shd w:val="clear" w:color="auto" w:fill="FFFFFF"/>
+        </w:rPr>
+        <w:t xml:space="preserve"> object and then perform the appropriate operations on this newly created object.</w:t>
+      </w:r>
+    </w:p>
+    <w:p>
+      <w:pPr>
+        <w:pStyle w:val="ListParagraph"/>
+        <w:numPr>
+          <w:ilvl w:val="0"/>
+          <w:numId w:val="1"/>
+        </w:numPr>
+        <w:rPr>
+          <w:i/>
+          <w:sz w:val="24"/>
+          <w:szCs w:val="24"/>
+        </w:rPr>
+      </w:pPr>
+      <w:r>
+        <w:rPr>
+          <w:rFonts w:cstheme="minorHAnsi"/>
+          <w:b/>
+          <w:bCs/>
+          <w:color w:val="000000"/>
+          <w:sz w:val="24"/>
+          <w:szCs w:val="24"/>
+          <w:shd w:val="clear" w:color="auto" w:fill="FFFFFF"/>
+        </w:rPr>
+        <w:t>Reflexive Facilities:</w:t>
+      </w:r>
+    </w:p>
+    <w:p>
+      <w:pPr>
+        <w:pStyle w:val="ListParagraph"/>
+        <w:numPr>
+          <w:ilvl w:val="1"/>
+          <w:numId w:val="1"/>
+        </w:numPr>
+        <w:rPr>
+          <w:i/>
+          <w:sz w:val="24"/>
+          <w:szCs w:val="24"/>
+        </w:rPr>
+      </w:pPr>
+      <w:r>
+        <w:rPr>
+          <w:rFonts w:cstheme="minorHAnsi"/>
+          <w:color w:val="000000"/>
+          <w:sz w:val="24"/>
+          <w:szCs w:val="24"/>
+          <w:shd w:val="clear" w:color="auto" w:fill="FFFFFF"/>
+        </w:rPr>
+        <w:t>Tables are the intended way of maintaining multiple environments.</w:t>
+      </w:r>
+    </w:p>
+    <w:p>
+      <w:pPr>
+        <w:pStyle w:val="ListParagraph"/>
+        <w:numPr>
+          <w:ilvl w:val="1"/>
+          <w:numId w:val="1"/>
+        </w:numPr>
+        <w:rPr>
+          <w:i/>
+          <w:sz w:val="24"/>
+          <w:szCs w:val="24"/>
+        </w:rPr>
+      </w:pPr>
+      <w:r>
+        <w:rPr>
+          <w:rFonts w:cstheme="minorHAnsi"/>
+          <w:color w:val="000000"/>
+          <w:sz w:val="24"/>
+          <w:szCs w:val="24"/>
+          <w:shd w:val="clear" w:color="auto" w:fill="FFFFFF"/>
+        </w:rPr>
+        <w:t>Syntactic sugar exists that allows for support elements of OOP.</w:t>
+      </w:r>
+    </w:p>
+    <w:p>
+      <w:pPr>
+        <w:pStyle w:val="ListParagraph"/>
+        <w:numPr>
+          <w:ilvl w:val="0"/>
+          <w:numId w:val="1"/>
+        </w:numPr>
+        <w:rPr>
+          <w:i/>
+          <w:sz w:val="24"/>
+          <w:szCs w:val="24"/>
+        </w:rPr>
+      </w:pPr>
+      <w:r>
+        <w:rPr>
+          <w:b/>
+          <w:bCs/>
+          <w:iCs/>
+          <w:sz w:val="24"/>
+          <w:szCs w:val="24"/>
+        </w:rPr>
+        <w:t>Fallbacks:</w:t>
+      </w:r>
+    </w:p>
+    <w:p>
+      <w:pPr>
+        <w:pStyle w:val="ListParagraph"/>
+        <w:numPr>
+          <w:ilvl w:val="1"/>
+          <w:numId w:val="1"/>
+        </w:numPr>
+        <w:rPr>
+          <w:i/>
+          <w:sz w:val="24"/>
+        </w:rPr>
+      </w:pPr>
+      <w:r>
+        <w:rPr>
+          <w:i/>
+          <w:sz w:val="24"/>
+        </w:rPr>
+        <w:t>“</w:t>
+      </w:r>
+      <w:r>
+        <w:rPr>
+          <w:i/>
+          <w:sz w:val="24"/>
+        </w:rPr>
+        <w:t>Being an untyped language, Lua has a semantics with many run-time abnormal conditions.</w:t>
+      </w:r>
+      <w:r>
+        <w:rPr>
+          <w:i/>
+          <w:sz w:val="24"/>
+        </w:rPr>
+        <w:t xml:space="preserve"> … </w:t>
+      </w:r>
+      <w:r>
+        <w:rPr>
+          <w:i/>
+          <w:sz w:val="24"/>
+        </w:rPr>
+        <w:t>Because halting in these situations would be unsuitable for an embedded language, Lua allows programmers to set their own functions to handle error conditions; such functions are called fallback functions.</w:t>
+      </w:r>
+      <w:r>
+        <w:rPr>
+          <w:i/>
+          <w:sz w:val="24"/>
+        </w:rPr>
+        <w:t xml:space="preserve">” </w:t>
+      </w:r>
+      <w:r>
+        <w:rPr>
+          <w:iCs/>
+          <w:sz w:val="24"/>
+        </w:rPr>
+        <w:t>– It is a key point to acknowledge that any errors with the proposed new language must be handled without causing the host application to crash.</w:t>
+      </w:r>
+    </w:p>
+    <w:p>
+      <w:pPr>
+        <w:pStyle w:val="ListParagraph"/>
+        <w:numPr>
+          <w:ilvl w:val="1"/>
+          <w:numId w:val="1"/>
+        </w:numPr>
+        <w:rPr>
+          <w:i/>
+          <w:sz w:val="24"/>
+        </w:rPr>
+      </w:pPr>
+      <w:r>
+        <w:rPr>
+          <w:iCs/>
+          <w:sz w:val="24"/>
+        </w:rPr>
+        <w:t>Types of fallback:</w:t>
+      </w:r>
+    </w:p>
+    <w:p>
+      <w:pPr>
+        <w:pStyle w:val="ListParagraph"/>
+        <w:numPr>
+          <w:ilvl w:val="2"/>
+          <w:numId w:val="1"/>
+        </w:numPr>
+        <w:rPr>
+          <w:b/>
+          <w:bCs/>
+          <w:iCs/>
+          <w:sz w:val="24"/>
+        </w:rPr>
+      </w:pPr>
+      <w:r>
+        <w:rPr>
+          <w:b/>
+          <w:bCs/>
+          <w:iCs/>
+          <w:sz w:val="24"/>
+        </w:rPr>
+        <w:t>"</w:t>
+      </w:r>
+      <w:proofErr w:type="spellStart"/>
+      <w:r>
+        <w:rPr>
+          <w:b/>
+          <w:bCs/>
+          <w:iCs/>
+          <w:sz w:val="24"/>
+        </w:rPr>
+        <w:t>arith</w:t>
+      </w:r>
+      <w:proofErr w:type="spellEnd"/>
+      <w:r>
+        <w:rPr>
+          <w:b/>
+          <w:bCs/>
+          <w:iCs/>
+          <w:sz w:val="24"/>
+        </w:rPr>
+        <w:t>", "order", "</w:t>
+      </w:r>
+      <w:proofErr w:type="spellStart"/>
+      <w:r>
+        <w:rPr>
+          <w:b/>
+          <w:bCs/>
+          <w:iCs/>
+          <w:sz w:val="24"/>
+        </w:rPr>
+        <w:t>concat</w:t>
+      </w:r>
+      <w:proofErr w:type="spellEnd"/>
+      <w:r>
+        <w:rPr>
+          <w:b/>
+          <w:bCs/>
+          <w:iCs/>
+          <w:sz w:val="24"/>
+        </w:rPr>
+        <w:t>"</w:t>
+      </w:r>
+      <w:r>
+        <w:rPr>
+          <w:b/>
+          <w:bCs/>
+          <w:iCs/>
+          <w:sz w:val="24"/>
+        </w:rPr>
+        <w:t xml:space="preserve"> </w:t>
+      </w:r>
+      <w:r>
+        <w:rPr>
+          <w:iCs/>
+          <w:sz w:val="24"/>
+        </w:rPr>
+        <w:t>– When an operation is applied to invalid operands</w:t>
+      </w:r>
+      <w:r>
+        <w:rPr>
+          <w:sz w:val="24"/>
+        </w:rPr>
+        <w:t>.</w:t>
+      </w:r>
+    </w:p>
+    <w:p>
+      <w:pPr>
+        <w:pStyle w:val="ListParagraph"/>
+        <w:numPr>
+          <w:ilvl w:val="2"/>
+          <w:numId w:val="1"/>
+        </w:numPr>
+        <w:rPr>
+          <w:b/>
+          <w:bCs/>
+          <w:iCs/>
+          <w:sz w:val="24"/>
+        </w:rPr>
+      </w:pPr>
+      <w:r>
+        <w:rPr>
+          <w:b/>
+          <w:bCs/>
+          <w:iCs/>
+          <w:sz w:val="24"/>
+        </w:rPr>
+        <w:t>“index”</w:t>
+      </w:r>
+      <w:r>
+        <w:rPr>
+          <w:iCs/>
+          <w:sz w:val="24"/>
+        </w:rPr>
+        <w:t xml:space="preserve"> – When Lua tries to retrieve the value of an index that doesn’t exist, by default this simply returns </w:t>
+      </w:r>
+      <w:r>
+        <w:rPr>
+          <w:rFonts w:ascii="Courier New" w:hAnsi="Courier New" w:cs="Courier New"/>
+          <w:color w:val="000000"/>
+          <w:sz w:val="24"/>
+          <w:szCs w:val="24"/>
+          <w:shd w:val="clear" w:color="auto" w:fill="FFFFFF"/>
+        </w:rPr>
+        <w:t>ni</w:t>
+      </w:r>
+      <w:r>
+        <w:rPr>
+          <w:rFonts w:ascii="Courier New" w:hAnsi="Courier New" w:cs="Courier New"/>
+          <w:color w:val="000000"/>
+          <w:sz w:val="24"/>
+          <w:szCs w:val="24"/>
+          <w:shd w:val="clear" w:color="auto" w:fill="FFFFFF"/>
+        </w:rPr>
+        <w:t>l</w:t>
+      </w:r>
+      <w:r>
+        <w:rPr>
+          <w:rFonts w:cstheme="minorHAnsi"/>
+          <w:color w:val="000000"/>
+          <w:sz w:val="24"/>
+          <w:szCs w:val="24"/>
+          <w:shd w:val="clear" w:color="auto" w:fill="FFFFFF"/>
+        </w:rPr>
+        <w:t>.</w:t>
+      </w:r>
+    </w:p>
+    <w:p>
+      <w:pPr>
+        <w:pStyle w:val="ListParagraph"/>
+        <w:numPr>
+          <w:ilvl w:val="2"/>
+          <w:numId w:val="1"/>
+        </w:numPr>
+        <w:rPr>
+          <w:b/>
+          <w:bCs/>
+          <w:iCs/>
+          <w:sz w:val="24"/>
+        </w:rPr>
+      </w:pPr>
+      <w:r>
+        <w:rPr>
+          <w:b/>
+          <w:bCs/>
+          <w:iCs/>
+          <w:sz w:val="24"/>
+        </w:rPr>
+        <w:t>"gettable", "settable"</w:t>
+      </w:r>
+      <w:r>
+        <w:rPr>
+          <w:b/>
+          <w:bCs/>
+          <w:iCs/>
+          <w:sz w:val="24"/>
+        </w:rPr>
+        <w:t xml:space="preserve"> </w:t>
+      </w:r>
+      <w:r>
+        <w:rPr>
+          <w:iCs/>
+          <w:sz w:val="24"/>
+        </w:rPr>
+        <w:t>–</w:t>
+      </w:r>
+      <w:r>
+        <w:rPr>
+          <w:iCs/>
+          <w:sz w:val="24"/>
+        </w:rPr>
+        <w:t xml:space="preserve"> When Lua tries to read or write the value of an index to a non-table value.</w:t>
+      </w:r>
+    </w:p>
+    <w:p>
+      <w:pPr>
+        <w:pStyle w:val="ListParagraph"/>
+        <w:numPr>
+          <w:ilvl w:val="2"/>
+          <w:numId w:val="1"/>
+        </w:numPr>
+        <w:rPr>
+          <w:b/>
+          <w:bCs/>
+          <w:iCs/>
+          <w:sz w:val="24"/>
+        </w:rPr>
+      </w:pPr>
+      <w:r>
+        <w:rPr>
+          <w:b/>
+          <w:bCs/>
+          <w:iCs/>
+          <w:sz w:val="24"/>
+        </w:rPr>
+        <w:t>"function"</w:t>
+      </w:r>
+      <w:r>
+        <w:rPr>
+          <w:b/>
+          <w:bCs/>
+          <w:iCs/>
+          <w:sz w:val="24"/>
+        </w:rPr>
+        <w:t xml:space="preserve"> </w:t>
+      </w:r>
+      <w:r>
+        <w:rPr>
+          <w:iCs/>
+          <w:sz w:val="24"/>
+        </w:rPr>
+        <w:t>– Called when Lua tries to call a non</w:t>
+      </w:r>
+      <w:r>
+        <w:rPr>
+          <w:sz w:val="24"/>
+        </w:rPr>
+        <w:t>-</w:t>
+      </w:r>
+      <w:r>
+        <w:rPr>
+          <w:sz w:val="24"/>
+        </w:rPr>
+        <w:t>function value as a function.</w:t>
+      </w:r>
+    </w:p>
+    <w:p>
+      <w:pPr>
+        <w:pStyle w:val="ListParagraph"/>
+        <w:numPr>
+          <w:ilvl w:val="2"/>
+          <w:numId w:val="1"/>
+        </w:numPr>
+        <w:rPr>
+          <w:b/>
+          <w:bCs/>
+          <w:iCs/>
+          <w:sz w:val="24"/>
+        </w:rPr>
+      </w:pPr>
+      <w:r>
+        <w:rPr>
+          <w:b/>
+          <w:bCs/>
+          <w:iCs/>
+          <w:sz w:val="24"/>
+        </w:rPr>
+        <w:t>“</w:t>
+      </w:r>
+      <w:proofErr w:type="spellStart"/>
+      <w:r>
+        <w:rPr>
+          <w:b/>
+          <w:bCs/>
+          <w:iCs/>
+          <w:sz w:val="24"/>
+        </w:rPr>
+        <w:t>gc</w:t>
+      </w:r>
+      <w:proofErr w:type="spellEnd"/>
+      <w:r>
+        <w:rPr>
+          <w:b/>
+          <w:bCs/>
+          <w:iCs/>
+          <w:sz w:val="24"/>
+        </w:rPr>
+        <w:t xml:space="preserve">” </w:t>
+      </w:r>
+      <w:r>
+        <w:rPr>
+          <w:iCs/>
+          <w:sz w:val="24"/>
+        </w:rPr>
+        <w:t>– Called during garbage collection, and by default is unhandled</w:t>
+      </w:r>
+      <w:r>
+        <w:rPr>
+          <w:sz w:val="24"/>
+        </w:rPr>
+        <w:t>.</w:t>
+      </w:r>
+    </w:p>
+    <w:p>
+      <w:pPr>
+        <w:pStyle w:val="ListParagraph"/>
+        <w:numPr>
+          <w:ilvl w:val="1"/>
+          <w:numId w:val="1"/>
+        </w:numPr>
+        <w:rPr>
+          <w:b/>
+          <w:bCs/>
+          <w:i/>
+          <w:sz w:val="24"/>
+        </w:rPr>
+      </w:pPr>
+      <w:r>
+        <w:rPr>
+          <w:i/>
+          <w:sz w:val="24"/>
+        </w:rPr>
+        <w:t>“</w:t>
+      </w:r>
+      <w:r>
+        <w:rPr>
+          <w:i/>
+          <w:sz w:val="24"/>
+        </w:rPr>
+        <w:t>Fallbacks are used mainly by expert programmers when binding Lua to a specific application. After that, the facility is used as an integral part of the language.</w:t>
+      </w:r>
+      <w:r>
+        <w:rPr>
+          <w:i/>
+          <w:sz w:val="24"/>
+        </w:rPr>
+        <w:t xml:space="preserve">” </w:t>
+      </w:r>
+      <w:r>
+        <w:rPr>
+          <w:iCs/>
+          <w:sz w:val="24"/>
+        </w:rPr>
+        <w:t xml:space="preserve">– This probably means that most games </w:t>
+      </w:r>
+      <w:r>
+        <w:rPr>
+          <w:iCs/>
+          <w:sz w:val="24"/>
+        </w:rPr>
+        <w:t xml:space="preserve">have fallbacks already implemented by </w:t>
+      </w:r>
+      <w:r>
+        <w:rPr>
+          <w:iCs/>
+          <w:sz w:val="24"/>
+        </w:rPr>
+        <w:lastRenderedPageBreak/>
+        <w:t xml:space="preserve">the developers themselves, and as such should be considered greatly when </w:t>
+      </w:r>
+      <w:r>
+        <w:drawing>
+          <wp:anchor distT="0" distB="0" distL="114300" distR="114300" simplePos="0" relativeHeight="251658240" behindDoc="0" locked="0" layoutInCell="1" allowOverlap="1" wp14:anchorId="129FB6A7" wp14:editId="4EE11A8C">
+            <wp:simplePos x="0" y="0"/>
+            <wp:positionH relativeFrom="margin">
+              <wp:posOffset>-419100</wp:posOffset>
+            </wp:positionH>
+            <wp:positionV relativeFrom="paragraph">
+              <wp:posOffset>475615</wp:posOffset>
+            </wp:positionV>
+            <wp:extent cx="6953250" cy="7539355"/>
+            <wp:effectExtent l="0" t="0" r="0" b="4445"/>
+            <wp:wrapSquare wrapText="bothSides"/>
+            <wp:docPr id="1" name="Picture 1"/>
+            <wp:cNvGraphicFramePr>
+              <a:graphicFrameLocks xmlns:a="http://schemas.openxmlformats.org/drawingml/2006/main" noChangeAspect="1"/>
+            </wp:cNvGraphicFramePr>
+            <a:graphic xmlns:a="http://schemas.openxmlformats.org/drawingml/2006/main">
+              <a:graphicData uri="http://schemas.openxmlformats.org/drawingml/2006/picture">
+                <pic:pic xmlns:pic="http://schemas.openxmlformats.org/drawingml/2006/picture">
+                  <pic:nvPicPr>
+                    <pic:cNvPr id="1" name=""/>
+                    <pic:cNvPicPr/>
+                  </pic:nvPicPr>
+                  <pic:blipFill>
+                    <a:blip r:embed="rId5" cstate="print">
+                      <a:extLst>
+                        <a:ext uri="{28A0092B-C50C-407E-A947-70E740481C1C}">
+                          <a14:useLocalDpi xmlns:a14="http://schemas.microsoft.com/office/drawing/2010/main" val="0"/>
+                        </a:ext>
+                      </a:extLst>
+                    </a:blip>
+                    <a:stretch>
+                      <a:fillRect/>
+                    </a:stretch>
+                  </pic:blipFill>
+                  <pic:spPr>
+                    <a:xfrm>
+                      <a:off x="0" y="0"/>
+                      <a:ext cx="6953250" cy="7539355"/>
+                    </a:xfrm>
+                    <a:prstGeom prst="rect">
+                      <a:avLst/>
+                    </a:prstGeom>
+                  </pic:spPr>
+                </pic:pic>
+              </a:graphicData>
+            </a:graphic>
+            <wp14:sizeRelH relativeFrom="page">
+              <wp14:pctWidth>0</wp14:pctWidth>
+            </wp14:sizeRelH>
+            <wp14:sizeRelV relativeFrom="page">
+              <wp14:pctHeight>0</wp14:pctHeight>
+            </wp14:sizeRelV>
+          </wp:anchor>
+        </w:drawing>
+      </w:r>
+      <w:r>
+        <w:rPr>
+          <w:iCs/>
+          <w:sz w:val="24"/>
+        </w:rPr>
+        <w:t>designing the proposed alternative language solutio</w:t>
+      </w:r>
+      <w:r>
+        <w:rPr>
+          <w:iCs/>
+          <w:sz w:val="24"/>
+        </w:rPr>
+        <w:t>n.</w:t>
+      </w:r>
+    </w:p>
+    <w:p>
+      <w:pPr>
+        <w:pStyle w:val="ListParagraph"/>
+        <w:numPr>
+          <w:ilvl w:val="1"/>
+          <w:numId w:val="1"/>
+        </w:numPr>
+        <w:rPr>
+          <w:i/>
+          <w:sz w:val="24"/>
+        </w:rPr>
+      </w:pPr>
+      <w:r>
+        <w:rPr>
+          <w:iCs/>
+          <w:sz w:val="24"/>
+        </w:rPr>
+        <w:lastRenderedPageBreak/>
+        <w:t>An i</w:t>
+      </w:r>
+      <w:r>
+        <w:rPr>
+          <w:iCs/>
+          <w:sz w:val="24"/>
+        </w:rPr>
+        <w:t xml:space="preserve">nheritance </w:t>
+      </w:r>
+      <w:r>
+        <w:rPr>
+          <w:iCs/>
+          <w:sz w:val="24"/>
+        </w:rPr>
+        <w:t xml:space="preserve">model for </w:t>
+      </w:r>
+      <w:r>
+        <w:rPr>
+          <w:iCs/>
+          <w:sz w:val="24"/>
+        </w:rPr>
+        <w:t xml:space="preserve">Lua </w:t>
+      </w:r>
+      <w:r>
+        <w:rPr>
+          <w:iCs/>
+          <w:sz w:val="24"/>
+        </w:rPr>
+        <w:t>can be implemented</w:t>
+      </w:r>
+      <w:r>
+        <w:rPr>
+          <w:iCs/>
+          <w:sz w:val="24"/>
+        </w:rPr>
+        <w:t xml:space="preserve"> via fallbacks, which allows for an immense amount of variety in how it is implemented – definitely something to keep in the proposed new language.</w:t>
+      </w:r>
+    </w:p>
+    <w:p>
+      <w:pPr>
+        <w:pStyle w:val="ListParagraph"/>
+        <w:numPr>
+          <w:ilvl w:val="0"/>
+          <w:numId w:val="1"/>
+        </w:numPr>
+        <w:rPr>
+          <w:i/>
+          <w:sz w:val="24"/>
+        </w:rPr>
+      </w:pPr>
+      <w:r>
+        <w:rPr>
+          <w:iCs/>
+          <w:sz w:val="24"/>
+        </w:rPr>
+        <w:t>Other extension languages:</w:t>
+      </w:r>
+    </w:p>
+    <w:p>
+      <w:pPr>
+        <w:pStyle w:val="ListParagraph"/>
+        <w:numPr>
+          <w:ilvl w:val="1"/>
+          <w:numId w:val="1"/>
+        </w:numPr>
+        <w:rPr>
+          <w:i/>
+          <w:sz w:val="24"/>
+        </w:rPr>
+      </w:pPr>
+      <w:r>
+        <w:rPr>
+          <w:b/>
+          <w:bCs/>
+          <w:iCs/>
+          <w:sz w:val="24"/>
+        </w:rPr>
+        <w:t>Lisp</w:t>
+      </w:r>
+      <w:r>
+        <w:rPr>
+          <w:iCs/>
+          <w:sz w:val="24"/>
+        </w:rPr>
+        <w:t xml:space="preserve"> (especially </w:t>
+      </w:r>
+      <w:r>
+        <w:rPr>
+          <w:b/>
+          <w:bCs/>
+          <w:iCs/>
+          <w:sz w:val="24"/>
+        </w:rPr>
+        <w:t>Scheme</w:t>
+      </w:r>
+      <w:r>
+        <w:rPr>
+          <w:iCs/>
+          <w:sz w:val="24"/>
+        </w:rPr>
+        <w:t>)</w:t>
+      </w:r>
+    </w:p>
+    <w:p>
+      <w:pPr>
+        <w:pStyle w:val="ListParagraph"/>
+        <w:numPr>
+          <w:ilvl w:val="1"/>
+          <w:numId w:val="1"/>
+        </w:numPr>
+        <w:rPr>
+          <w:i/>
+          <w:sz w:val="24"/>
+        </w:rPr>
+      </w:pPr>
+      <w:proofErr w:type="spellStart"/>
+      <w:r>
+        <w:rPr>
+          <w:b/>
+          <w:bCs/>
+          <w:iCs/>
+          <w:sz w:val="24"/>
+        </w:rPr>
+        <w:t>Tcl</w:t>
+      </w:r>
+      <w:proofErr w:type="spellEnd"/>
+    </w:p>
+    <w:p>
+      <w:pPr>
+        <w:pStyle w:val="ListParagraph"/>
+        <w:numPr>
+          <w:ilvl w:val="1"/>
+          <w:numId w:val="1"/>
+        </w:numPr>
+        <w:rPr>
+          <w:i/>
+          <w:sz w:val="24"/>
+        </w:rPr>
+      </w:pPr>
+      <w:r>
+        <w:rPr>
+          <w:b/>
+          <w:bCs/>
+          <w:iCs/>
+          <w:sz w:val="24"/>
+        </w:rPr>
+        <w:t>Python</w:t>
+      </w:r>
+    </w:p>
+    <w:p>
+      <w:pPr>
+        <w:rPr>
+          <w:iCs/>
+          <w:sz w:val="24"/>
+        </w:rPr>
+      </w:pPr>
       <w:bookmarkStart w:id="0" w:name="_GoBack"/>
       <w:bookmarkEnd w:id="0"/>
-    </w:p>
-    <w:p>
-      <w:pPr>
-        <w:ind w:left="360"/>
-        <w:rPr>
-          <w:sz w:val="24"/>
-        </w:rPr>
-      </w:pPr>
     </w:p>
     <w:sectPr>
       <w:pgSz w:w="12240" w:h="15840"/>
@@ -816,11 +1826,11 @@
 </file>
 
 <file path=word/numbering.xml><?xml version="1.0" encoding="utf-8"?>
-<w:numbering xmlns:wpc="http://schemas.microsoft.com/office/word/2010/wordprocessingCanvas" xmlns:cx="http://schemas.microsoft.com/office/drawing/2014/chartex" xmlns:cx1="http://schemas.microsoft.com/office/drawing/2015/9/8/chartex" xmlns:mc="http://schemas.openxmlformats.org/markup-compatibility/2006" xmlns:o="urn:schemas-microsoft-com:office:office" xmlns:r="http://schemas.openxmlformats.org/officeDocument/2006/relationships" xmlns:m="http://schemas.openxmlformats.org/officeDocument/2006/math" xmlns:v="urn:schemas-microsoft-com:vml" xmlns:wp14="http://schemas.microsoft.com/office/word/2010/wordprocessingDrawing" xmlns:wp="http://schemas.openxmlformats.org/drawingml/2006/wordprocessingDrawing" xmlns:w10="urn:schemas-microsoft-com:office:word" xmlns:w="http://schemas.openxmlformats.org/wordprocessingml/2006/main" xmlns:w14="http://schemas.microsoft.com/office/word/2010/wordml" xmlns:w15="http://schemas.microsoft.com/office/word/2012/wordml" xmlns:w16se="http://schemas.microsoft.com/office/word/2015/wordml/symex" xmlns:wpg="http://schemas.microsoft.com/office/word/2010/wordprocessingGroup" xmlns:wpi="http://schemas.microsoft.com/office/word/2010/wordprocessingInk" xmlns:wne="http://schemas.microsoft.com/office/word/2006/wordml" xmlns:wps="http://schemas.microsoft.com/office/word/2010/wordprocessingShape" mc:Ignorable="w14 w15 w16se wp14">
+<w:numbering xmlns:wpc="http://schemas.microsoft.com/office/word/2010/wordprocessingCanvas" xmlns:cx="http://schemas.microsoft.com/office/drawing/2014/chartex" xmlns:cx1="http://schemas.microsoft.com/office/drawing/2015/9/8/chartex" xmlns:cx2="http://schemas.microsoft.com/office/drawing/2015/10/21/chartex" xmlns:cx3="http://schemas.microsoft.com/office/drawing/2016/5/9/chartex" xmlns:cx4="http://schemas.microsoft.com/office/drawing/2016/5/10/chartex" xmlns:cx5="http://schemas.microsoft.com/office/drawing/2016/5/11/chartex" xmlns:cx6="http://schemas.microsoft.com/office/drawing/2016/5/12/chartex" xmlns:cx7="http://schemas.microsoft.com/office/drawing/2016/5/13/chartex" xmlns:cx8="http://schemas.microsoft.com/office/drawing/2016/5/14/chartex" xmlns:mc="http://schemas.openxmlformats.org/markup-compatibility/2006" xmlns:aink="http://schemas.microsoft.com/office/drawing/2016/ink" xmlns:am3d="http://schemas.microsoft.com/office/drawing/2017/model3d" xmlns:o="urn:schemas-microsoft-com:office:office" xmlns:r="http://schemas.openxmlformats.org/officeDocument/2006/relationships" xmlns:m="http://schemas.openxmlformats.org/officeDocument/2006/math" xmlns:v="urn:schemas-microsoft-com:vml" xmlns:wp14="http://schemas.microsoft.com/office/word/2010/wordprocessingDrawing" xmlns:wp="http://schemas.openxmlformats.org/drawingml/2006/wordprocessingDrawing" xmlns:w10="urn:schemas-microsoft-com:office:word" xmlns:w="http://schemas.openxmlformats.org/wordprocessingml/2006/main" xmlns:w14="http://schemas.microsoft.com/office/word/2010/wordml" xmlns:w15="http://schemas.microsoft.com/office/word/2012/wordml" xmlns:w16cid="http://schemas.microsoft.com/office/word/2016/wordml/cid" xmlns:w16se="http://schemas.microsoft.com/office/word/2015/wordml/symex" xmlns:wpg="http://schemas.microsoft.com/office/word/2010/wordprocessingGroup" xmlns:wpi="http://schemas.microsoft.com/office/word/2010/wordprocessingInk" xmlns:wne="http://schemas.microsoft.com/office/word/2006/wordml" xmlns:wps="http://schemas.microsoft.com/office/word/2010/wordprocessingShape" mc:Ignorable="w14 w15 w16se w16cid wp14">
   <w:abstractNum w:abstractNumId="0" w15:restartNumberingAfterBreak="0">
     <w:nsid w:val="3DAF3558"/>
     <w:multiLevelType w:val="hybridMultilevel"/>
-    <w:tmpl w:val="E11EC6DE"/>
+    <w:tmpl w:val="58820D00"/>
     <w:lvl w:ilvl="0" w:tplc="04090001">
       <w:start w:val="1"/>
       <w:numFmt w:val="bullet"/>
@@ -845,19 +1855,19 @@
         <w:rFonts w:ascii="Wingdings" w:hAnsi="Wingdings" w:hint="default"/>
       </w:rPr>
     </w:lvl>
-    <w:lvl w:ilvl="2" w:tplc="04090005" w:tentative="1">
+    <w:lvl w:ilvl="2" w:tplc="80E694CA">
       <w:start w:val="1"/>
       <w:numFmt w:val="bullet"/>
-      <w:lvlText w:val=""/>
+      <w:lvlText w:val="-"/>
       <w:lvlJc w:val="left"/>
       <w:pPr>
         <w:ind w:left="2160" w:hanging="360"/>
       </w:pPr>
       <w:rPr>
-        <w:rFonts w:ascii="Wingdings" w:hAnsi="Wingdings" w:hint="default"/>
+        <w:rFonts w:ascii="Courier New" w:hAnsi="Courier New" w:hint="default"/>
       </w:rPr>
     </w:lvl>
-    <w:lvl w:ilvl="3" w:tplc="04090001" w:tentative="1">
+    <w:lvl w:ilvl="3" w:tplc="04090001">
       <w:start w:val="1"/>
       <w:numFmt w:val="bullet"/>
       <w:lvlText w:val=""/>
@@ -937,7 +1947,7 @@
 </file>
 
 <file path=word/styles.xml><?xml version="1.0" encoding="utf-8"?>
-<w:styles xmlns:mc="http://schemas.openxmlformats.org/markup-compatibility/2006" xmlns:r="http://schemas.openxmlformats.org/officeDocument/2006/relationships" xmlns:w="http://schemas.openxmlformats.org/wordprocessingml/2006/main" xmlns:w14="http://schemas.microsoft.com/office/word/2010/wordml" xmlns:w15="http://schemas.microsoft.com/office/word/2012/wordml" xmlns:w16se="http://schemas.microsoft.com/office/word/2015/wordml/symex" mc:Ignorable="w14 w15 w16se">
+<w:styles xmlns:mc="http://schemas.openxmlformats.org/markup-compatibility/2006" xmlns:r="http://schemas.openxmlformats.org/officeDocument/2006/relationships" xmlns:w="http://schemas.openxmlformats.org/wordprocessingml/2006/main" xmlns:w14="http://schemas.microsoft.com/office/word/2010/wordml" xmlns:w15="http://schemas.microsoft.com/office/word/2012/wordml" xmlns:w16cid="http://schemas.microsoft.com/office/word/2016/wordml/cid" xmlns:w16se="http://schemas.microsoft.com/office/word/2015/wordml/symex" mc:Ignorable="w14 w15 w16se w16cid">
   <w:docDefaults>
     <w:rPrDefault>
       <w:rPr>
@@ -953,7 +1963,7 @@
       </w:pPr>
     </w:pPrDefault>
   </w:docDefaults>
-  <w:latentStyles w:defLockedState="0" w:defUIPriority="99" w:defSemiHidden="0" w:defUnhideWhenUsed="0" w:defQFormat="0" w:count="371">
+  <w:latentStyles w:defLockedState="0" w:defUIPriority="99" w:defSemiHidden="0" w:defUnhideWhenUsed="0" w:defQFormat="0" w:count="376">
     <w:lsdException w:name="Normal" w:uiPriority="0" w:qFormat="1"/>
     <w:lsdException w:name="heading 1" w:uiPriority="9" w:qFormat="1"/>
     <w:lsdException w:name="heading 2" w:semiHidden="1" w:uiPriority="9" w:unhideWhenUsed="1" w:qFormat="1"/>
@@ -1059,7 +2069,6 @@
     <w:lsdException w:name="HTML Sample" w:semiHidden="1" w:unhideWhenUsed="1"/>
     <w:lsdException w:name="HTML Typewriter" w:semiHidden="1" w:unhideWhenUsed="1"/>
     <w:lsdException w:name="HTML Variable" w:semiHidden="1" w:unhideWhenUsed="1"/>
-    <w:lsdException w:name="Normal Table" w:semiHidden="1" w:unhideWhenUsed="1"/>
     <w:lsdException w:name="annotation subject" w:semiHidden="1" w:unhideWhenUsed="1"/>
     <w:lsdException w:name="No List" w:semiHidden="1" w:unhideWhenUsed="1"/>
     <w:lsdException w:name="Outline List 1" w:semiHidden="1" w:unhideWhenUsed="1"/>
@@ -1102,11 +2111,8 @@
     <w:lsdException w:name="Table Contemporary" w:semiHidden="1" w:unhideWhenUsed="1"/>
     <w:lsdException w:name="Table Elegant" w:semiHidden="1" w:unhideWhenUsed="1"/>
     <w:lsdException w:name="Table Professional" w:semiHidden="1" w:unhideWhenUsed="1"/>
-    <w:lsdException w:name="Table Subtle 1" w:semiHidden="1" w:unhideWhenUsed="1"/>
     <w:lsdException w:name="Table Subtle 2" w:semiHidden="1" w:unhideWhenUsed="1"/>
     <w:lsdException w:name="Table Web 1" w:semiHidden="1" w:unhideWhenUsed="1"/>
-    <w:lsdException w:name="Table Web 2" w:semiHidden="1" w:unhideWhenUsed="1"/>
-    <w:lsdException w:name="Table Web 3" w:semiHidden="1" w:unhideWhenUsed="1"/>
     <w:lsdException w:name="Balloon Text" w:semiHidden="1" w:unhideWhenUsed="1"/>
     <w:lsdException w:name="Table Grid" w:uiPriority="39"/>
     <w:lsdException w:name="Table Theme" w:semiHidden="1" w:unhideWhenUsed="1"/>
@@ -1325,6 +2331,11 @@
     <w:lsdException w:name="List Table 5 Dark Accent 6" w:uiPriority="50"/>
     <w:lsdException w:name="List Table 6 Colorful Accent 6" w:uiPriority="51"/>
     <w:lsdException w:name="List Table 7 Colorful Accent 6" w:uiPriority="52"/>
+    <w:lsdException w:name="Mention" w:semiHidden="1" w:unhideWhenUsed="1"/>
+    <w:lsdException w:name="Smart Hyperlink" w:semiHidden="1" w:unhideWhenUsed="1"/>
+    <w:lsdException w:name="Hashtag" w:semiHidden="1" w:unhideWhenUsed="1"/>
+    <w:lsdException w:name="Unresolved Mention" w:semiHidden="1" w:unhideWhenUsed="1"/>
+    <w:lsdException w:name="Smart Link" w:semiHidden="1" w:unhideWhenUsed="1"/>
   </w:latentStyles>
   <w:style w:type="paragraph" w:default="1" w:styleId="Normal">
     <w:name w:val="Normal"/>

</xml_diff>

<commit_message>
Added some initial code analysis observations.
</commit_message>
<xml_diff>
--- a/research/lua_feasibility_research.docx
+++ b/research/lua_feasibility_research.docx
@@ -109,7 +109,23 @@
           <w:i/>
           <w:sz w:val="24"/>
         </w:rPr>
-        <w:t>“Extension languages are not for writing large pieces of software, with hundreds of thousands lines. Therefore, mechanisms for supporting programming-in-the large, like static type checking, information hiding, and exception handling, are not essential.”</w:t>
+        <w:t xml:space="preserve">“Extension languages are not for writing large pieces of software, with hundreds of </w:t>
+      </w:r>
+      <w:proofErr w:type="gramStart"/>
+      <w:r>
+        <w:rPr>
+          <w:i/>
+          <w:sz w:val="24"/>
+        </w:rPr>
+        <w:t>thousands</w:t>
+      </w:r>
+      <w:proofErr w:type="gramEnd"/>
+      <w:r>
+        <w:rPr>
+          <w:i/>
+          <w:sz w:val="24"/>
+        </w:rPr>
+        <w:t xml:space="preserve"> lines. Therefore, mechanisms for supporting programming-in-the large, like static type checking, information hiding, and exception handling, are not essential.”</w:t>
       </w:r>
       <w:r>
         <w:rPr>
@@ -778,8 +794,65 @@
           <w:szCs w:val="24"/>
           <w:shd w:val="clear" w:color="auto" w:fill="FFFFFF"/>
         </w:rPr>
-        <w:t>n</w:t>
-      </w:r>
+        <w:t>nil</w:t>
+      </w:r>
+      <w:r>
+        <w:rPr>
+          <w:rFonts w:cstheme="minorHAnsi"/>
+          <w:color w:val="000000"/>
+          <w:sz w:val="24"/>
+          <w:szCs w:val="24"/>
+          <w:shd w:val="clear" w:color="auto" w:fill="FFFFFF"/>
+        </w:rPr>
+        <w:t xml:space="preserve"> – essentially </w:t>
+      </w:r>
+      <w:proofErr w:type="gramStart"/>
+      <w:r>
+        <w:rPr>
+          <w:rFonts w:cstheme="minorHAnsi"/>
+          <w:color w:val="000000"/>
+          <w:sz w:val="24"/>
+          <w:szCs w:val="24"/>
+          <w:shd w:val="clear" w:color="auto" w:fill="FFFFFF"/>
+        </w:rPr>
+        <w:t>null, and</w:t>
+      </w:r>
+      <w:proofErr w:type="gramEnd"/>
+      <w:r>
+        <w:rPr>
+          <w:rFonts w:cstheme="minorHAnsi"/>
+          <w:color w:val="000000"/>
+          <w:sz w:val="24"/>
+          <w:szCs w:val="24"/>
+          <w:shd w:val="clear" w:color="auto" w:fill="FFFFFF"/>
+        </w:rPr>
+        <w:t xml:space="preserve"> is the default value of an uninitialized variable</w:t>
+      </w:r>
+      <w:r>
+        <w:rPr>
+          <w:rFonts w:cstheme="minorHAnsi"/>
+          <w:color w:val="000000"/>
+          <w:sz w:val="24"/>
+          <w:szCs w:val="24"/>
+          <w:shd w:val="clear" w:color="auto" w:fill="FFFFFF"/>
+        </w:rPr>
+        <w:t>.</w:t>
+      </w:r>
+    </w:p>
+    <w:p>
+      <w:pPr>
+        <w:pStyle w:val="ListParagraph"/>
+        <w:numPr>
+          <w:ilvl w:val="1"/>
+          <w:numId w:val="1"/>
+        </w:numPr>
+        <w:rPr>
+          <w:i/>
+          <w:sz w:val="24"/>
+          <w:szCs w:val="24"/>
+        </w:rPr>
+      </w:pPr>
+      <w:proofErr w:type="spellStart"/>
       <w:r>
         <w:rPr>
           <w:rFonts w:ascii="Courier New" w:hAnsi="Courier New" w:cs="Courier New"/>
@@ -788,8 +861,9 @@
           <w:szCs w:val="24"/>
           <w:shd w:val="clear" w:color="auto" w:fill="FFFFFF"/>
         </w:rPr>
-        <w:t>il</w:t>
-      </w:r>
+        <w:t>userdata</w:t>
+      </w:r>
+      <w:proofErr w:type="spellEnd"/>
       <w:r>
         <w:rPr>
           <w:rFonts w:cstheme="minorHAnsi"/>
@@ -798,7 +872,7 @@
           <w:szCs w:val="24"/>
           <w:shd w:val="clear" w:color="auto" w:fill="FFFFFF"/>
         </w:rPr>
-        <w:t xml:space="preserve"> – </w:t>
+        <w:t xml:space="preserve"> –</w:t>
       </w:r>
       <w:r>
         <w:rPr>
@@ -808,9 +882,8 @@
           <w:szCs w:val="24"/>
           <w:shd w:val="clear" w:color="auto" w:fill="FFFFFF"/>
         </w:rPr>
-        <w:t xml:space="preserve">essentially </w:t>
-      </w:r>
-      <w:proofErr w:type="gramStart"/>
+        <w:t xml:space="preserve"> </w:t>
+      </w:r>
       <w:r>
         <w:rPr>
           <w:rFonts w:cstheme="minorHAnsi"/>
@@ -819,9 +892,8 @@
           <w:szCs w:val="24"/>
           <w:shd w:val="clear" w:color="auto" w:fill="FFFFFF"/>
         </w:rPr>
-        <w:t>null, and</w:t>
-      </w:r>
-      <w:proofErr w:type="gramEnd"/>
+        <w:t>arbitrary host data</w:t>
+      </w:r>
       <w:r>
         <w:rPr>
           <w:rFonts w:cstheme="minorHAnsi"/>
@@ -830,7 +902,31 @@
           <w:szCs w:val="24"/>
           <w:shd w:val="clear" w:color="auto" w:fill="FFFFFF"/>
         </w:rPr>
-        <w:t xml:space="preserve"> is the default value of an uninitialized variable</w:t>
+        <w:t>, the only valid operations on values of this type are assignment and the equality test.</w:t>
+      </w:r>
+    </w:p>
+    <w:p>
+      <w:pPr>
+        <w:pStyle w:val="ListParagraph"/>
+        <w:numPr>
+          <w:ilvl w:val="1"/>
+          <w:numId w:val="1"/>
+        </w:numPr>
+        <w:rPr>
+          <w:i/>
+          <w:sz w:val="24"/>
+          <w:szCs w:val="24"/>
+        </w:rPr>
+      </w:pPr>
+      <w:r>
+        <w:rPr>
+          <w:rFonts w:ascii="Courier New" w:hAnsi="Courier New" w:cs="Courier New"/>
+          <w:color w:val="000000"/>
+          <w:sz w:val="24"/>
+          <w:szCs w:val="24"/>
+          <w:shd w:val="clear" w:color="auto" w:fill="FFFFFF"/>
+        </w:rPr>
+        <w:t>table</w:t>
       </w:r>
       <w:r>
         <w:rPr>
@@ -840,7 +936,43 @@
           <w:szCs w:val="24"/>
           <w:shd w:val="clear" w:color="auto" w:fill="FFFFFF"/>
         </w:rPr>
-        <w:t>.</w:t>
+        <w:t xml:space="preserve"> – </w:t>
+      </w:r>
+      <w:r>
+        <w:rPr>
+          <w:rFonts w:cstheme="minorHAnsi"/>
+          <w:color w:val="000000"/>
+          <w:sz w:val="24"/>
+          <w:szCs w:val="24"/>
+          <w:shd w:val="clear" w:color="auto" w:fill="FFFFFF"/>
+        </w:rPr>
+        <w:t>Associative arrays, i.e. arrays that can be indexed not only with integers, but also with strings, reals, tables, and function values.</w:t>
+      </w:r>
+    </w:p>
+    <w:p>
+      <w:pPr>
+        <w:pStyle w:val="ListParagraph"/>
+        <w:numPr>
+          <w:ilvl w:val="0"/>
+          <w:numId w:val="1"/>
+        </w:numPr>
+        <w:rPr>
+          <w:i/>
+          <w:sz w:val="24"/>
+          <w:szCs w:val="24"/>
+        </w:rPr>
+      </w:pPr>
+      <w:r>
+        <w:rPr>
+          <w:rFonts w:cstheme="minorHAnsi"/>
+          <w:b/>
+          <w:bCs/>
+          <w:color w:val="000000"/>
+          <w:sz w:val="24"/>
+          <w:szCs w:val="24"/>
+          <w:shd w:val="clear" w:color="auto" w:fill="FFFFFF"/>
+        </w:rPr>
+        <w:t>Associative Arrays:</w:t>
       </w:r>
     </w:p>
     <w:p>
@@ -856,7 +988,26 @@
           <w:szCs w:val="24"/>
         </w:rPr>
       </w:pPr>
-      <w:proofErr w:type="spellStart"/>
+      <w:r>
+        <w:rPr>
+          <w:rFonts w:cstheme="minorHAnsi"/>
+          <w:color w:val="000000"/>
+          <w:sz w:val="24"/>
+          <w:szCs w:val="24"/>
+          <w:shd w:val="clear" w:color="auto" w:fill="FFFFFF"/>
+        </w:rPr>
+        <w:t>Constructor functions exist</w:t>
+      </w:r>
+      <w:r>
+        <w:rPr>
+          <w:rFonts w:cstheme="minorHAnsi"/>
+          <w:color w:val="000000"/>
+          <w:sz w:val="24"/>
+          <w:szCs w:val="24"/>
+          <w:shd w:val="clear" w:color="auto" w:fill="FFFFFF"/>
+        </w:rPr>
+        <w:t xml:space="preserve"> in either C or Lua that are passed a </w:t>
+      </w:r>
       <w:r>
         <w:rPr>
           <w:rFonts w:ascii="Courier New" w:hAnsi="Courier New" w:cs="Courier New"/>
@@ -865,9 +1016,8 @@
           <w:szCs w:val="24"/>
           <w:shd w:val="clear" w:color="auto" w:fill="FFFFFF"/>
         </w:rPr>
-        <w:t>userdata</w:t>
-      </w:r>
-      <w:proofErr w:type="spellEnd"/>
+        <w:t>table</w:t>
+      </w:r>
       <w:r>
         <w:rPr>
           <w:rFonts w:cstheme="minorHAnsi"/>
@@ -876,8 +1026,48 @@
           <w:szCs w:val="24"/>
           <w:shd w:val="clear" w:color="auto" w:fill="FFFFFF"/>
         </w:rPr>
-        <w:t xml:space="preserve"> –</w:t>
-      </w:r>
+        <w:t xml:space="preserve"> object and then perform the appropriate operations on this newly created object.</w:t>
+      </w:r>
+    </w:p>
+    <w:p>
+      <w:pPr>
+        <w:pStyle w:val="ListParagraph"/>
+        <w:numPr>
+          <w:ilvl w:val="0"/>
+          <w:numId w:val="1"/>
+        </w:numPr>
+        <w:rPr>
+          <w:i/>
+          <w:sz w:val="24"/>
+          <w:szCs w:val="24"/>
+        </w:rPr>
+      </w:pPr>
+      <w:r>
+        <w:rPr>
+          <w:rFonts w:cstheme="minorHAnsi"/>
+          <w:b/>
+          <w:bCs/>
+          <w:color w:val="000000"/>
+          <w:sz w:val="24"/>
+          <w:szCs w:val="24"/>
+          <w:shd w:val="clear" w:color="auto" w:fill="FFFFFF"/>
+        </w:rPr>
+        <w:t>Reflexive Facilities:</w:t>
+      </w:r>
+    </w:p>
+    <w:p>
+      <w:pPr>
+        <w:pStyle w:val="ListParagraph"/>
+        <w:numPr>
+          <w:ilvl w:val="1"/>
+          <w:numId w:val="1"/>
+        </w:numPr>
+        <w:rPr>
+          <w:i/>
+          <w:sz w:val="24"/>
+          <w:szCs w:val="24"/>
+        </w:rPr>
+      </w:pPr>
       <w:r>
         <w:rPr>
           <w:rFonts w:cstheme="minorHAnsi"/>
@@ -886,8 +1076,22 @@
           <w:szCs w:val="24"/>
           <w:shd w:val="clear" w:color="auto" w:fill="FFFFFF"/>
         </w:rPr>
-        <w:t xml:space="preserve"> </w:t>
-      </w:r>
+        <w:t>Tables are the intended way of maintaining multiple environments.</w:t>
+      </w:r>
+    </w:p>
+    <w:p>
+      <w:pPr>
+        <w:pStyle w:val="ListParagraph"/>
+        <w:numPr>
+          <w:ilvl w:val="1"/>
+          <w:numId w:val="1"/>
+        </w:numPr>
+        <w:rPr>
+          <w:i/>
+          <w:sz w:val="24"/>
+          <w:szCs w:val="24"/>
+        </w:rPr>
+      </w:pPr>
       <w:r>
         <w:rPr>
           <w:rFonts w:cstheme="minorHAnsi"/>
@@ -896,7 +1100,243 @@
           <w:szCs w:val="24"/>
           <w:shd w:val="clear" w:color="auto" w:fill="FFFFFF"/>
         </w:rPr>
-        <w:t>arbitrary host data</w:t>
+        <w:t>Syntactic sugar exists that allows for support elements of OOP.</w:t>
+      </w:r>
+    </w:p>
+    <w:p>
+      <w:pPr>
+        <w:pStyle w:val="ListParagraph"/>
+        <w:numPr>
+          <w:ilvl w:val="0"/>
+          <w:numId w:val="1"/>
+        </w:numPr>
+        <w:rPr>
+          <w:i/>
+          <w:sz w:val="24"/>
+          <w:szCs w:val="24"/>
+        </w:rPr>
+      </w:pPr>
+      <w:r>
+        <w:rPr>
+          <w:b/>
+          <w:bCs/>
+          <w:iCs/>
+          <w:sz w:val="24"/>
+          <w:szCs w:val="24"/>
+        </w:rPr>
+        <w:t>Fallbacks:</w:t>
+      </w:r>
+    </w:p>
+    <w:p>
+      <w:pPr>
+        <w:pStyle w:val="ListParagraph"/>
+        <w:numPr>
+          <w:ilvl w:val="1"/>
+          <w:numId w:val="1"/>
+        </w:numPr>
+        <w:rPr>
+          <w:i/>
+          <w:sz w:val="24"/>
+        </w:rPr>
+      </w:pPr>
+      <w:r>
+        <w:rPr>
+          <w:i/>
+          <w:sz w:val="24"/>
+        </w:rPr>
+        <w:t>“</w:t>
+      </w:r>
+      <w:r>
+        <w:rPr>
+          <w:i/>
+          <w:sz w:val="24"/>
+        </w:rPr>
+        <w:t>Being an untyped language, Lua has a semantics with many run-time abnormal conditions.</w:t>
+      </w:r>
+      <w:r>
+        <w:rPr>
+          <w:i/>
+          <w:sz w:val="24"/>
+        </w:rPr>
+        <w:t xml:space="preserve"> … </w:t>
+      </w:r>
+      <w:r>
+        <w:rPr>
+          <w:i/>
+          <w:sz w:val="24"/>
+        </w:rPr>
+        <w:t>Because halting in these situations would be unsuitable for an embedded language, Lua allows programmers to set their own functions to handle error conditions; such functions are called fallback functions.</w:t>
+      </w:r>
+      <w:r>
+        <w:rPr>
+          <w:i/>
+          <w:sz w:val="24"/>
+        </w:rPr>
+        <w:t xml:space="preserve">” </w:t>
+      </w:r>
+      <w:r>
+        <w:rPr>
+          <w:iCs/>
+          <w:sz w:val="24"/>
+        </w:rPr>
+        <w:t>– It is a key point to acknowledge that any errors with the proposed new language must be handled without causing the host application to crash.</w:t>
+      </w:r>
+    </w:p>
+    <w:p>
+      <w:pPr>
+        <w:pStyle w:val="ListParagraph"/>
+        <w:numPr>
+          <w:ilvl w:val="1"/>
+          <w:numId w:val="1"/>
+        </w:numPr>
+        <w:rPr>
+          <w:i/>
+          <w:sz w:val="24"/>
+        </w:rPr>
+      </w:pPr>
+      <w:r>
+        <w:rPr>
+          <w:iCs/>
+          <w:sz w:val="24"/>
+        </w:rPr>
+        <w:t>Types of fallback:</w:t>
+      </w:r>
+    </w:p>
+    <w:p>
+      <w:pPr>
+        <w:pStyle w:val="ListParagraph"/>
+        <w:numPr>
+          <w:ilvl w:val="2"/>
+          <w:numId w:val="1"/>
+        </w:numPr>
+        <w:rPr>
+          <w:b/>
+          <w:bCs/>
+          <w:iCs/>
+          <w:sz w:val="24"/>
+        </w:rPr>
+      </w:pPr>
+      <w:r>
+        <w:rPr>
+          <w:b/>
+          <w:bCs/>
+          <w:iCs/>
+          <w:sz w:val="24"/>
+        </w:rPr>
+        <w:t>"</w:t>
+      </w:r>
+      <w:proofErr w:type="spellStart"/>
+      <w:r>
+        <w:rPr>
+          <w:b/>
+          <w:bCs/>
+          <w:iCs/>
+          <w:sz w:val="24"/>
+        </w:rPr>
+        <w:t>arith</w:t>
+      </w:r>
+      <w:proofErr w:type="spellEnd"/>
+      <w:r>
+        <w:rPr>
+          <w:b/>
+          <w:bCs/>
+          <w:iCs/>
+          <w:sz w:val="24"/>
+        </w:rPr>
+        <w:t>", "order", "</w:t>
+      </w:r>
+      <w:proofErr w:type="spellStart"/>
+      <w:r>
+        <w:rPr>
+          <w:b/>
+          <w:bCs/>
+          <w:iCs/>
+          <w:sz w:val="24"/>
+        </w:rPr>
+        <w:t>concat</w:t>
+      </w:r>
+      <w:proofErr w:type="spellEnd"/>
+      <w:r>
+        <w:rPr>
+          <w:b/>
+          <w:bCs/>
+          <w:iCs/>
+          <w:sz w:val="24"/>
+        </w:rPr>
+        <w:t>"</w:t>
+      </w:r>
+      <w:r>
+        <w:rPr>
+          <w:b/>
+          <w:bCs/>
+          <w:iCs/>
+          <w:sz w:val="24"/>
+        </w:rPr>
+        <w:t xml:space="preserve"> </w:t>
+      </w:r>
+      <w:r>
+        <w:rPr>
+          <w:iCs/>
+          <w:sz w:val="24"/>
+        </w:rPr>
+        <w:t>– When an operation is applied to invalid operands</w:t>
+      </w:r>
+      <w:r>
+        <w:rPr>
+          <w:sz w:val="24"/>
+        </w:rPr>
+        <w:t>.</w:t>
+      </w:r>
+    </w:p>
+    <w:p>
+      <w:pPr>
+        <w:pStyle w:val="ListParagraph"/>
+        <w:numPr>
+          <w:ilvl w:val="2"/>
+          <w:numId w:val="1"/>
+        </w:numPr>
+        <w:rPr>
+          <w:b/>
+          <w:bCs/>
+          <w:iCs/>
+          <w:sz w:val="24"/>
+        </w:rPr>
+      </w:pPr>
+      <w:r>
+        <w:rPr>
+          <w:b/>
+          <w:bCs/>
+          <w:iCs/>
+          <w:sz w:val="24"/>
+        </w:rPr>
+        <w:t>“index”</w:t>
+      </w:r>
+      <w:r>
+        <w:rPr>
+          <w:iCs/>
+          <w:sz w:val="24"/>
+        </w:rPr>
+        <w:t xml:space="preserve"> – When Lua tries to retrieve the value of an index that doesn’t exist, by default this simply returns </w:t>
+      </w:r>
+      <w:r>
+        <w:rPr>
+          <w:rFonts w:ascii="Courier New" w:hAnsi="Courier New" w:cs="Courier New"/>
+          <w:color w:val="000000"/>
+          <w:sz w:val="24"/>
+          <w:szCs w:val="24"/>
+          <w:shd w:val="clear" w:color="auto" w:fill="FFFFFF"/>
+        </w:rPr>
+        <w:t>ni</w:t>
+      </w:r>
+      <w:r>
+        <w:rPr>
+          <w:rFonts w:ascii="Courier New" w:hAnsi="Courier New" w:cs="Courier New"/>
+          <w:color w:val="000000"/>
+          <w:sz w:val="24"/>
+          <w:szCs w:val="24"/>
+          <w:shd w:val="clear" w:color="auto" w:fill="FFFFFF"/>
+        </w:rPr>
+        <w:t>l</w:t>
       </w:r>
       <w:r>
         <w:rPr>
@@ -906,304 +1346,7 @@
           <w:szCs w:val="24"/>
           <w:shd w:val="clear" w:color="auto" w:fill="FFFFFF"/>
         </w:rPr>
-        <w:t>, the only valid operations on values of this type are assignment and the equality test.</w:t>
-      </w:r>
-    </w:p>
-    <w:p>
-      <w:pPr>
-        <w:pStyle w:val="ListParagraph"/>
-        <w:numPr>
-          <w:ilvl w:val="1"/>
-          <w:numId w:val="1"/>
-        </w:numPr>
-        <w:rPr>
-          <w:i/>
-          <w:sz w:val="24"/>
-          <w:szCs w:val="24"/>
-        </w:rPr>
-      </w:pPr>
-      <w:r>
-        <w:rPr>
-          <w:rFonts w:ascii="Courier New" w:hAnsi="Courier New" w:cs="Courier New"/>
-          <w:color w:val="000000"/>
-          <w:sz w:val="24"/>
-          <w:szCs w:val="24"/>
-          <w:shd w:val="clear" w:color="auto" w:fill="FFFFFF"/>
-        </w:rPr>
-        <w:t>table</w:t>
-      </w:r>
-      <w:r>
-        <w:rPr>
-          <w:rFonts w:cstheme="minorHAnsi"/>
-          <w:color w:val="000000"/>
-          <w:sz w:val="24"/>
-          <w:szCs w:val="24"/>
-          <w:shd w:val="clear" w:color="auto" w:fill="FFFFFF"/>
-        </w:rPr>
-        <w:t xml:space="preserve"> – </w:t>
-      </w:r>
-      <w:r>
-        <w:rPr>
-          <w:rFonts w:cstheme="minorHAnsi"/>
-          <w:color w:val="000000"/>
-          <w:sz w:val="24"/>
-          <w:szCs w:val="24"/>
-          <w:shd w:val="clear" w:color="auto" w:fill="FFFFFF"/>
-        </w:rPr>
-        <w:t>Associative arrays, i.e. arrays that can be indexed not only with integers, but also with strings, reals, tables, and function values.</w:t>
-      </w:r>
-    </w:p>
-    <w:p>
-      <w:pPr>
-        <w:pStyle w:val="ListParagraph"/>
-        <w:numPr>
-          <w:ilvl w:val="0"/>
-          <w:numId w:val="1"/>
-        </w:numPr>
-        <w:rPr>
-          <w:i/>
-          <w:sz w:val="24"/>
-          <w:szCs w:val="24"/>
-        </w:rPr>
-      </w:pPr>
-      <w:r>
-        <w:rPr>
-          <w:rFonts w:cstheme="minorHAnsi"/>
-          <w:b/>
-          <w:bCs/>
-          <w:color w:val="000000"/>
-          <w:sz w:val="24"/>
-          <w:szCs w:val="24"/>
-          <w:shd w:val="clear" w:color="auto" w:fill="FFFFFF"/>
-        </w:rPr>
-        <w:t>Associative Arrays:</w:t>
-      </w:r>
-    </w:p>
-    <w:p>
-      <w:pPr>
-        <w:pStyle w:val="ListParagraph"/>
-        <w:numPr>
-          <w:ilvl w:val="1"/>
-          <w:numId w:val="1"/>
-        </w:numPr>
-        <w:rPr>
-          <w:i/>
-          <w:sz w:val="24"/>
-          <w:szCs w:val="24"/>
-        </w:rPr>
-      </w:pPr>
-      <w:r>
-        <w:rPr>
-          <w:rFonts w:cstheme="minorHAnsi"/>
-          <w:color w:val="000000"/>
-          <w:sz w:val="24"/>
-          <w:szCs w:val="24"/>
-          <w:shd w:val="clear" w:color="auto" w:fill="FFFFFF"/>
-        </w:rPr>
-        <w:t>Constructor functions exist</w:t>
-      </w:r>
-      <w:r>
-        <w:rPr>
-          <w:rFonts w:cstheme="minorHAnsi"/>
-          <w:color w:val="000000"/>
-          <w:sz w:val="24"/>
-          <w:szCs w:val="24"/>
-          <w:shd w:val="clear" w:color="auto" w:fill="FFFFFF"/>
-        </w:rPr>
-        <w:t xml:space="preserve"> in either C or Lua that are passed a </w:t>
-      </w:r>
-      <w:r>
-        <w:rPr>
-          <w:rFonts w:ascii="Courier New" w:hAnsi="Courier New" w:cs="Courier New"/>
-          <w:color w:val="000000"/>
-          <w:sz w:val="24"/>
-          <w:szCs w:val="24"/>
-          <w:shd w:val="clear" w:color="auto" w:fill="FFFFFF"/>
-        </w:rPr>
-        <w:t>table</w:t>
-      </w:r>
-      <w:r>
-        <w:rPr>
-          <w:rFonts w:cstheme="minorHAnsi"/>
-          <w:color w:val="000000"/>
-          <w:sz w:val="24"/>
-          <w:szCs w:val="24"/>
-          <w:shd w:val="clear" w:color="auto" w:fill="FFFFFF"/>
-        </w:rPr>
-        <w:t xml:space="preserve"> object and then perform the appropriate operations on this newly created object.</w:t>
-      </w:r>
-    </w:p>
-    <w:p>
-      <w:pPr>
-        <w:pStyle w:val="ListParagraph"/>
-        <w:numPr>
-          <w:ilvl w:val="0"/>
-          <w:numId w:val="1"/>
-        </w:numPr>
-        <w:rPr>
-          <w:i/>
-          <w:sz w:val="24"/>
-          <w:szCs w:val="24"/>
-        </w:rPr>
-      </w:pPr>
-      <w:r>
-        <w:rPr>
-          <w:rFonts w:cstheme="minorHAnsi"/>
-          <w:b/>
-          <w:bCs/>
-          <w:color w:val="000000"/>
-          <w:sz w:val="24"/>
-          <w:szCs w:val="24"/>
-          <w:shd w:val="clear" w:color="auto" w:fill="FFFFFF"/>
-        </w:rPr>
-        <w:t>Reflexive Facilities:</w:t>
-      </w:r>
-    </w:p>
-    <w:p>
-      <w:pPr>
-        <w:pStyle w:val="ListParagraph"/>
-        <w:numPr>
-          <w:ilvl w:val="1"/>
-          <w:numId w:val="1"/>
-        </w:numPr>
-        <w:rPr>
-          <w:i/>
-          <w:sz w:val="24"/>
-          <w:szCs w:val="24"/>
-        </w:rPr>
-      </w:pPr>
-      <w:r>
-        <w:rPr>
-          <w:rFonts w:cstheme="minorHAnsi"/>
-          <w:color w:val="000000"/>
-          <w:sz w:val="24"/>
-          <w:szCs w:val="24"/>
-          <w:shd w:val="clear" w:color="auto" w:fill="FFFFFF"/>
-        </w:rPr>
-        <w:t>Tables are the intended way of maintaining multiple environments.</w:t>
-      </w:r>
-    </w:p>
-    <w:p>
-      <w:pPr>
-        <w:pStyle w:val="ListParagraph"/>
-        <w:numPr>
-          <w:ilvl w:val="1"/>
-          <w:numId w:val="1"/>
-        </w:numPr>
-        <w:rPr>
-          <w:i/>
-          <w:sz w:val="24"/>
-          <w:szCs w:val="24"/>
-        </w:rPr>
-      </w:pPr>
-      <w:r>
-        <w:rPr>
-          <w:rFonts w:cstheme="minorHAnsi"/>
-          <w:color w:val="000000"/>
-          <w:sz w:val="24"/>
-          <w:szCs w:val="24"/>
-          <w:shd w:val="clear" w:color="auto" w:fill="FFFFFF"/>
-        </w:rPr>
-        <w:t>Syntactic sugar exists that allows for support elements of OOP.</w:t>
-      </w:r>
-    </w:p>
-    <w:p>
-      <w:pPr>
-        <w:pStyle w:val="ListParagraph"/>
-        <w:numPr>
-          <w:ilvl w:val="0"/>
-          <w:numId w:val="1"/>
-        </w:numPr>
-        <w:rPr>
-          <w:i/>
-          <w:sz w:val="24"/>
-          <w:szCs w:val="24"/>
-        </w:rPr>
-      </w:pPr>
-      <w:r>
-        <w:rPr>
-          <w:b/>
-          <w:bCs/>
-          <w:iCs/>
-          <w:sz w:val="24"/>
-          <w:szCs w:val="24"/>
-        </w:rPr>
-        <w:t>Fallbacks:</w:t>
-      </w:r>
-    </w:p>
-    <w:p>
-      <w:pPr>
-        <w:pStyle w:val="ListParagraph"/>
-        <w:numPr>
-          <w:ilvl w:val="1"/>
-          <w:numId w:val="1"/>
-        </w:numPr>
-        <w:rPr>
-          <w:i/>
-          <w:sz w:val="24"/>
-        </w:rPr>
-      </w:pPr>
-      <w:r>
-        <w:rPr>
-          <w:i/>
-          <w:sz w:val="24"/>
-        </w:rPr>
-        <w:t>“</w:t>
-      </w:r>
-      <w:r>
-        <w:rPr>
-          <w:i/>
-          <w:sz w:val="24"/>
-        </w:rPr>
-        <w:t>Being an untyped language, Lua has a semantics with many run-time abnormal conditions.</w:t>
-      </w:r>
-      <w:r>
-        <w:rPr>
-          <w:i/>
-          <w:sz w:val="24"/>
-        </w:rPr>
-        <w:t xml:space="preserve"> … </w:t>
-      </w:r>
-      <w:r>
-        <w:rPr>
-          <w:i/>
-          <w:sz w:val="24"/>
-        </w:rPr>
-        <w:t>Because halting in these situations would be unsuitable for an embedded language, Lua allows programmers to set their own functions to handle error conditions; such functions are called fallback functions.</w:t>
-      </w:r>
-      <w:r>
-        <w:rPr>
-          <w:i/>
-          <w:sz w:val="24"/>
-        </w:rPr>
-        <w:t xml:space="preserve">” </w:t>
-      </w:r>
-      <w:r>
-        <w:rPr>
-          <w:iCs/>
-          <w:sz w:val="24"/>
-        </w:rPr>
-        <w:t>– It is a key point to acknowledge that any errors with the proposed new language must be handled without causing the host application to crash.</w:t>
-      </w:r>
-    </w:p>
-    <w:p>
-      <w:pPr>
-        <w:pStyle w:val="ListParagraph"/>
-        <w:numPr>
-          <w:ilvl w:val="1"/>
-          <w:numId w:val="1"/>
-        </w:numPr>
-        <w:rPr>
-          <w:i/>
-          <w:sz w:val="24"/>
-        </w:rPr>
-      </w:pPr>
-      <w:r>
-        <w:rPr>
-          <w:iCs/>
-          <w:sz w:val="24"/>
-        </w:rPr>
-        <w:t>Types of fallback:</w:t>
+        <w:t>.</w:t>
       </w:r>
     </w:p>
     <w:p>
@@ -1227,47 +1370,7 @@
           <w:iCs/>
           <w:sz w:val="24"/>
         </w:rPr>
-        <w:t>"</w:t>
-      </w:r>
-      <w:proofErr w:type="spellStart"/>
-      <w:r>
-        <w:rPr>
-          <w:b/>
-          <w:bCs/>
-          <w:iCs/>
-          <w:sz w:val="24"/>
-        </w:rPr>
-        <w:t>arith</w:t>
-      </w:r>
-      <w:proofErr w:type="spellEnd"/>
-      <w:r>
-        <w:rPr>
-          <w:b/>
-          <w:bCs/>
-          <w:iCs/>
-          <w:sz w:val="24"/>
-        </w:rPr>
-        <w:t>", "order", "</w:t>
-      </w:r>
-      <w:proofErr w:type="spellStart"/>
-      <w:r>
-        <w:rPr>
-          <w:b/>
-          <w:bCs/>
-          <w:iCs/>
-          <w:sz w:val="24"/>
-        </w:rPr>
-        <w:t>concat</w:t>
-      </w:r>
-      <w:proofErr w:type="spellEnd"/>
-      <w:r>
-        <w:rPr>
-          <w:b/>
-          <w:bCs/>
-          <w:iCs/>
-          <w:sz w:val="24"/>
-        </w:rPr>
-        <w:t>"</w:t>
+        <w:t>"gettable", "settable"</w:t>
       </w:r>
       <w:r>
         <w:rPr>
@@ -1283,121 +1386,7 @@
           <w:iCs/>
           <w:sz w:val="24"/>
         </w:rPr>
-        <w:t>– When an operation is applied to invalid operands</w:t>
-      </w:r>
-      <w:r>
-        <w:rPr>
-          <w:sz w:val="24"/>
-        </w:rPr>
-        <w:t>.</w:t>
-      </w:r>
-    </w:p>
-    <w:p>
-      <w:pPr>
-        <w:pStyle w:val="ListParagraph"/>
-        <w:numPr>
-          <w:ilvl w:val="2"/>
-          <w:numId w:val="1"/>
-        </w:numPr>
-        <w:rPr>
-          <w:b/>
-          <w:bCs/>
-          <w:iCs/>
-          <w:sz w:val="24"/>
-        </w:rPr>
-      </w:pPr>
-      <w:r>
-        <w:rPr>
-          <w:b/>
-          <w:bCs/>
-          <w:iCs/>
-          <w:sz w:val="24"/>
-        </w:rPr>
-        <w:t>“index”</w:t>
-      </w:r>
-      <w:r>
-        <w:rPr>
-          <w:iCs/>
-          <w:sz w:val="24"/>
-        </w:rPr>
-        <w:t xml:space="preserve"> – When Lua tries to retrieve the value of an index that doesn’t exist, by default this simply returns </w:t>
-      </w:r>
-      <w:r>
-        <w:rPr>
-          <w:rFonts w:ascii="Courier New" w:hAnsi="Courier New" w:cs="Courier New"/>
-          <w:color w:val="000000"/>
-          <w:sz w:val="24"/>
-          <w:szCs w:val="24"/>
-          <w:shd w:val="clear" w:color="auto" w:fill="FFFFFF"/>
-        </w:rPr>
-        <w:t>ni</w:t>
-      </w:r>
-      <w:r>
-        <w:rPr>
-          <w:rFonts w:ascii="Courier New" w:hAnsi="Courier New" w:cs="Courier New"/>
-          <w:color w:val="000000"/>
-          <w:sz w:val="24"/>
-          <w:szCs w:val="24"/>
-          <w:shd w:val="clear" w:color="auto" w:fill="FFFFFF"/>
-        </w:rPr>
-        <w:t>l</w:t>
-      </w:r>
-      <w:r>
-        <w:rPr>
-          <w:rFonts w:cstheme="minorHAnsi"/>
-          <w:color w:val="000000"/>
-          <w:sz w:val="24"/>
-          <w:szCs w:val="24"/>
-          <w:shd w:val="clear" w:color="auto" w:fill="FFFFFF"/>
-        </w:rPr>
-        <w:t>.</w:t>
-      </w:r>
-    </w:p>
-    <w:p>
-      <w:pPr>
-        <w:pStyle w:val="ListParagraph"/>
-        <w:numPr>
-          <w:ilvl w:val="2"/>
-          <w:numId w:val="1"/>
-        </w:numPr>
-        <w:rPr>
-          <w:b/>
-          <w:bCs/>
-          <w:iCs/>
-          <w:sz w:val="24"/>
-        </w:rPr>
-      </w:pPr>
-      <w:r>
-        <w:rPr>
-          <w:b/>
-          <w:bCs/>
-          <w:iCs/>
-          <w:sz w:val="24"/>
-        </w:rPr>
-        <w:t>"gettable", "settable"</w:t>
-      </w:r>
-      <w:r>
-        <w:rPr>
-          <w:b/>
-          <w:bCs/>
-          <w:iCs/>
-          <w:sz w:val="24"/>
-        </w:rPr>
-        <w:t xml:space="preserve"> </w:t>
-      </w:r>
-      <w:r>
-        <w:rPr>
-          <w:iCs/>
-          <w:sz w:val="24"/>
-        </w:rPr>
-        <w:t>–</w:t>
-      </w:r>
-      <w:r>
-        <w:rPr>
-          <w:iCs/>
-          <w:sz w:val="24"/>
-        </w:rPr>
-        <w:t xml:space="preserve"> When Lua tries to read or write the value of an index to a non-table value.</w:t>
+        <w:t>– When Lua tries to read or write the value of an index to a non-table value.</w:t>
       </w:r>
     </w:p>
     <w:p>
@@ -1567,6 +1556,9 @@
         <w:t xml:space="preserve">the developers themselves, and as such should be considered greatly when </w:t>
       </w:r>
       <w:r>
+        <w:rPr>
+          <w:noProof/>
+        </w:rPr>
         <w:drawing>
           <wp:anchor distT="0" distB="0" distL="114300" distR="114300" simplePos="0" relativeHeight="251658240" behindDoc="0" locked="0" layoutInCell="1" allowOverlap="1" wp14:anchorId="129FB6A7" wp14:editId="4EE11A8C">
             <wp:simplePos x="0" y="0"/>
@@ -1808,12 +1800,858 @@
     <w:p>
       <w:pPr>
         <w:rPr>
-          <w:iCs/>
-          <w:sz w:val="24"/>
-        </w:rPr>
-      </w:pPr>
+          <w:b/>
+          <w:bCs/>
+          <w:iCs/>
+          <w:sz w:val="24"/>
+          <w:u w:val="single"/>
+        </w:rPr>
+      </w:pPr>
+    </w:p>
+    <w:p>
+      <w:pPr>
+        <w:rPr>
+          <w:b/>
+          <w:bCs/>
+          <w:iCs/>
+          <w:sz w:val="24"/>
+          <w:u w:val="single"/>
+        </w:rPr>
+      </w:pPr>
+      <w:r>
+        <w:rPr>
+          <w:b/>
+          <w:bCs/>
+          <w:iCs/>
+          <w:sz w:val="24"/>
+          <w:u w:val="single"/>
+        </w:rPr>
+        <w:t>Addon Code Analysis</w:t>
+      </w:r>
+    </w:p>
+    <w:p>
+      <w:pPr>
+        <w:pStyle w:val="ListParagraph"/>
+        <w:numPr>
+          <w:ilvl w:val="0"/>
+          <w:numId w:val="2"/>
+        </w:numPr>
+        <w:rPr>
+          <w:iCs/>
+          <w:sz w:val="24"/>
+        </w:rPr>
+      </w:pPr>
+      <w:r>
+        <w:rPr>
+          <w:iCs/>
+          <w:sz w:val="24"/>
+        </w:rPr>
+        <w:t xml:space="preserve">The </w:t>
+      </w:r>
+      <w:r>
+        <w:rPr>
+          <w:b/>
+          <w:bCs/>
+          <w:iCs/>
+          <w:sz w:val="24"/>
+        </w:rPr>
+        <w:t xml:space="preserve">local </w:t>
+      </w:r>
+      <w:r>
+        <w:rPr>
+          <w:iCs/>
+          <w:sz w:val="24"/>
+        </w:rPr>
+        <w:t>keyword is repeated a lot.</w:t>
+      </w:r>
+      <w:r>
+        <w:rPr>
+          <w:iCs/>
+          <w:sz w:val="24"/>
+        </w:rPr>
+        <w:t xml:space="preserve"> I really think considering how modular the bigger mods are, it makes sense for </w:t>
+      </w:r>
+      <w:r>
+        <w:rPr>
+          <w:b/>
+          <w:bCs/>
+          <w:iCs/>
+          <w:sz w:val="24"/>
+        </w:rPr>
+        <w:t xml:space="preserve">global </w:t>
+      </w:r>
+      <w:r>
+        <w:rPr>
+          <w:iCs/>
+          <w:sz w:val="24"/>
+        </w:rPr>
+        <w:t>to have to be explicitly defined rather than the other way around.</w:t>
+      </w:r>
+    </w:p>
+    <w:p>
+      <w:pPr>
+        <w:pStyle w:val="ListParagraph"/>
+        <w:numPr>
+          <w:ilvl w:val="0"/>
+          <w:numId w:val="2"/>
+        </w:numPr>
+        <w:rPr>
+          <w:iCs/>
+          <w:sz w:val="24"/>
+        </w:rPr>
+      </w:pPr>
+      <w:r>
+        <w:rPr>
+          <w:iCs/>
+          <w:sz w:val="24"/>
+        </w:rPr>
+        <w:t xml:space="preserve">The </w:t>
+      </w:r>
+      <w:r>
+        <w:rPr>
+          <w:b/>
+          <w:bCs/>
+          <w:iCs/>
+          <w:sz w:val="24"/>
+        </w:rPr>
+        <w:t xml:space="preserve">end </w:t>
+      </w:r>
+      <w:r>
+        <w:rPr>
+          <w:iCs/>
+          <w:sz w:val="24"/>
+        </w:rPr>
+        <w:t>keyword also repeats a lot to end function and block (if statement) scope.</w:t>
+      </w:r>
       <w:bookmarkStart w:id="0" w:name="_GoBack"/>
       <w:bookmarkEnd w:id="0"/>
+    </w:p>
+    <w:p>
+      <w:pPr>
+        <w:pStyle w:val="ListParagraph"/>
+        <w:numPr>
+          <w:ilvl w:val="0"/>
+          <w:numId w:val="2"/>
+        </w:numPr>
+        <w:rPr>
+          <w:iCs/>
+          <w:sz w:val="24"/>
+        </w:rPr>
+      </w:pPr>
+      <w:r>
+        <w:rPr>
+          <w:iCs/>
+          <w:sz w:val="24"/>
+        </w:rPr>
+        <w:t>For some larger addons, the core</w:t>
+      </w:r>
+      <w:r>
+        <w:rPr>
+          <w:b/>
+          <w:bCs/>
+          <w:iCs/>
+          <w:sz w:val="24"/>
+        </w:rPr>
+        <w:t xml:space="preserve"> .</w:t>
+      </w:r>
+      <w:proofErr w:type="spellStart"/>
+      <w:r>
+        <w:rPr>
+          <w:b/>
+          <w:bCs/>
+          <w:iCs/>
+          <w:sz w:val="24"/>
+        </w:rPr>
+        <w:t>lua</w:t>
+      </w:r>
+      <w:proofErr w:type="spellEnd"/>
+      <w:r>
+        <w:rPr>
+          <w:iCs/>
+          <w:sz w:val="24"/>
+        </w:rPr>
+        <w:t xml:space="preserve"> files are massive and way beyond the scope that Lua was initially designed for. However, it is still possible to split code up into appropriate modules.</w:t>
+      </w:r>
+    </w:p>
+    <w:p>
+      <w:pPr>
+        <w:pStyle w:val="ListParagraph"/>
+        <w:numPr>
+          <w:ilvl w:val="0"/>
+          <w:numId w:val="2"/>
+        </w:numPr>
+        <w:rPr>
+          <w:iCs/>
+          <w:sz w:val="24"/>
+        </w:rPr>
+      </w:pPr>
+      <w:r>
+        <w:rPr>
+          <w:iCs/>
+          <w:sz w:val="24"/>
+        </w:rPr>
+        <w:t xml:space="preserve">I find the colon in </w:t>
+      </w:r>
+      <w:r>
+        <w:rPr>
+          <w:i/>
+          <w:sz w:val="24"/>
+        </w:rPr>
+        <w:t xml:space="preserve">object </w:t>
+      </w:r>
+      <w:proofErr w:type="gramStart"/>
+      <w:r>
+        <w:rPr>
+          <w:i/>
+          <w:sz w:val="24"/>
+        </w:rPr>
+        <w:t xml:space="preserve">name </w:t>
+      </w:r>
+      <w:r>
+        <w:rPr>
+          <w:b/>
+          <w:bCs/>
+          <w:i/>
+          <w:sz w:val="24"/>
+        </w:rPr>
+        <w:t>:</w:t>
+      </w:r>
+      <w:proofErr w:type="gramEnd"/>
+      <w:r>
+        <w:rPr>
+          <w:b/>
+          <w:bCs/>
+          <w:i/>
+          <w:sz w:val="24"/>
+        </w:rPr>
+        <w:t xml:space="preserve"> </w:t>
+      </w:r>
+      <w:r>
+        <w:rPr>
+          <w:i/>
+          <w:sz w:val="24"/>
+        </w:rPr>
+        <w:t>function</w:t>
+      </w:r>
+      <w:r>
+        <w:rPr>
+          <w:iCs/>
+          <w:sz w:val="24"/>
+        </w:rPr>
+        <w:t xml:space="preserve"> to be a pretty strange syntax. This is needed if you don’t want to </w:t>
+      </w:r>
+      <w:r>
+        <w:rPr>
+          <w:iCs/>
+          <w:sz w:val="24"/>
+        </w:rPr>
+        <w:t xml:space="preserve">use the </w:t>
+      </w:r>
+      <w:proofErr w:type="spellStart"/>
+      <w:r>
+        <w:rPr>
+          <w:b/>
+          <w:bCs/>
+          <w:iCs/>
+          <w:sz w:val="24"/>
+        </w:rPr>
+        <w:t xml:space="preserve">self </w:t>
+      </w:r>
+      <w:r>
+        <w:rPr>
+          <w:iCs/>
+          <w:sz w:val="24"/>
+        </w:rPr>
+        <w:t>keyword</w:t>
+      </w:r>
+      <w:proofErr w:type="spellEnd"/>
+      <w:r>
+        <w:rPr>
+          <w:iCs/>
+          <w:sz w:val="24"/>
+        </w:rPr>
+        <w:t xml:space="preserve"> in the function scope to access other attributes of the object in question.</w:t>
+      </w:r>
+    </w:p>
+    <w:p>
+      <w:pPr>
+        <w:pStyle w:val="ListParagraph"/>
+        <w:numPr>
+          <w:ilvl w:val="0"/>
+          <w:numId w:val="2"/>
+        </w:numPr>
+        <w:rPr>
+          <w:iCs/>
+          <w:sz w:val="24"/>
+        </w:rPr>
+      </w:pPr>
+      <w:proofErr w:type="gramStart"/>
+      <w:r>
+        <w:rPr>
+          <w:b/>
+          <w:bCs/>
+          <w:iCs/>
+          <w:sz w:val="24"/>
+        </w:rPr>
+        <w:t>function(</w:t>
+      </w:r>
+      <w:proofErr w:type="gramEnd"/>
+      <w:r>
+        <w:rPr>
+          <w:b/>
+          <w:bCs/>
+          <w:iCs/>
+          <w:sz w:val="24"/>
+        </w:rPr>
+        <w:t xml:space="preserve">…) </w:t>
+      </w:r>
+      <w:r>
+        <w:rPr>
+          <w:iCs/>
+          <w:sz w:val="24"/>
+        </w:rPr>
+        <w:t xml:space="preserve">indicates that the function can take a variable number of arguments. These are put into a table called </w:t>
+      </w:r>
+      <w:r>
+        <w:rPr>
+          <w:b/>
+          <w:bCs/>
+          <w:iCs/>
+          <w:sz w:val="24"/>
+        </w:rPr>
+        <w:t>arg</w:t>
+      </w:r>
+      <w:r>
+        <w:rPr>
+          <w:iCs/>
+          <w:sz w:val="24"/>
+        </w:rPr>
+        <w:t>.</w:t>
+      </w:r>
+    </w:p>
+    <w:p>
+      <w:pPr>
+        <w:pStyle w:val="ListParagraph"/>
+        <w:numPr>
+          <w:ilvl w:val="0"/>
+          <w:numId w:val="2"/>
+        </w:numPr>
+        <w:rPr>
+          <w:iCs/>
+          <w:sz w:val="24"/>
+        </w:rPr>
+      </w:pPr>
+      <w:r>
+        <w:rPr>
+          <w:iCs/>
+          <w:sz w:val="24"/>
+        </w:rPr>
+        <w:t>It might make sense to base the syntax mostly on Lua, but introduce more syntax sugar</w:t>
+      </w:r>
+      <w:r>
+        <w:rPr>
+          <w:iCs/>
+          <w:sz w:val="24"/>
+        </w:rPr>
+        <w:t xml:space="preserve"> and </w:t>
+      </w:r>
+      <w:r>
+        <w:rPr>
+          <w:iCs/>
+          <w:sz w:val="24"/>
+        </w:rPr>
+        <w:t xml:space="preserve">more features, possibly </w:t>
+      </w:r>
+      <w:r>
+        <w:rPr>
+          <w:iCs/>
+          <w:sz w:val="24"/>
+        </w:rPr>
+        <w:t xml:space="preserve">more </w:t>
+      </w:r>
+      <w:r>
+        <w:rPr>
+          <w:iCs/>
+          <w:sz w:val="24"/>
+        </w:rPr>
+        <w:t>functional</w:t>
+      </w:r>
+      <w:r>
+        <w:rPr>
+          <w:iCs/>
+          <w:sz w:val="24"/>
+        </w:rPr>
+        <w:t xml:space="preserve"> concepts such as streams</w:t>
+      </w:r>
+      <w:r>
+        <w:rPr>
+          <w:iCs/>
+          <w:sz w:val="24"/>
+        </w:rPr>
+        <w:t>.</w:t>
+      </w:r>
+    </w:p>
+    <w:p>
+      <w:pPr>
+        <w:pStyle w:val="ListParagraph"/>
+        <w:numPr>
+          <w:ilvl w:val="0"/>
+          <w:numId w:val="2"/>
+        </w:numPr>
+        <w:rPr>
+          <w:iCs/>
+          <w:sz w:val="24"/>
+        </w:rPr>
+      </w:pPr>
+      <w:r>
+        <w:rPr>
+          <w:iCs/>
+          <w:sz w:val="24"/>
+        </w:rPr>
+        <w:t>It also might make sense to determine the crucial concepts of the domain as these should be deeply incorporated into the design of the DSL.</w:t>
+      </w:r>
+    </w:p>
+    <w:p>
+      <w:pPr>
+        <w:pStyle w:val="ListParagraph"/>
+        <w:numPr>
+          <w:ilvl w:val="0"/>
+          <w:numId w:val="2"/>
+        </w:numPr>
+        <w:rPr>
+          <w:iCs/>
+          <w:sz w:val="24"/>
+        </w:rPr>
+      </w:pPr>
+      <w:r>
+        <w:rPr>
+          <w:iCs/>
+          <w:sz w:val="24"/>
+        </w:rPr>
+        <w:t>Side note: So many of these Roblox scripts (</w:t>
+      </w:r>
+      <w:r>
+        <w:rPr>
+          <w:i/>
+          <w:sz w:val="24"/>
+        </w:rPr>
+        <w:t>exploits</w:t>
+      </w:r>
+      <w:r>
+        <w:rPr>
+          <w:iCs/>
+          <w:sz w:val="24"/>
+        </w:rPr>
+        <w:t>) are obfuscated to obscure malicious behavior it’s unreal.</w:t>
+      </w:r>
+    </w:p>
+    <w:p>
+      <w:pPr>
+        <w:pStyle w:val="ListParagraph"/>
+        <w:numPr>
+          <w:ilvl w:val="0"/>
+          <w:numId w:val="2"/>
+        </w:numPr>
+        <w:rPr>
+          <w:iCs/>
+          <w:sz w:val="24"/>
+        </w:rPr>
+      </w:pPr>
+      <w:r>
+        <w:rPr>
+          <w:iCs/>
+          <w:sz w:val="24"/>
+        </w:rPr>
+        <w:t xml:space="preserve">Now I really am being picky, but multi-line Lua comments are created by </w:t>
+      </w:r>
+      <w:proofErr w:type="gramStart"/>
+      <w:r>
+        <w:rPr>
+          <w:b/>
+          <w:bCs/>
+          <w:iCs/>
+          <w:sz w:val="24"/>
+        </w:rPr>
+        <w:t>–[</w:t>
+      </w:r>
+      <w:proofErr w:type="gramEnd"/>
+      <w:r>
+        <w:rPr>
+          <w:b/>
+          <w:bCs/>
+          <w:iCs/>
+          <w:sz w:val="24"/>
+        </w:rPr>
+        <w:t xml:space="preserve">[ </w:t>
+      </w:r>
+      <w:r>
+        <w:rPr>
+          <w:iCs/>
+          <w:sz w:val="24"/>
+        </w:rPr>
+        <w:t xml:space="preserve">and </w:t>
+      </w:r>
+      <w:r>
+        <w:rPr>
+          <w:b/>
+          <w:bCs/>
+          <w:iCs/>
+          <w:sz w:val="24"/>
+        </w:rPr>
+        <w:t>]]—</w:t>
+      </w:r>
+      <w:r>
+        <w:rPr>
+          <w:iCs/>
+          <w:sz w:val="24"/>
+        </w:rPr>
+        <w:t>to close it, and it’s just so unnecessary.</w:t>
+      </w:r>
+    </w:p>
+    <w:p>
+      <w:pPr>
+        <w:pStyle w:val="ListParagraph"/>
+        <w:numPr>
+          <w:ilvl w:val="0"/>
+          <w:numId w:val="2"/>
+        </w:numPr>
+        <w:rPr>
+          <w:iCs/>
+          <w:sz w:val="24"/>
+        </w:rPr>
+      </w:pPr>
+      <w:r>
+        <w:rPr>
+          <w:iCs/>
+          <w:sz w:val="24"/>
+        </w:rPr>
+        <w:t xml:space="preserve">Lua doesn’t have normal arrays, just associative tables. This means that iterating over a list as you would in array requires something like: </w:t>
+      </w:r>
+      <w:r>
+        <w:rPr>
+          <w:rStyle w:val="pl-k"/>
+          <w:rFonts w:ascii="Consolas" w:hAnsi="Consolas"/>
+          <w:color w:val="D73A49"/>
+          <w:sz w:val="18"/>
+          <w:szCs w:val="18"/>
+          <w:shd w:val="clear" w:color="auto" w:fill="FFFFFF"/>
+        </w:rPr>
+        <w:t>for</w:t>
+      </w:r>
+      <w:r>
+        <w:rPr>
+          <w:rFonts w:ascii="Consolas" w:hAnsi="Consolas"/>
+          <w:color w:val="24292E"/>
+          <w:sz w:val="18"/>
+          <w:szCs w:val="18"/>
+          <w:shd w:val="clear" w:color="auto" w:fill="FFFFFF"/>
+        </w:rPr>
+        <w:t xml:space="preserve"> _, </w:t>
+      </w:r>
+      <w:r>
+        <w:rPr>
+          <w:rFonts w:ascii="Consolas" w:hAnsi="Consolas"/>
+          <w:color w:val="24292E"/>
+          <w:sz w:val="18"/>
+          <w:szCs w:val="18"/>
+          <w:shd w:val="clear" w:color="auto" w:fill="FFFFFF"/>
+        </w:rPr>
+        <w:t>value</w:t>
+      </w:r>
+      <w:r>
+        <w:rPr>
+          <w:rFonts w:ascii="Consolas" w:hAnsi="Consolas"/>
+          <w:color w:val="24292E"/>
+          <w:sz w:val="18"/>
+          <w:szCs w:val="18"/>
+          <w:shd w:val="clear" w:color="auto" w:fill="FFFFFF"/>
+        </w:rPr>
+        <w:t xml:space="preserve"> </w:t>
+      </w:r>
+      <w:r>
+        <w:rPr>
+          <w:rStyle w:val="pl-k"/>
+          <w:rFonts w:ascii="Consolas" w:hAnsi="Consolas"/>
+          <w:color w:val="D73A49"/>
+          <w:sz w:val="18"/>
+          <w:szCs w:val="18"/>
+          <w:shd w:val="clear" w:color="auto" w:fill="FFFFFF"/>
+        </w:rPr>
+        <w:t>in</w:t>
+      </w:r>
+      <w:r>
+        <w:rPr>
+          <w:rFonts w:ascii="Consolas" w:hAnsi="Consolas"/>
+          <w:color w:val="24292E"/>
+          <w:sz w:val="18"/>
+          <w:szCs w:val="18"/>
+          <w:shd w:val="clear" w:color="auto" w:fill="FFFFFF"/>
+        </w:rPr>
+        <w:t xml:space="preserve"> </w:t>
+      </w:r>
+      <w:r>
+        <w:rPr>
+          <w:rStyle w:val="pl-c1"/>
+          <w:rFonts w:ascii="Consolas" w:hAnsi="Consolas"/>
+          <w:color w:val="005CC5"/>
+          <w:sz w:val="18"/>
+          <w:szCs w:val="18"/>
+          <w:shd w:val="clear" w:color="auto" w:fill="FFFFFF"/>
+        </w:rPr>
+        <w:t>pairs</w:t>
+      </w:r>
+      <w:r>
+        <w:rPr>
+          <w:rFonts w:ascii="Consolas" w:hAnsi="Consolas"/>
+          <w:color w:val="24292E"/>
+          <w:sz w:val="18"/>
+          <w:szCs w:val="18"/>
+          <w:shd w:val="clear" w:color="auto" w:fill="FFFFFF"/>
+        </w:rPr>
+        <w:t>(</w:t>
+      </w:r>
+      <w:r>
+        <w:rPr>
+          <w:rFonts w:ascii="Consolas" w:hAnsi="Consolas"/>
+          <w:color w:val="24292E"/>
+          <w:sz w:val="18"/>
+          <w:szCs w:val="18"/>
+          <w:shd w:val="clear" w:color="auto" w:fill="FFFFFF"/>
+        </w:rPr>
+        <w:t>array</w:t>
+      </w:r>
+      <w:r>
+        <w:rPr>
+          <w:rFonts w:ascii="Consolas" w:hAnsi="Consolas"/>
+          <w:color w:val="24292E"/>
+          <w:sz w:val="18"/>
+          <w:szCs w:val="18"/>
+          <w:shd w:val="clear" w:color="auto" w:fill="FFFFFF"/>
+        </w:rPr>
+        <w:t xml:space="preserve">) </w:t>
+      </w:r>
+      <w:r>
+        <w:rPr>
+          <w:rStyle w:val="pl-k"/>
+          <w:rFonts w:ascii="Consolas" w:hAnsi="Consolas"/>
+          <w:color w:val="D73A49"/>
+          <w:sz w:val="18"/>
+          <w:szCs w:val="18"/>
+          <w:shd w:val="clear" w:color="auto" w:fill="FFFFFF"/>
+        </w:rPr>
+        <w:t>do</w:t>
+      </w:r>
+      <w:r>
+        <w:rPr>
+          <w:iCs/>
+          <w:sz w:val="24"/>
+        </w:rPr>
+        <w:t xml:space="preserve"> </w:t>
+      </w:r>
+      <w:r>
+        <w:rPr>
+          <w:iCs/>
+          <w:sz w:val="24"/>
+        </w:rPr>
+        <w:t>or</w:t>
+      </w:r>
+      <w:r>
+        <w:rPr>
+          <w:rStyle w:val="pl-k"/>
+          <w:rFonts w:ascii="Consolas" w:hAnsi="Consolas"/>
+          <w:color w:val="D73A49"/>
+          <w:sz w:val="18"/>
+          <w:szCs w:val="18"/>
+          <w:shd w:val="clear" w:color="auto" w:fill="FFFFFF"/>
+        </w:rPr>
+        <w:t xml:space="preserve"> </w:t>
+      </w:r>
+      <w:r>
+        <w:rPr>
+          <w:rStyle w:val="pl-k"/>
+          <w:rFonts w:ascii="Consolas" w:hAnsi="Consolas"/>
+          <w:color w:val="D73A49"/>
+          <w:sz w:val="18"/>
+          <w:szCs w:val="18"/>
+          <w:shd w:val="clear" w:color="auto" w:fill="FFFFFF"/>
+        </w:rPr>
+        <w:t>for</w:t>
+      </w:r>
+      <w:r>
+        <w:rPr>
+          <w:rFonts w:ascii="Consolas" w:hAnsi="Consolas"/>
+          <w:color w:val="24292E"/>
+          <w:sz w:val="18"/>
+          <w:szCs w:val="18"/>
+          <w:shd w:val="clear" w:color="auto" w:fill="FFFFFF"/>
+        </w:rPr>
+        <w:t xml:space="preserve"> _, value </w:t>
+      </w:r>
+      <w:r>
+        <w:rPr>
+          <w:rStyle w:val="pl-k"/>
+          <w:rFonts w:ascii="Consolas" w:hAnsi="Consolas"/>
+          <w:color w:val="D73A49"/>
+          <w:sz w:val="18"/>
+          <w:szCs w:val="18"/>
+          <w:shd w:val="clear" w:color="auto" w:fill="FFFFFF"/>
+        </w:rPr>
+        <w:t>in</w:t>
+      </w:r>
+      <w:r>
+        <w:rPr>
+          <w:rFonts w:ascii="Consolas" w:hAnsi="Consolas"/>
+          <w:color w:val="24292E"/>
+          <w:sz w:val="18"/>
+          <w:szCs w:val="18"/>
+          <w:shd w:val="clear" w:color="auto" w:fill="FFFFFF"/>
+        </w:rPr>
+        <w:t xml:space="preserve"> </w:t>
+      </w:r>
+      <w:proofErr w:type="spellStart"/>
+      <w:r>
+        <w:rPr>
+          <w:rFonts w:ascii="Consolas" w:hAnsi="Consolas"/>
+          <w:color w:val="24292E"/>
+          <w:sz w:val="18"/>
+          <w:szCs w:val="18"/>
+          <w:shd w:val="clear" w:color="auto" w:fill="FFFFFF"/>
+        </w:rPr>
+        <w:t>i</w:t>
+      </w:r>
+      <w:r>
+        <w:rPr>
+          <w:rStyle w:val="pl-c1"/>
+          <w:rFonts w:ascii="Consolas" w:hAnsi="Consolas"/>
+          <w:color w:val="005CC5"/>
+          <w:sz w:val="18"/>
+          <w:szCs w:val="18"/>
+          <w:shd w:val="clear" w:color="auto" w:fill="FFFFFF"/>
+        </w:rPr>
+        <w:t>pairs</w:t>
+      </w:r>
+      <w:proofErr w:type="spellEnd"/>
+      <w:r>
+        <w:rPr>
+          <w:rFonts w:ascii="Consolas" w:hAnsi="Consolas"/>
+          <w:color w:val="24292E"/>
+          <w:sz w:val="18"/>
+          <w:szCs w:val="18"/>
+          <w:shd w:val="clear" w:color="auto" w:fill="FFFFFF"/>
+        </w:rPr>
+        <w:t xml:space="preserve">(array) </w:t>
+      </w:r>
+      <w:r>
+        <w:rPr>
+          <w:rStyle w:val="pl-k"/>
+          <w:rFonts w:ascii="Consolas" w:hAnsi="Consolas"/>
+          <w:color w:val="D73A49"/>
+          <w:sz w:val="18"/>
+          <w:szCs w:val="18"/>
+          <w:shd w:val="clear" w:color="auto" w:fill="FFFFFF"/>
+        </w:rPr>
+        <w:t>do</w:t>
+      </w:r>
+      <w:r>
+        <w:rPr>
+          <w:rStyle w:val="pl-k"/>
+          <w:rFonts w:ascii="Consolas" w:hAnsi="Consolas"/>
+          <w:color w:val="D73A49"/>
+          <w:sz w:val="18"/>
+          <w:szCs w:val="18"/>
+          <w:shd w:val="clear" w:color="auto" w:fill="FFFFFF"/>
+        </w:rPr>
+        <w:t xml:space="preserve"> </w:t>
+      </w:r>
+      <w:proofErr w:type="spellStart"/>
+      <w:r>
+        <w:rPr>
+          <w:iCs/>
+          <w:sz w:val="24"/>
+        </w:rPr>
+        <w:t>i</w:t>
+      </w:r>
+      <w:proofErr w:type="spellEnd"/>
+      <w:r>
+        <w:rPr>
+          <w:iCs/>
+          <w:sz w:val="24"/>
+        </w:rPr>
+        <w:t>(</w:t>
+      </w:r>
+      <w:proofErr w:type="spellStart"/>
+      <w:r>
+        <w:rPr>
+          <w:iCs/>
+          <w:sz w:val="24"/>
+        </w:rPr>
+        <w:t>f</w:t>
+      </w:r>
+      <w:proofErr w:type="spellEnd"/>
+      <w:r>
+        <w:rPr>
+          <w:iCs/>
+          <w:sz w:val="24"/>
+        </w:rPr>
+        <w:t xml:space="preserve"> you want to maintain the index order), which is not great in my view.</w:t>
+      </w:r>
+    </w:p>
+    <w:p>
+      <w:pPr>
+        <w:pStyle w:val="ListParagraph"/>
+        <w:numPr>
+          <w:ilvl w:val="0"/>
+          <w:numId w:val="2"/>
+        </w:numPr>
+        <w:rPr>
+          <w:iCs/>
+          <w:sz w:val="24"/>
+        </w:rPr>
+      </w:pPr>
+      <w:r>
+        <w:rPr>
+          <w:iCs/>
+          <w:sz w:val="24"/>
+        </w:rPr>
+        <w:t xml:space="preserve">Small things, but I’d rather have </w:t>
+      </w:r>
+      <w:r>
+        <w:rPr>
+          <w:b/>
+          <w:bCs/>
+          <w:iCs/>
+          <w:sz w:val="24"/>
+        </w:rPr>
+        <w:t xml:space="preserve">null </w:t>
+      </w:r>
+      <w:r>
+        <w:rPr>
+          <w:iCs/>
+          <w:sz w:val="24"/>
+        </w:rPr>
+        <w:t xml:space="preserve">than </w:t>
+      </w:r>
+      <w:proofErr w:type="spellStart"/>
+      <w:r>
+        <w:rPr>
+          <w:rFonts w:ascii="Consolas" w:hAnsi="Consolas"/>
+          <w:color w:val="005CC5"/>
+          <w:sz w:val="18"/>
+          <w:szCs w:val="18"/>
+          <w:shd w:val="clear" w:color="auto" w:fill="FFFFFF"/>
+        </w:rPr>
+        <w:t>nil</w:t>
+      </w:r>
+      <w:r>
+        <w:rPr>
+          <w:b/>
+          <w:bCs/>
+          <w:iCs/>
+          <w:sz w:val="24"/>
+        </w:rPr>
+        <w:t>.</w:t>
+      </w:r>
+      <w:proofErr w:type="spellEnd"/>
     </w:p>
     <w:sectPr>
       <w:pgSz w:w="12240" w:h="15840"/>
@@ -1828,6 +2666,119 @@
 <file path=word/numbering.xml><?xml version="1.0" encoding="utf-8"?>
 <w:numbering xmlns:wpc="http://schemas.microsoft.com/office/word/2010/wordprocessingCanvas" xmlns:cx="http://schemas.microsoft.com/office/drawing/2014/chartex" xmlns:cx1="http://schemas.microsoft.com/office/drawing/2015/9/8/chartex" xmlns:cx2="http://schemas.microsoft.com/office/drawing/2015/10/21/chartex" xmlns:cx3="http://schemas.microsoft.com/office/drawing/2016/5/9/chartex" xmlns:cx4="http://schemas.microsoft.com/office/drawing/2016/5/10/chartex" xmlns:cx5="http://schemas.microsoft.com/office/drawing/2016/5/11/chartex" xmlns:cx6="http://schemas.microsoft.com/office/drawing/2016/5/12/chartex" xmlns:cx7="http://schemas.microsoft.com/office/drawing/2016/5/13/chartex" xmlns:cx8="http://schemas.microsoft.com/office/drawing/2016/5/14/chartex" xmlns:mc="http://schemas.openxmlformats.org/markup-compatibility/2006" xmlns:aink="http://schemas.microsoft.com/office/drawing/2016/ink" xmlns:am3d="http://schemas.microsoft.com/office/drawing/2017/model3d" xmlns:o="urn:schemas-microsoft-com:office:office" xmlns:r="http://schemas.openxmlformats.org/officeDocument/2006/relationships" xmlns:m="http://schemas.openxmlformats.org/officeDocument/2006/math" xmlns:v="urn:schemas-microsoft-com:vml" xmlns:wp14="http://schemas.microsoft.com/office/word/2010/wordprocessingDrawing" xmlns:wp="http://schemas.openxmlformats.org/drawingml/2006/wordprocessingDrawing" xmlns:w10="urn:schemas-microsoft-com:office:word" xmlns:w="http://schemas.openxmlformats.org/wordprocessingml/2006/main" xmlns:w14="http://schemas.microsoft.com/office/word/2010/wordml" xmlns:w15="http://schemas.microsoft.com/office/word/2012/wordml" xmlns:w16cid="http://schemas.microsoft.com/office/word/2016/wordml/cid" xmlns:w16se="http://schemas.microsoft.com/office/word/2015/wordml/symex" xmlns:wpg="http://schemas.microsoft.com/office/word/2010/wordprocessingGroup" xmlns:wpi="http://schemas.microsoft.com/office/word/2010/wordprocessingInk" xmlns:wne="http://schemas.microsoft.com/office/word/2006/wordml" xmlns:wps="http://schemas.microsoft.com/office/word/2010/wordprocessingShape" mc:Ignorable="w14 w15 w16se w16cid wp14">
   <w:abstractNum w:abstractNumId="0" w15:restartNumberingAfterBreak="0">
+    <w:nsid w:val="06A76117"/>
+    <w:multiLevelType w:val="hybridMultilevel"/>
+    <w:tmpl w:val="F232255A"/>
+    <w:lvl w:ilvl="0" w:tplc="08090001">
+      <w:start w:val="1"/>
+      <w:numFmt w:val="bullet"/>
+      <w:lvlText w:val=""/>
+      <w:lvlJc w:val="left"/>
+      <w:pPr>
+        <w:ind w:left="720" w:hanging="360"/>
+      </w:pPr>
+      <w:rPr>
+        <w:rFonts w:ascii="Symbol" w:hAnsi="Symbol" w:hint="default"/>
+      </w:rPr>
+    </w:lvl>
+    <w:lvl w:ilvl="1" w:tplc="08090003" w:tentative="1">
+      <w:start w:val="1"/>
+      <w:numFmt w:val="bullet"/>
+      <w:lvlText w:val="o"/>
+      <w:lvlJc w:val="left"/>
+      <w:pPr>
+        <w:ind w:left="1440" w:hanging="360"/>
+      </w:pPr>
+      <w:rPr>
+        <w:rFonts w:ascii="Courier New" w:hAnsi="Courier New" w:cs="Courier New" w:hint="default"/>
+      </w:rPr>
+    </w:lvl>
+    <w:lvl w:ilvl="2" w:tplc="08090005" w:tentative="1">
+      <w:start w:val="1"/>
+      <w:numFmt w:val="bullet"/>
+      <w:lvlText w:val=""/>
+      <w:lvlJc w:val="left"/>
+      <w:pPr>
+        <w:ind w:left="2160" w:hanging="360"/>
+      </w:pPr>
+      <w:rPr>
+        <w:rFonts w:ascii="Wingdings" w:hAnsi="Wingdings" w:hint="default"/>
+      </w:rPr>
+    </w:lvl>
+    <w:lvl w:ilvl="3" w:tplc="08090001" w:tentative="1">
+      <w:start w:val="1"/>
+      <w:numFmt w:val="bullet"/>
+      <w:lvlText w:val=""/>
+      <w:lvlJc w:val="left"/>
+      <w:pPr>
+        <w:ind w:left="2880" w:hanging="360"/>
+      </w:pPr>
+      <w:rPr>
+        <w:rFonts w:ascii="Symbol" w:hAnsi="Symbol" w:hint="default"/>
+      </w:rPr>
+    </w:lvl>
+    <w:lvl w:ilvl="4" w:tplc="08090003" w:tentative="1">
+      <w:start w:val="1"/>
+      <w:numFmt w:val="bullet"/>
+      <w:lvlText w:val="o"/>
+      <w:lvlJc w:val="left"/>
+      <w:pPr>
+        <w:ind w:left="3600" w:hanging="360"/>
+      </w:pPr>
+      <w:rPr>
+        <w:rFonts w:ascii="Courier New" w:hAnsi="Courier New" w:cs="Courier New" w:hint="default"/>
+      </w:rPr>
+    </w:lvl>
+    <w:lvl w:ilvl="5" w:tplc="08090005" w:tentative="1">
+      <w:start w:val="1"/>
+      <w:numFmt w:val="bullet"/>
+      <w:lvlText w:val=""/>
+      <w:lvlJc w:val="left"/>
+      <w:pPr>
+        <w:ind w:left="4320" w:hanging="360"/>
+      </w:pPr>
+      <w:rPr>
+        <w:rFonts w:ascii="Wingdings" w:hAnsi="Wingdings" w:hint="default"/>
+      </w:rPr>
+    </w:lvl>
+    <w:lvl w:ilvl="6" w:tplc="08090001" w:tentative="1">
+      <w:start w:val="1"/>
+      <w:numFmt w:val="bullet"/>
+      <w:lvlText w:val=""/>
+      <w:lvlJc w:val="left"/>
+      <w:pPr>
+        <w:ind w:left="5040" w:hanging="360"/>
+      </w:pPr>
+      <w:rPr>
+        <w:rFonts w:ascii="Symbol" w:hAnsi="Symbol" w:hint="default"/>
+      </w:rPr>
+    </w:lvl>
+    <w:lvl w:ilvl="7" w:tplc="08090003" w:tentative="1">
+      <w:start w:val="1"/>
+      <w:numFmt w:val="bullet"/>
+      <w:lvlText w:val="o"/>
+      <w:lvlJc w:val="left"/>
+      <w:pPr>
+        <w:ind w:left="5760" w:hanging="360"/>
+      </w:pPr>
+      <w:rPr>
+        <w:rFonts w:ascii="Courier New" w:hAnsi="Courier New" w:cs="Courier New" w:hint="default"/>
+      </w:rPr>
+    </w:lvl>
+    <w:lvl w:ilvl="8" w:tplc="08090005" w:tentative="1">
+      <w:start w:val="1"/>
+      <w:numFmt w:val="bullet"/>
+      <w:lvlText w:val=""/>
+      <w:lvlJc w:val="left"/>
+      <w:pPr>
+        <w:ind w:left="6480" w:hanging="360"/>
+      </w:pPr>
+      <w:rPr>
+        <w:rFonts w:ascii="Wingdings" w:hAnsi="Wingdings" w:hint="default"/>
+      </w:rPr>
+    </w:lvl>
+  </w:abstractNum>
+  <w:abstractNum w:abstractNumId="1" w15:restartNumberingAfterBreak="0">
     <w:nsid w:val="3DAF3558"/>
     <w:multiLevelType w:val="hybridMultilevel"/>
     <w:tmpl w:val="58820D00"/>
@@ -1941,6 +2892,9 @@
     </w:lvl>
   </w:abstractNum>
   <w:num w:numId="1">
+    <w:abstractNumId w:val="1"/>
+  </w:num>
+  <w:num w:numId="2">
     <w:abstractNumId w:val="0"/>
   </w:num>
 </w:numbering>
@@ -2069,6 +3023,7 @@
     <w:lsdException w:name="HTML Sample" w:semiHidden="1" w:unhideWhenUsed="1"/>
     <w:lsdException w:name="HTML Typewriter" w:semiHidden="1" w:unhideWhenUsed="1"/>
     <w:lsdException w:name="HTML Variable" w:semiHidden="1" w:unhideWhenUsed="1"/>
+    <w:lsdException w:name="Normal Table" w:semiHidden="1" w:unhideWhenUsed="1"/>
     <w:lsdException w:name="annotation subject" w:semiHidden="1" w:unhideWhenUsed="1"/>
     <w:lsdException w:name="No List" w:semiHidden="1" w:unhideWhenUsed="1"/>
     <w:lsdException w:name="Outline List 1" w:semiHidden="1" w:unhideWhenUsed="1"/>
@@ -2111,8 +3066,11 @@
     <w:lsdException w:name="Table Contemporary" w:semiHidden="1" w:unhideWhenUsed="1"/>
     <w:lsdException w:name="Table Elegant" w:semiHidden="1" w:unhideWhenUsed="1"/>
     <w:lsdException w:name="Table Professional" w:semiHidden="1" w:unhideWhenUsed="1"/>
+    <w:lsdException w:name="Table Subtle 1" w:semiHidden="1" w:unhideWhenUsed="1"/>
     <w:lsdException w:name="Table Subtle 2" w:semiHidden="1" w:unhideWhenUsed="1"/>
     <w:lsdException w:name="Table Web 1" w:semiHidden="1" w:unhideWhenUsed="1"/>
+    <w:lsdException w:name="Table Web 2" w:semiHidden="1" w:unhideWhenUsed="1"/>
+    <w:lsdException w:name="Table Web 3" w:semiHidden="1" w:unhideWhenUsed="1"/>
     <w:lsdException w:name="Balloon Text" w:semiHidden="1" w:unhideWhenUsed="1"/>
     <w:lsdException w:name="Table Grid" w:uiPriority="39"/>
     <w:lsdException w:name="Table Theme" w:semiHidden="1" w:unhideWhenUsed="1"/>
@@ -2379,6 +3337,16 @@
       <w:contextualSpacing/>
     </w:pPr>
   </w:style>
+  <w:style w:type="character" w:customStyle="1" w:styleId="pl-k">
+    <w:name w:val="pl-k"/>
+    <w:basedOn w:val="DefaultParagraphFont"/>
+    <w:rsid w:val="008A0564"/>
+  </w:style>
+  <w:style w:type="character" w:customStyle="1" w:styleId="pl-c1">
+    <w:name w:val="pl-c1"/>
+    <w:basedOn w:val="DefaultParagraphFont"/>
+    <w:rsid w:val="008A0564"/>
+  </w:style>
 </w:styles>
 </file>
 

</xml_diff>

<commit_message>
Added notes for future work.
</commit_message>
<xml_diff>
--- a/research/lua_feasibility_research.docx
+++ b/research/lua_feasibility_research.docx
@@ -109,23 +109,7 @@
           <w:i/>
           <w:sz w:val="24"/>
         </w:rPr>
-        <w:t xml:space="preserve">“Extension languages are not for writing large pieces of software, with hundreds of </w:t>
-      </w:r>
-      <w:proofErr w:type="gramStart"/>
-      <w:r>
-        <w:rPr>
-          <w:i/>
-          <w:sz w:val="24"/>
-        </w:rPr>
-        <w:t>thousands</w:t>
-      </w:r>
-      <w:proofErr w:type="gramEnd"/>
-      <w:r>
-        <w:rPr>
-          <w:i/>
-          <w:sz w:val="24"/>
-        </w:rPr>
-        <w:t xml:space="preserve"> lines. Therefore, mechanisms for supporting programming-in-the large, like static type checking, information hiding, and exception handling, are not essential.”</w:t>
+        <w:t>“Extension languages are not for writing large pieces of software, with hundreds of thousands lines. Therefore, mechanisms for supporting programming-in-the large, like static type checking, information hiding, and exception handling, are not essential.”</w:t>
       </w:r>
       <w:r>
         <w:rPr>
@@ -151,21 +135,12 @@
         </w:rPr>
         <w:t xml:space="preserve">By design, Lua is a </w:t>
       </w:r>
-      <w:proofErr w:type="gramStart"/>
-      <w:r>
-        <w:rPr>
-          <w:b/>
-          <w:sz w:val="24"/>
-        </w:rPr>
-        <w:t>general purpose</w:t>
-      </w:r>
-      <w:proofErr w:type="gramEnd"/>
-      <w:r>
-        <w:rPr>
-          <w:b/>
-          <w:sz w:val="24"/>
-        </w:rPr>
-        <w:t xml:space="preserve"> </w:t>
+      <w:r>
+        <w:rPr>
+          <w:b/>
+          <w:sz w:val="24"/>
+        </w:rPr>
+        <w:t xml:space="preserve">general purpose </w:t>
       </w:r>
       <w:r>
         <w:rPr>
@@ -804,29 +779,7 @@
           <w:szCs w:val="24"/>
           <w:shd w:val="clear" w:color="auto" w:fill="FFFFFF"/>
         </w:rPr>
-        <w:t xml:space="preserve"> – essentially </w:t>
-      </w:r>
-      <w:proofErr w:type="gramStart"/>
-      <w:r>
-        <w:rPr>
-          <w:rFonts w:cstheme="minorHAnsi"/>
-          <w:color w:val="000000"/>
-          <w:sz w:val="24"/>
-          <w:szCs w:val="24"/>
-          <w:shd w:val="clear" w:color="auto" w:fill="FFFFFF"/>
-        </w:rPr>
-        <w:t>null, and</w:t>
-      </w:r>
-      <w:proofErr w:type="gramEnd"/>
-      <w:r>
-        <w:rPr>
-          <w:rFonts w:cstheme="minorHAnsi"/>
-          <w:color w:val="000000"/>
-          <w:sz w:val="24"/>
-          <w:szCs w:val="24"/>
-          <w:shd w:val="clear" w:color="auto" w:fill="FFFFFF"/>
-        </w:rPr>
-        <w:t xml:space="preserve"> is the default value of an uninitialized variable</w:t>
+        <w:t xml:space="preserve"> – essentially null, and is the default value of an uninitialized variable</w:t>
       </w:r>
       <w:r>
         <w:rPr>
@@ -1923,8 +1876,6 @@
         </w:rPr>
         <w:t>keyword also repeats a lot to end function and block (if statement) scope.</w:t>
       </w:r>
-      <w:bookmarkStart w:id="0" w:name="_GoBack"/>
-      <w:bookmarkEnd w:id="0"/>
     </w:p>
     <w:p>
       <w:pPr>
@@ -1997,34 +1948,16 @@
           <w:i/>
           <w:sz w:val="24"/>
         </w:rPr>
-        <w:t xml:space="preserve">object </w:t>
-      </w:r>
-      <w:proofErr w:type="gramStart"/>
-      <w:r>
-        <w:rPr>
-          <w:i/>
-          <w:sz w:val="24"/>
-        </w:rPr>
-        <w:t xml:space="preserve">name </w:t>
-      </w:r>
-      <w:r>
-        <w:rPr>
-          <w:b/>
-          <w:bCs/>
-          <w:i/>
-          <w:sz w:val="24"/>
-        </w:rPr>
-        <w:t>:</w:t>
-      </w:r>
-      <w:proofErr w:type="gramEnd"/>
-      <w:r>
-        <w:rPr>
-          <w:b/>
-          <w:bCs/>
-          <w:i/>
-          <w:sz w:val="24"/>
-        </w:rPr>
-        <w:t xml:space="preserve"> </w:t>
+        <w:t xml:space="preserve">object name </w:t>
+      </w:r>
+      <w:r>
+        <w:rPr>
+          <w:b/>
+          <w:bCs/>
+          <w:i/>
+          <w:sz w:val="24"/>
+        </w:rPr>
+        <w:t xml:space="preserve">: </w:t>
       </w:r>
       <w:r>
         <w:rPr>
@@ -2085,25 +2018,14 @@
           <w:sz w:val="24"/>
         </w:rPr>
       </w:pPr>
-      <w:proofErr w:type="gramStart"/>
-      <w:r>
-        <w:rPr>
-          <w:b/>
-          <w:bCs/>
-          <w:iCs/>
-          <w:sz w:val="24"/>
-        </w:rPr>
-        <w:t>function(</w:t>
-      </w:r>
-      <w:proofErr w:type="gramEnd"/>
-      <w:r>
-        <w:rPr>
-          <w:b/>
-          <w:bCs/>
-          <w:iCs/>
-          <w:sz w:val="24"/>
-        </w:rPr>
-        <w:t xml:space="preserve">…) </w:t>
+      <w:r>
+        <w:rPr>
+          <w:b/>
+          <w:bCs/>
+          <w:iCs/>
+          <w:sz w:val="24"/>
+        </w:rPr>
+        <w:t xml:space="preserve">function(…) </w:t>
       </w:r>
       <w:r>
         <w:rPr>
@@ -2264,25 +2186,14 @@
         </w:rPr>
         <w:t xml:space="preserve">Now I really am being picky, but multi-line Lua comments are created by </w:t>
       </w:r>
-      <w:proofErr w:type="gramStart"/>
-      <w:r>
-        <w:rPr>
-          <w:b/>
-          <w:bCs/>
-          <w:iCs/>
-          <w:sz w:val="24"/>
-        </w:rPr>
-        <w:t>–[</w:t>
-      </w:r>
-      <w:proofErr w:type="gramEnd"/>
-      <w:r>
-        <w:rPr>
-          <w:b/>
-          <w:bCs/>
-          <w:iCs/>
-          <w:sz w:val="24"/>
-        </w:rPr>
-        <w:t xml:space="preserve">[ </w:t>
+      <w:r>
+        <w:rPr>
+          <w:b/>
+          <w:bCs/>
+          <w:iCs/>
+          <w:sz w:val="24"/>
+        </w:rPr>
+        <w:t xml:space="preserve">–[[ </w:t>
       </w:r>
       <w:r>
         <w:rPr>
@@ -2446,14 +2357,7 @@
           <w:iCs/>
           <w:sz w:val="24"/>
         </w:rPr>
-        <w:t xml:space="preserve"> </w:t>
-      </w:r>
-      <w:r>
-        <w:rPr>
-          <w:iCs/>
-          <w:sz w:val="24"/>
-        </w:rPr>
-        <w:t>or</w:t>
+        <w:t xml:space="preserve"> or</w:t>
       </w:r>
       <w:r>
         <w:rPr>
@@ -2464,7 +2368,17 @@
           <w:szCs w:val="18"/>
           <w:shd w:val="clear" w:color="auto" w:fill="FFFFFF"/>
         </w:rPr>
-        <w:t xml:space="preserve"> </w:t>
+        <w:t xml:space="preserve"> for</w:t>
+      </w:r>
+      <w:r>
+        <w:rPr>
+          <w:rFonts w:ascii="Consolas" w:hAnsi="Consolas"/>
+          <w:color w:val="24292E"/>
+          <w:sz w:val="18"/>
+          <w:szCs w:val="18"/>
+          <w:shd w:val="clear" w:color="auto" w:fill="FFFFFF"/>
+        </w:rPr>
+        <w:t xml:space="preserve"> _, value </w:t>
       </w:r>
       <w:r>
         <w:rPr>
@@ -2475,7 +2389,7 @@
           <w:szCs w:val="18"/>
           <w:shd w:val="clear" w:color="auto" w:fill="FFFFFF"/>
         </w:rPr>
-        <w:t>for</w:t>
+        <w:t>in</w:t>
       </w:r>
       <w:r>
         <w:rPr>
@@ -2485,7 +2399,40 @@
           <w:szCs w:val="18"/>
           <w:shd w:val="clear" w:color="auto" w:fill="FFFFFF"/>
         </w:rPr>
-        <w:t xml:space="preserve"> _, value </w:t>
+        <w:t xml:space="preserve"> </w:t>
+      </w:r>
+      <w:proofErr w:type="spellStart"/>
+      <w:r>
+        <w:rPr>
+          <w:rFonts w:ascii="Consolas" w:hAnsi="Consolas"/>
+          <w:color w:val="24292E"/>
+          <w:sz w:val="18"/>
+          <w:szCs w:val="18"/>
+          <w:shd w:val="clear" w:color="auto" w:fill="FFFFFF"/>
+        </w:rPr>
+        <w:t>i</w:t>
+      </w:r>
+      <w:r>
+        <w:rPr>
+          <w:rStyle w:val="pl-c1"/>
+          <w:rFonts w:ascii="Consolas" w:hAnsi="Consolas"/>
+          <w:color w:val="005CC5"/>
+          <w:sz w:val="18"/>
+          <w:szCs w:val="18"/>
+          <w:shd w:val="clear" w:color="auto" w:fill="FFFFFF"/>
+        </w:rPr>
+        <w:t>pairs</w:t>
+      </w:r>
+      <w:proofErr w:type="spellEnd"/>
+      <w:r>
+        <w:rPr>
+          <w:rFonts w:ascii="Consolas" w:hAnsi="Consolas"/>
+          <w:color w:val="24292E"/>
+          <w:sz w:val="18"/>
+          <w:szCs w:val="18"/>
+          <w:shd w:val="clear" w:color="auto" w:fill="FFFFFF"/>
+        </w:rPr>
+        <w:t xml:space="preserve">(array) </w:t>
       </w:r>
       <w:r>
         <w:rPr>
@@ -2496,104 +2443,168 @@
           <w:szCs w:val="18"/>
           <w:shd w:val="clear" w:color="auto" w:fill="FFFFFF"/>
         </w:rPr>
-        <w:t>in</w:t>
-      </w:r>
-      <w:r>
-        <w:rPr>
-          <w:rFonts w:ascii="Consolas" w:hAnsi="Consolas"/>
-          <w:color w:val="24292E"/>
-          <w:sz w:val="18"/>
-          <w:szCs w:val="18"/>
-          <w:shd w:val="clear" w:color="auto" w:fill="FFFFFF"/>
-        </w:rPr>
-        <w:t xml:space="preserve"> </w:t>
+        <w:t xml:space="preserve">do </w:t>
       </w:r>
       <w:proofErr w:type="spellStart"/>
       <w:r>
         <w:rPr>
-          <w:rFonts w:ascii="Consolas" w:hAnsi="Consolas"/>
-          <w:color w:val="24292E"/>
-          <w:sz w:val="18"/>
-          <w:szCs w:val="18"/>
-          <w:shd w:val="clear" w:color="auto" w:fill="FFFFFF"/>
+          <w:iCs/>
+          <w:sz w:val="24"/>
         </w:rPr>
         <w:t>i</w:t>
       </w:r>
-      <w:r>
-        <w:rPr>
-          <w:rStyle w:val="pl-c1"/>
+      <w:proofErr w:type="spellEnd"/>
+      <w:r>
+        <w:rPr>
+          <w:iCs/>
+          <w:sz w:val="24"/>
+        </w:rPr>
+        <w:t>(</w:t>
+      </w:r>
+      <w:proofErr w:type="spellStart"/>
+      <w:r>
+        <w:rPr>
+          <w:iCs/>
+          <w:sz w:val="24"/>
+        </w:rPr>
+        <w:t>f</w:t>
+      </w:r>
+      <w:proofErr w:type="spellEnd"/>
+      <w:r>
+        <w:rPr>
+          <w:iCs/>
+          <w:sz w:val="24"/>
+        </w:rPr>
+        <w:t xml:space="preserve"> you want to maintain the index order), which is not great in my view.</w:t>
+      </w:r>
+    </w:p>
+    <w:p>
+      <w:pPr>
+        <w:pStyle w:val="ListParagraph"/>
+        <w:numPr>
+          <w:ilvl w:val="0"/>
+          <w:numId w:val="2"/>
+        </w:numPr>
+        <w:rPr>
+          <w:iCs/>
+          <w:sz w:val="24"/>
+        </w:rPr>
+      </w:pPr>
+      <w:r>
+        <w:rPr>
+          <w:iCs/>
+          <w:sz w:val="24"/>
+        </w:rPr>
+        <w:t xml:space="preserve">Small things, but I’d rather have </w:t>
+      </w:r>
+      <w:r>
+        <w:rPr>
+          <w:b/>
+          <w:bCs/>
+          <w:iCs/>
+          <w:sz w:val="24"/>
+        </w:rPr>
+        <w:t xml:space="preserve">null </w:t>
+      </w:r>
+      <w:r>
+        <w:rPr>
+          <w:iCs/>
+          <w:sz w:val="24"/>
+        </w:rPr>
+        <w:t xml:space="preserve">than </w:t>
+      </w:r>
+      <w:r>
+        <w:rPr>
           <w:rFonts w:ascii="Consolas" w:hAnsi="Consolas"/>
           <w:color w:val="005CC5"/>
           <w:sz w:val="18"/>
           <w:szCs w:val="18"/>
           <w:shd w:val="clear" w:color="auto" w:fill="FFFFFF"/>
         </w:rPr>
-        <w:t>pairs</w:t>
+        <w:t>nil</w:t>
+      </w:r>
+      <w:r>
+        <w:rPr>
+          <w:b/>
+          <w:bCs/>
+          <w:iCs/>
+          <w:sz w:val="24"/>
+        </w:rPr>
+        <w:t>.</w:t>
+      </w:r>
+    </w:p>
+    <w:p>
+      <w:pPr>
+        <w:rPr>
+          <w:iCs/>
+          <w:sz w:val="24"/>
+        </w:rPr>
+      </w:pPr>
+    </w:p>
+    <w:p>
+      <w:pPr>
+        <w:rPr>
+          <w:b/>
+          <w:bCs/>
+          <w:iCs/>
+          <w:sz w:val="24"/>
+          <w:u w:val="single"/>
+        </w:rPr>
+      </w:pPr>
+      <w:r>
+        <w:rPr>
+          <w:b/>
+          <w:bCs/>
+          <w:iCs/>
+          <w:sz w:val="24"/>
+          <w:u w:val="single"/>
+        </w:rPr>
+        <w:t>To-do</w:t>
+      </w:r>
+    </w:p>
+    <w:p>
+      <w:pPr>
+        <w:pStyle w:val="ListParagraph"/>
+        <w:numPr>
+          <w:ilvl w:val="0"/>
+          <w:numId w:val="3"/>
+        </w:numPr>
+        <w:rPr>
+          <w:iCs/>
+          <w:sz w:val="24"/>
+        </w:rPr>
+      </w:pPr>
+      <w:proofErr w:type="spellStart"/>
+      <w:r>
+        <w:rPr>
+          <w:iCs/>
+          <w:sz w:val="24"/>
+        </w:rPr>
+        <w:t>Cat</w:t>
+      </w:r>
+      <w:r>
+        <w:rPr>
+          <w:iCs/>
+          <w:sz w:val="24"/>
+        </w:rPr>
+        <w:t>e</w:t>
+      </w:r>
+      <w:bookmarkStart w:id="0" w:name="_GoBack"/>
+      <w:bookmarkEnd w:id="0"/>
+      <w:r>
+        <w:rPr>
+          <w:iCs/>
+          <w:sz w:val="24"/>
+        </w:rPr>
+        <w:t>gorise</w:t>
       </w:r>
       <w:proofErr w:type="spellEnd"/>
       <w:r>
         <w:rPr>
-          <w:rFonts w:ascii="Consolas" w:hAnsi="Consolas"/>
-          <w:color w:val="24292E"/>
-          <w:sz w:val="18"/>
-          <w:szCs w:val="18"/>
-          <w:shd w:val="clear" w:color="auto" w:fill="FFFFFF"/>
-        </w:rPr>
-        <w:t xml:space="preserve">(array) </w:t>
-      </w:r>
-      <w:r>
-        <w:rPr>
-          <w:rStyle w:val="pl-k"/>
-          <w:rFonts w:ascii="Consolas" w:hAnsi="Consolas"/>
-          <w:color w:val="D73A49"/>
-          <w:sz w:val="18"/>
-          <w:szCs w:val="18"/>
-          <w:shd w:val="clear" w:color="auto" w:fill="FFFFFF"/>
-        </w:rPr>
-        <w:t>do</w:t>
-      </w:r>
-      <w:r>
-        <w:rPr>
-          <w:rStyle w:val="pl-k"/>
-          <w:rFonts w:ascii="Consolas" w:hAnsi="Consolas"/>
-          <w:color w:val="D73A49"/>
-          <w:sz w:val="18"/>
-          <w:szCs w:val="18"/>
-          <w:shd w:val="clear" w:color="auto" w:fill="FFFFFF"/>
-        </w:rPr>
-        <w:t xml:space="preserve"> </w:t>
-      </w:r>
-      <w:proofErr w:type="spellStart"/>
-      <w:r>
-        <w:rPr>
-          <w:iCs/>
-          <w:sz w:val="24"/>
-        </w:rPr>
-        <w:t>i</w:t>
-      </w:r>
-      <w:proofErr w:type="spellEnd"/>
-      <w:r>
-        <w:rPr>
-          <w:iCs/>
-          <w:sz w:val="24"/>
-        </w:rPr>
-        <w:t>(</w:t>
-      </w:r>
-      <w:proofErr w:type="spellStart"/>
-      <w:r>
-        <w:rPr>
-          <w:iCs/>
-          <w:sz w:val="24"/>
-        </w:rPr>
-        <w:t>f</w:t>
-      </w:r>
-      <w:proofErr w:type="spellEnd"/>
-      <w:r>
-        <w:rPr>
-          <w:iCs/>
-          <w:sz w:val="24"/>
-        </w:rPr>
-        <w:t xml:space="preserve"> you want to maintain the index order), which is not great in my view.</w:t>
+          <w:iCs/>
+          <w:sz w:val="24"/>
+        </w:rPr>
+        <w:t xml:space="preserve"> the mods by what they are doing for the game and check for similarities.</w:t>
       </w:r>
     </w:p>
     <w:p>
@@ -2601,57 +2612,21 @@
         <w:pStyle w:val="ListParagraph"/>
         <w:numPr>
           <w:ilvl w:val="0"/>
-          <w:numId w:val="2"/>
-        </w:numPr>
-        <w:rPr>
-          <w:iCs/>
-          <w:sz w:val="24"/>
-        </w:rPr>
-      </w:pPr>
-      <w:r>
-        <w:rPr>
-          <w:iCs/>
-          <w:sz w:val="24"/>
-        </w:rPr>
-        <w:t xml:space="preserve">Small things, but I’d rather have </w:t>
-      </w:r>
-      <w:r>
-        <w:rPr>
-          <w:b/>
-          <w:bCs/>
-          <w:iCs/>
-          <w:sz w:val="24"/>
-        </w:rPr>
-        <w:t xml:space="preserve">null </w:t>
-      </w:r>
-      <w:r>
-        <w:rPr>
-          <w:iCs/>
-          <w:sz w:val="24"/>
-        </w:rPr>
-        <w:t xml:space="preserve">than </w:t>
-      </w:r>
-      <w:proofErr w:type="spellStart"/>
-      <w:r>
-        <w:rPr>
-          <w:rFonts w:ascii="Consolas" w:hAnsi="Consolas"/>
-          <w:color w:val="005CC5"/>
-          <w:sz w:val="18"/>
-          <w:szCs w:val="18"/>
-          <w:shd w:val="clear" w:color="auto" w:fill="FFFFFF"/>
-        </w:rPr>
-        <w:t>nil</w:t>
-      </w:r>
-      <w:r>
-        <w:rPr>
-          <w:b/>
-          <w:bCs/>
-          <w:iCs/>
-          <w:sz w:val="24"/>
-        </w:rPr>
-        <w:t>.</w:t>
-      </w:r>
-      <w:proofErr w:type="spellEnd"/>
+          <w:numId w:val="3"/>
+        </w:numPr>
+        <w:rPr>
+          <w:iCs/>
+          <w:sz w:val="24"/>
+        </w:rPr>
+      </w:pPr>
+      <w:r>
+        <w:rPr>
+          <w:iCs/>
+          <w:sz w:val="24"/>
+        </w:rPr>
+        <w:lastRenderedPageBreak/>
+        <w:t>Look at what the conditionals are actually checking for.</w:t>
+      </w:r>
     </w:p>
     <w:sectPr>
       <w:pgSz w:w="12240" w:h="15840"/>
@@ -2779,6 +2754,92 @@
     </w:lvl>
   </w:abstractNum>
   <w:abstractNum w:abstractNumId="1" w15:restartNumberingAfterBreak="0">
+    <w:nsid w:val="13247645"/>
+    <w:multiLevelType w:val="hybridMultilevel"/>
+    <w:tmpl w:val="327074D0"/>
+    <w:lvl w:ilvl="0" w:tplc="0809000F">
+      <w:start w:val="1"/>
+      <w:numFmt w:val="decimal"/>
+      <w:lvlText w:val="%1."/>
+      <w:lvlJc w:val="left"/>
+      <w:pPr>
+        <w:ind w:left="720" w:hanging="360"/>
+      </w:pPr>
+    </w:lvl>
+    <w:lvl w:ilvl="1" w:tplc="08090019" w:tentative="1">
+      <w:start w:val="1"/>
+      <w:numFmt w:val="lowerLetter"/>
+      <w:lvlText w:val="%2."/>
+      <w:lvlJc w:val="left"/>
+      <w:pPr>
+        <w:ind w:left="1440" w:hanging="360"/>
+      </w:pPr>
+    </w:lvl>
+    <w:lvl w:ilvl="2" w:tplc="0809001B" w:tentative="1">
+      <w:start w:val="1"/>
+      <w:numFmt w:val="lowerRoman"/>
+      <w:lvlText w:val="%3."/>
+      <w:lvlJc w:val="right"/>
+      <w:pPr>
+        <w:ind w:left="2160" w:hanging="180"/>
+      </w:pPr>
+    </w:lvl>
+    <w:lvl w:ilvl="3" w:tplc="0809000F" w:tentative="1">
+      <w:start w:val="1"/>
+      <w:numFmt w:val="decimal"/>
+      <w:lvlText w:val="%4."/>
+      <w:lvlJc w:val="left"/>
+      <w:pPr>
+        <w:ind w:left="2880" w:hanging="360"/>
+      </w:pPr>
+    </w:lvl>
+    <w:lvl w:ilvl="4" w:tplc="08090019" w:tentative="1">
+      <w:start w:val="1"/>
+      <w:numFmt w:val="lowerLetter"/>
+      <w:lvlText w:val="%5."/>
+      <w:lvlJc w:val="left"/>
+      <w:pPr>
+        <w:ind w:left="3600" w:hanging="360"/>
+      </w:pPr>
+    </w:lvl>
+    <w:lvl w:ilvl="5" w:tplc="0809001B" w:tentative="1">
+      <w:start w:val="1"/>
+      <w:numFmt w:val="lowerRoman"/>
+      <w:lvlText w:val="%6."/>
+      <w:lvlJc w:val="right"/>
+      <w:pPr>
+        <w:ind w:left="4320" w:hanging="180"/>
+      </w:pPr>
+    </w:lvl>
+    <w:lvl w:ilvl="6" w:tplc="0809000F" w:tentative="1">
+      <w:start w:val="1"/>
+      <w:numFmt w:val="decimal"/>
+      <w:lvlText w:val="%7."/>
+      <w:lvlJc w:val="left"/>
+      <w:pPr>
+        <w:ind w:left="5040" w:hanging="360"/>
+      </w:pPr>
+    </w:lvl>
+    <w:lvl w:ilvl="7" w:tplc="08090019" w:tentative="1">
+      <w:start w:val="1"/>
+      <w:numFmt w:val="lowerLetter"/>
+      <w:lvlText w:val="%8."/>
+      <w:lvlJc w:val="left"/>
+      <w:pPr>
+        <w:ind w:left="5760" w:hanging="360"/>
+      </w:pPr>
+    </w:lvl>
+    <w:lvl w:ilvl="8" w:tplc="0809001B" w:tentative="1">
+      <w:start w:val="1"/>
+      <w:numFmt w:val="lowerRoman"/>
+      <w:lvlText w:val="%9."/>
+      <w:lvlJc w:val="right"/>
+      <w:pPr>
+        <w:ind w:left="6480" w:hanging="180"/>
+      </w:pPr>
+    </w:lvl>
+  </w:abstractNum>
+  <w:abstractNum w:abstractNumId="2" w15:restartNumberingAfterBreak="0">
     <w:nsid w:val="3DAF3558"/>
     <w:multiLevelType w:val="hybridMultilevel"/>
     <w:tmpl w:val="58820D00"/>
@@ -2892,10 +2953,13 @@
     </w:lvl>
   </w:abstractNum>
   <w:num w:numId="1">
-    <w:abstractNumId w:val="1"/>
+    <w:abstractNumId w:val="2"/>
   </w:num>
   <w:num w:numId="2">
     <w:abstractNumId w:val="0"/>
+  </w:num>
+  <w:num w:numId="3">
+    <w:abstractNumId w:val="1"/>
   </w:num>
 </w:numbering>
 </file>

</xml_diff>

<commit_message>
Began work on code analysis.
</commit_message>
<xml_diff>
--- a/research/lua_feasibility_research.docx
+++ b/research/lua_feasibility_research.docx
@@ -1,6 +1,6 @@
 
 <file path=word/document.xml><?xml version="1.0" encoding="utf-8"?>
-<w:document xmlns:wpc="http://schemas.microsoft.com/office/word/2010/wordprocessingCanvas" xmlns:cx="http://schemas.microsoft.com/office/drawing/2014/chartex" xmlns:cx1="http://schemas.microsoft.com/office/drawing/2015/9/8/chartex" xmlns:cx2="http://schemas.microsoft.com/office/drawing/2015/10/21/chartex" xmlns:cx3="http://schemas.microsoft.com/office/drawing/2016/5/9/chartex" xmlns:cx4="http://schemas.microsoft.com/office/drawing/2016/5/10/chartex" xmlns:cx5="http://schemas.microsoft.com/office/drawing/2016/5/11/chartex" xmlns:cx6="http://schemas.microsoft.com/office/drawing/2016/5/12/chartex" xmlns:cx7="http://schemas.microsoft.com/office/drawing/2016/5/13/chartex" xmlns:cx8="http://schemas.microsoft.com/office/drawing/2016/5/14/chartex" xmlns:mc="http://schemas.openxmlformats.org/markup-compatibility/2006" xmlns:aink="http://schemas.microsoft.com/office/drawing/2016/ink" xmlns:am3d="http://schemas.microsoft.com/office/drawing/2017/model3d" xmlns:o="urn:schemas-microsoft-com:office:office" xmlns:r="http://schemas.openxmlformats.org/officeDocument/2006/relationships" xmlns:m="http://schemas.openxmlformats.org/officeDocument/2006/math" xmlns:v="urn:schemas-microsoft-com:vml" xmlns:wp14="http://schemas.microsoft.com/office/word/2010/wordprocessingDrawing" xmlns:wp="http://schemas.openxmlformats.org/drawingml/2006/wordprocessingDrawing" xmlns:w10="urn:schemas-microsoft-com:office:word" xmlns:w="http://schemas.openxmlformats.org/wordprocessingml/2006/main" xmlns:w14="http://schemas.microsoft.com/office/word/2010/wordml" xmlns:w15="http://schemas.microsoft.com/office/word/2012/wordml" xmlns:w16cid="http://schemas.microsoft.com/office/word/2016/wordml/cid" xmlns:w16se="http://schemas.microsoft.com/office/word/2015/wordml/symex" xmlns:wpg="http://schemas.microsoft.com/office/word/2010/wordprocessingGroup" xmlns:wpi="http://schemas.microsoft.com/office/word/2010/wordprocessingInk" xmlns:wne="http://schemas.microsoft.com/office/word/2006/wordml" xmlns:wps="http://schemas.microsoft.com/office/word/2010/wordprocessingShape" mc:Ignorable="w14 w15 w16se w16cid wp14">
+<w:document xmlns:wpc="http://schemas.microsoft.com/office/word/2010/wordprocessingCanvas" xmlns:cx="http://schemas.microsoft.com/office/drawing/2014/chartex" xmlns:cx1="http://schemas.microsoft.com/office/drawing/2015/9/8/chartex" xmlns:mc="http://schemas.openxmlformats.org/markup-compatibility/2006" xmlns:o="urn:schemas-microsoft-com:office:office" xmlns:r="http://schemas.openxmlformats.org/officeDocument/2006/relationships" xmlns:m="http://schemas.openxmlformats.org/officeDocument/2006/math" xmlns:v="urn:schemas-microsoft-com:vml" xmlns:wp14="http://schemas.microsoft.com/office/word/2010/wordprocessingDrawing" xmlns:wp="http://schemas.openxmlformats.org/drawingml/2006/wordprocessingDrawing" xmlns:w10="urn:schemas-microsoft-com:office:word" xmlns:w="http://schemas.openxmlformats.org/wordprocessingml/2006/main" xmlns:w14="http://schemas.microsoft.com/office/word/2010/wordml" xmlns:w15="http://schemas.microsoft.com/office/word/2012/wordml" xmlns:w16se="http://schemas.microsoft.com/office/word/2015/wordml/symex" xmlns:wpg="http://schemas.microsoft.com/office/word/2010/wordprocessingGroup" xmlns:wpi="http://schemas.microsoft.com/office/word/2010/wordprocessingInk" xmlns:wne="http://schemas.microsoft.com/office/word/2006/wordml" xmlns:wps="http://schemas.microsoft.com/office/word/2010/wordprocessingShape" mc:Ignorable="w14 w15 w16se wp14">
   <w:body>
     <w:p>
       <w:pPr>
@@ -805,7 +805,6 @@
           <w:szCs w:val="24"/>
         </w:rPr>
       </w:pPr>
-      <w:proofErr w:type="spellStart"/>
       <w:r>
         <w:rPr>
           <w:rFonts w:ascii="Courier New" w:hAnsi="Courier New" w:cs="Courier New"/>
@@ -816,7 +815,6 @@
         </w:rPr>
         <w:t>userdata</w:t>
       </w:r>
-      <w:proofErr w:type="spellEnd"/>
       <w:r>
         <w:rPr>
           <w:rFonts w:cstheme="minorHAnsi"/>
@@ -1176,47 +1174,7 @@
           <w:iCs/>
           <w:sz w:val="24"/>
         </w:rPr>
-        <w:t>"</w:t>
-      </w:r>
-      <w:proofErr w:type="spellStart"/>
-      <w:r>
-        <w:rPr>
-          <w:b/>
-          <w:bCs/>
-          <w:iCs/>
-          <w:sz w:val="24"/>
-        </w:rPr>
-        <w:t>arith</w:t>
-      </w:r>
-      <w:proofErr w:type="spellEnd"/>
-      <w:r>
-        <w:rPr>
-          <w:b/>
-          <w:bCs/>
-          <w:iCs/>
-          <w:sz w:val="24"/>
-        </w:rPr>
-        <w:t>", "order", "</w:t>
-      </w:r>
-      <w:proofErr w:type="spellStart"/>
-      <w:r>
-        <w:rPr>
-          <w:b/>
-          <w:bCs/>
-          <w:iCs/>
-          <w:sz w:val="24"/>
-        </w:rPr>
-        <w:t>concat</w:t>
-      </w:r>
-      <w:proofErr w:type="spellEnd"/>
-      <w:r>
-        <w:rPr>
-          <w:b/>
-          <w:bCs/>
-          <w:iCs/>
-          <w:sz w:val="24"/>
-        </w:rPr>
-        <w:t>"</w:t>
+        <w:t>"arith", "order", "concat"</w:t>
       </w:r>
       <w:r>
         <w:rPr>
@@ -1415,27 +1373,7 @@
           <w:iCs/>
           <w:sz w:val="24"/>
         </w:rPr>
-        <w:t>“</w:t>
-      </w:r>
-      <w:proofErr w:type="spellStart"/>
-      <w:r>
-        <w:rPr>
-          <w:b/>
-          <w:bCs/>
-          <w:iCs/>
-          <w:sz w:val="24"/>
-        </w:rPr>
-        <w:t>gc</w:t>
-      </w:r>
-      <w:proofErr w:type="spellEnd"/>
-      <w:r>
-        <w:rPr>
-          <w:b/>
-          <w:bCs/>
-          <w:iCs/>
-          <w:sz w:val="24"/>
-        </w:rPr>
-        <w:t xml:space="preserve">” </w:t>
+        <w:t xml:space="preserve">“gc” </w:t>
       </w:r>
       <w:r>
         <w:rPr>
@@ -1716,7 +1654,6 @@
           <w:sz w:val="24"/>
         </w:rPr>
       </w:pPr>
-      <w:proofErr w:type="spellStart"/>
       <w:r>
         <w:rPr>
           <w:b/>
@@ -1726,7 +1663,6 @@
         </w:rPr>
         <w:t>Tcl</w:t>
       </w:r>
-      <w:proofErr w:type="spellEnd"/>
     </w:p>
     <w:p>
       <w:pPr>
@@ -1903,19 +1839,8 @@
           <w:iCs/>
           <w:sz w:val="24"/>
         </w:rPr>
-        <w:t xml:space="preserve"> .</w:t>
-      </w:r>
-      <w:proofErr w:type="spellStart"/>
-      <w:r>
-        <w:rPr>
-          <w:b/>
-          <w:bCs/>
-          <w:iCs/>
-          <w:sz w:val="24"/>
-        </w:rPr>
-        <w:t>lua</w:t>
-      </w:r>
-      <w:proofErr w:type="spellEnd"/>
+        <w:t xml:space="preserve"> .lua</w:t>
+      </w:r>
       <w:r>
         <w:rPr>
           <w:iCs/>
@@ -1980,7 +1905,6 @@
         </w:rPr>
         <w:t xml:space="preserve">use the </w:t>
       </w:r>
-      <w:proofErr w:type="spellStart"/>
       <w:r>
         <w:rPr>
           <w:b/>
@@ -1995,15 +1919,7 @@
           <w:iCs/>
           <w:sz w:val="24"/>
         </w:rPr>
-        <w:t>keyword</w:t>
-      </w:r>
-      <w:proofErr w:type="spellEnd"/>
-      <w:r>
-        <w:rPr>
-          <w:iCs/>
-          <w:sz w:val="24"/>
-        </w:rPr>
-        <w:t xml:space="preserve"> in the function scope to access other attributes of the object in question.</w:t>
+        <w:t>keyword in the function scope to access other attributes of the object in question.</w:t>
       </w:r>
     </w:p>
     <w:p>
@@ -2399,18 +2315,7 @@
           <w:szCs w:val="18"/>
           <w:shd w:val="clear" w:color="auto" w:fill="FFFFFF"/>
         </w:rPr>
-        <w:t xml:space="preserve"> </w:t>
-      </w:r>
-      <w:proofErr w:type="spellStart"/>
-      <w:r>
-        <w:rPr>
-          <w:rFonts w:ascii="Consolas" w:hAnsi="Consolas"/>
-          <w:color w:val="24292E"/>
-          <w:sz w:val="18"/>
-          <w:szCs w:val="18"/>
-          <w:shd w:val="clear" w:color="auto" w:fill="FFFFFF"/>
-        </w:rPr>
-        <w:t>i</w:t>
+        <w:t xml:space="preserve"> i</w:t>
       </w:r>
       <w:r>
         <w:rPr>
@@ -2423,7 +2328,6 @@
         </w:rPr>
         <w:t>pairs</w:t>
       </w:r>
-      <w:proofErr w:type="spellEnd"/>
       <w:r>
         <w:rPr>
           <w:rFonts w:ascii="Consolas" w:hAnsi="Consolas"/>
@@ -2445,37 +2349,12 @@
         </w:rPr>
         <w:t xml:space="preserve">do </w:t>
       </w:r>
-      <w:proofErr w:type="spellStart"/>
-      <w:r>
-        <w:rPr>
-          <w:iCs/>
-          <w:sz w:val="24"/>
-        </w:rPr>
-        <w:t>i</w:t>
-      </w:r>
-      <w:proofErr w:type="spellEnd"/>
-      <w:r>
-        <w:rPr>
-          <w:iCs/>
-          <w:sz w:val="24"/>
-        </w:rPr>
-        <w:t>(</w:t>
-      </w:r>
-      <w:proofErr w:type="spellStart"/>
-      <w:r>
-        <w:rPr>
-          <w:iCs/>
-          <w:sz w:val="24"/>
-        </w:rPr>
-        <w:t>f</w:t>
-      </w:r>
-      <w:proofErr w:type="spellEnd"/>
-      <w:r>
-        <w:rPr>
-          <w:iCs/>
-          <w:sz w:val="24"/>
-        </w:rPr>
-        <w:t xml:space="preserve"> you want to maintain the index order), which is not great in my view.</w:t>
+      <w:r>
+        <w:rPr>
+          <w:iCs/>
+          <w:sz w:val="24"/>
+        </w:rPr>
+        <w:t>i(f you want to maintain the index order), which is not great in my view.</w:t>
       </w:r>
     </w:p>
     <w:p>
@@ -2574,7 +2453,6 @@
           <w:sz w:val="24"/>
         </w:rPr>
       </w:pPr>
-      <w:proofErr w:type="spellStart"/>
       <w:r>
         <w:rPr>
           <w:iCs/>
@@ -2588,45 +2466,57 @@
           <w:sz w:val="24"/>
         </w:rPr>
         <w:t>e</w:t>
+      </w:r>
+      <w:r>
+        <w:rPr>
+          <w:iCs/>
+          <w:sz w:val="24"/>
+        </w:rPr>
+        <w:t>gorise the mods by what they are doing for the game and check for similarities.</w:t>
+      </w:r>
+    </w:p>
+    <w:p>
+      <w:pPr>
+        <w:pStyle w:val="ListParagraph"/>
+        <w:numPr>
+          <w:ilvl w:val="0"/>
+          <w:numId w:val="3"/>
+        </w:numPr>
+        <w:rPr>
+          <w:iCs/>
+          <w:sz w:val="24"/>
+        </w:rPr>
+      </w:pPr>
+      <w:r>
+        <w:rPr>
+          <w:iCs/>
+          <w:sz w:val="24"/>
+        </w:rPr>
+        <w:lastRenderedPageBreak/>
+        <w:t>Look at what the conditionals are actually checking for.</w:t>
+      </w:r>
+    </w:p>
+    <w:p>
+      <w:pPr>
+        <w:pStyle w:val="ListParagraph"/>
+        <w:numPr>
+          <w:ilvl w:val="0"/>
+          <w:numId w:val="3"/>
+        </w:numPr>
+        <w:rPr>
+          <w:iCs/>
+          <w:sz w:val="24"/>
+        </w:rPr>
+      </w:pPr>
+      <w:r>
+        <w:rPr>
+          <w:iCs/>
+          <w:sz w:val="24"/>
+        </w:rPr>
+        <w:t>Ask mod making communities/specific mod makers for their thoughts on Lua, and how they would design the hypothetical DSL</w:t>
       </w:r>
       <w:bookmarkStart w:id="0" w:name="_GoBack"/>
       <w:bookmarkEnd w:id="0"/>
-      <w:r>
-        <w:rPr>
-          <w:iCs/>
-          <w:sz w:val="24"/>
-        </w:rPr>
-        <w:t>gorise</w:t>
-      </w:r>
-      <w:proofErr w:type="spellEnd"/>
-      <w:r>
-        <w:rPr>
-          <w:iCs/>
-          <w:sz w:val="24"/>
-        </w:rPr>
-        <w:t xml:space="preserve"> the mods by what they are doing for the game and check for similarities.</w:t>
-      </w:r>
-    </w:p>
-    <w:p>
-      <w:pPr>
-        <w:pStyle w:val="ListParagraph"/>
-        <w:numPr>
-          <w:ilvl w:val="0"/>
-          <w:numId w:val="3"/>
-        </w:numPr>
-        <w:rPr>
-          <w:iCs/>
-          <w:sz w:val="24"/>
-        </w:rPr>
-      </w:pPr>
-      <w:r>
-        <w:rPr>
-          <w:iCs/>
-          <w:sz w:val="24"/>
-        </w:rPr>
-        <w:lastRenderedPageBreak/>
-        <w:t>Look at what the conditionals are actually checking for.</w:t>
-      </w:r>
     </w:p>
     <w:sectPr>
       <w:pgSz w:w="12240" w:h="15840"/>
@@ -2639,7 +2529,7 @@
 </file>
 
 <file path=word/numbering.xml><?xml version="1.0" encoding="utf-8"?>
-<w:numbering xmlns:wpc="http://schemas.microsoft.com/office/word/2010/wordprocessingCanvas" xmlns:cx="http://schemas.microsoft.com/office/drawing/2014/chartex" xmlns:cx1="http://schemas.microsoft.com/office/drawing/2015/9/8/chartex" xmlns:cx2="http://schemas.microsoft.com/office/drawing/2015/10/21/chartex" xmlns:cx3="http://schemas.microsoft.com/office/drawing/2016/5/9/chartex" xmlns:cx4="http://schemas.microsoft.com/office/drawing/2016/5/10/chartex" xmlns:cx5="http://schemas.microsoft.com/office/drawing/2016/5/11/chartex" xmlns:cx6="http://schemas.microsoft.com/office/drawing/2016/5/12/chartex" xmlns:cx7="http://schemas.microsoft.com/office/drawing/2016/5/13/chartex" xmlns:cx8="http://schemas.microsoft.com/office/drawing/2016/5/14/chartex" xmlns:mc="http://schemas.openxmlformats.org/markup-compatibility/2006" xmlns:aink="http://schemas.microsoft.com/office/drawing/2016/ink" xmlns:am3d="http://schemas.microsoft.com/office/drawing/2017/model3d" xmlns:o="urn:schemas-microsoft-com:office:office" xmlns:r="http://schemas.openxmlformats.org/officeDocument/2006/relationships" xmlns:m="http://schemas.openxmlformats.org/officeDocument/2006/math" xmlns:v="urn:schemas-microsoft-com:vml" xmlns:wp14="http://schemas.microsoft.com/office/word/2010/wordprocessingDrawing" xmlns:wp="http://schemas.openxmlformats.org/drawingml/2006/wordprocessingDrawing" xmlns:w10="urn:schemas-microsoft-com:office:word" xmlns:w="http://schemas.openxmlformats.org/wordprocessingml/2006/main" xmlns:w14="http://schemas.microsoft.com/office/word/2010/wordml" xmlns:w15="http://schemas.microsoft.com/office/word/2012/wordml" xmlns:w16cid="http://schemas.microsoft.com/office/word/2016/wordml/cid" xmlns:w16se="http://schemas.microsoft.com/office/word/2015/wordml/symex" xmlns:wpg="http://schemas.microsoft.com/office/word/2010/wordprocessingGroup" xmlns:wpi="http://schemas.microsoft.com/office/word/2010/wordprocessingInk" xmlns:wne="http://schemas.microsoft.com/office/word/2006/wordml" xmlns:wps="http://schemas.microsoft.com/office/word/2010/wordprocessingShape" mc:Ignorable="w14 w15 w16se w16cid wp14">
+<w:numbering xmlns:wpc="http://schemas.microsoft.com/office/word/2010/wordprocessingCanvas" xmlns:cx="http://schemas.microsoft.com/office/drawing/2014/chartex" xmlns:cx1="http://schemas.microsoft.com/office/drawing/2015/9/8/chartex" xmlns:mc="http://schemas.openxmlformats.org/markup-compatibility/2006" xmlns:o="urn:schemas-microsoft-com:office:office" xmlns:r="http://schemas.openxmlformats.org/officeDocument/2006/relationships" xmlns:m="http://schemas.openxmlformats.org/officeDocument/2006/math" xmlns:v="urn:schemas-microsoft-com:vml" xmlns:wp14="http://schemas.microsoft.com/office/word/2010/wordprocessingDrawing" xmlns:wp="http://schemas.openxmlformats.org/drawingml/2006/wordprocessingDrawing" xmlns:w10="urn:schemas-microsoft-com:office:word" xmlns:w="http://schemas.openxmlformats.org/wordprocessingml/2006/main" xmlns:w14="http://schemas.microsoft.com/office/word/2010/wordml" xmlns:w15="http://schemas.microsoft.com/office/word/2012/wordml" xmlns:w16se="http://schemas.microsoft.com/office/word/2015/wordml/symex" xmlns:wpg="http://schemas.microsoft.com/office/word/2010/wordprocessingGroup" xmlns:wpi="http://schemas.microsoft.com/office/word/2010/wordprocessingInk" xmlns:wne="http://schemas.microsoft.com/office/word/2006/wordml" xmlns:wps="http://schemas.microsoft.com/office/word/2010/wordprocessingShape" mc:Ignorable="w14 w15 w16se wp14">
   <w:abstractNum w:abstractNumId="0" w15:restartNumberingAfterBreak="0">
     <w:nsid w:val="06A76117"/>
     <w:multiLevelType w:val="hybridMultilevel"/>
@@ -2965,7 +2855,7 @@
 </file>
 
 <file path=word/styles.xml><?xml version="1.0" encoding="utf-8"?>
-<w:styles xmlns:mc="http://schemas.openxmlformats.org/markup-compatibility/2006" xmlns:r="http://schemas.openxmlformats.org/officeDocument/2006/relationships" xmlns:w="http://schemas.openxmlformats.org/wordprocessingml/2006/main" xmlns:w14="http://schemas.microsoft.com/office/word/2010/wordml" xmlns:w15="http://schemas.microsoft.com/office/word/2012/wordml" xmlns:w16cid="http://schemas.microsoft.com/office/word/2016/wordml/cid" xmlns:w16se="http://schemas.microsoft.com/office/word/2015/wordml/symex" mc:Ignorable="w14 w15 w16se w16cid">
+<w:styles xmlns:mc="http://schemas.openxmlformats.org/markup-compatibility/2006" xmlns:r="http://schemas.openxmlformats.org/officeDocument/2006/relationships" xmlns:w="http://schemas.openxmlformats.org/wordprocessingml/2006/main" xmlns:w14="http://schemas.microsoft.com/office/word/2010/wordml" xmlns:w15="http://schemas.microsoft.com/office/word/2012/wordml" xmlns:w16se="http://schemas.microsoft.com/office/word/2015/wordml/symex" mc:Ignorable="w14 w15 w16se">
   <w:docDefaults>
     <w:rPrDefault>
       <w:rPr>
@@ -2981,7 +2871,7 @@
       </w:pPr>
     </w:pPrDefault>
   </w:docDefaults>
-  <w:latentStyles w:defLockedState="0" w:defUIPriority="99" w:defSemiHidden="0" w:defUnhideWhenUsed="0" w:defQFormat="0" w:count="376">
+  <w:latentStyles w:defLockedState="0" w:defUIPriority="99" w:defSemiHidden="0" w:defUnhideWhenUsed="0" w:defQFormat="0" w:count="371">
     <w:lsdException w:name="Normal" w:uiPriority="0" w:qFormat="1"/>
     <w:lsdException w:name="heading 1" w:uiPriority="9" w:qFormat="1"/>
     <w:lsdException w:name="heading 2" w:semiHidden="1" w:uiPriority="9" w:unhideWhenUsed="1" w:qFormat="1"/>
@@ -3353,11 +3243,6 @@
     <w:lsdException w:name="List Table 5 Dark Accent 6" w:uiPriority="50"/>
     <w:lsdException w:name="List Table 6 Colorful Accent 6" w:uiPriority="51"/>
     <w:lsdException w:name="List Table 7 Colorful Accent 6" w:uiPriority="52"/>
-    <w:lsdException w:name="Mention" w:semiHidden="1" w:unhideWhenUsed="1"/>
-    <w:lsdException w:name="Smart Hyperlink" w:semiHidden="1" w:unhideWhenUsed="1"/>
-    <w:lsdException w:name="Hashtag" w:semiHidden="1" w:unhideWhenUsed="1"/>
-    <w:lsdException w:name="Unresolved Mention" w:semiHidden="1" w:unhideWhenUsed="1"/>
-    <w:lsdException w:name="Smart Link" w:semiHidden="1" w:unhideWhenUsed="1"/>
   </w:latentStyles>
   <w:style w:type="paragraph" w:default="1" w:styleId="Normal">
     <w:name w:val="Normal"/>

</xml_diff>